<commit_message>
Trigger en vullen data
</commit_message>
<xml_diff>
--- a/Beheersdocument.docx
+++ b/Beheersdocument.docx
@@ -340,13 +340,13 @@
               </wp:anchor>
             </w:drawing>
           </mc:Choice>
-          <mc:Fallback xmlns="">
+          <mc:Fallback>
             <w:pict>
               <v:shapetype w14:anchorId="6A6F2A93" id="_x0000_t202" coordsize="21600,21600" o:spt="202" path="m,l,21600r21600,l21600,xe">
                 <v:stroke joinstyle="miter"/>
                 <v:path gradientshapeok="t" o:connecttype="rect"/>
               </v:shapetype>
-              <v:shape id="Tekstvak 2" o:spid="_x0000_s1026" type="#_x0000_t202" style="position:absolute;margin-left:0;margin-top:638.45pt;width:405.75pt;height:60pt;z-index:251658241;visibility:visible;mso-wrap-style:square;mso-width-percent:0;mso-height-percent:0;mso-wrap-distance-left:9pt;mso-wrap-distance-top:3.6pt;mso-wrap-distance-right:9pt;mso-wrap-distance-bottom:3.6pt;mso-position-horizontal:left;mso-position-horizontal-relative:margin;mso-position-vertical:absolute;mso-position-vertical-relative:text;mso-width-percent:0;mso-height-percent:0;mso-width-relative:margin;mso-height-relative:margin;v-text-anchor:top" o:gfxdata="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" filled="f" stroked="f">
+              <v:shape id="Tekstvak 2" o:spid="_x0000_s1026" type="#_x0000_t202" style="position:absolute;margin-left:0;margin-top:638.45pt;width:405.75pt;height:60pt;z-index:251658241;visibility:visible;mso-wrap-style:square;mso-width-percent:0;mso-height-percent:0;mso-wrap-distance-left:9pt;mso-wrap-distance-top:3.6pt;mso-wrap-distance-right:9pt;mso-wrap-distance-bottom:3.6pt;mso-position-horizontal:left;mso-position-horizontal-relative:margin;mso-position-vertical:absolute;mso-position-vertical-relative:text;mso-width-percent:0;mso-height-percent:0;mso-width-relative:margin;mso-height-relative:margin;v-text-anchor:top" o:gfxdata="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" filled="f" stroked="f">
                 <v:textbox>
                   <w:txbxContent>
                     <w:p>
@@ -732,9 +732,9 @@
               </wp:anchor>
             </w:drawing>
           </mc:Choice>
-          <mc:Fallback xmlns="">
+          <mc:Fallback>
             <w:pict>
-              <v:shape w14:anchorId="3A16C9CB" id="_x0000_s1027" type="#_x0000_t202" style="position:absolute;margin-left:0;margin-top:463.2pt;width:301.65pt;height:96pt;z-index:251658240;visibility:visible;mso-wrap-style:square;mso-width-percent:0;mso-height-percent:0;mso-wrap-distance-left:9pt;mso-wrap-distance-top:3.6pt;mso-wrap-distance-right:9pt;mso-wrap-distance-bottom:3.6pt;mso-position-horizontal:left;mso-position-horizontal-relative:margin;mso-position-vertical:absolute;mso-position-vertical-relative:text;mso-width-percent:0;mso-height-percent:0;mso-width-relative:margin;mso-height-relative:margin;v-text-anchor:top" o:gfxdata="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" filled="f" stroked="f">
+              <v:shape w14:anchorId="3A16C9CB" id="_x0000_s1027" type="#_x0000_t202" style="position:absolute;margin-left:0;margin-top:463.2pt;width:301.65pt;height:96pt;z-index:251658240;visibility:visible;mso-wrap-style:square;mso-width-percent:0;mso-height-percent:0;mso-wrap-distance-left:9pt;mso-wrap-distance-top:3.6pt;mso-wrap-distance-right:9pt;mso-wrap-distance-bottom:3.6pt;mso-position-horizontal:left;mso-position-horizontal-relative:margin;mso-position-vertical:absolute;mso-position-vertical-relative:text;mso-width-percent:0;mso-height-percent:0;mso-width-relative:margin;mso-height-relative:margin;v-text-anchor:top" o:gfxdata="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" filled="f" stroked="f">
                 <v:textbox>
                   <w:txbxContent>
                     <w:p>
@@ -841,7 +841,7 @@
           <w:r>
             <w:fldChar w:fldCharType="separate"/>
           </w:r>
-          <w:hyperlink w:anchor="_Toc96543455" w:history="1">
+          <w:hyperlink w:anchor="_Toc96973680" w:history="1">
             <w:r>
               <w:rPr>
                 <w:rStyle w:val="Hyperlink"/>
@@ -885,7 +885,7 @@
                 <w:noProof/>
                 <w:webHidden/>
               </w:rPr>
-              <w:instrText xml:space="preserve"> PAGEREF _Toc96543455 \h </w:instrText>
+              <w:instrText xml:space="preserve"> PAGEREF _Toc96973680 \h </w:instrText>
             </w:r>
             <w:r>
               <w:rPr>
@@ -929,7 +929,7 @@
               <w:lang/>
             </w:rPr>
           </w:pPr>
-          <w:hyperlink w:anchor="_Toc96543456" w:history="1">
+          <w:hyperlink w:anchor="_Toc96973681" w:history="1">
             <w:r>
               <w:rPr>
                 <w:rStyle w:val="Hyperlink"/>
@@ -975,7 +975,7 @@
                 <w:noProof/>
                 <w:webHidden/>
               </w:rPr>
-              <w:instrText xml:space="preserve"> PAGEREF _Toc96543456 \h </w:instrText>
+              <w:instrText xml:space="preserve"> PAGEREF _Toc96973681 \h </w:instrText>
             </w:r>
             <w:r>
               <w:rPr>
@@ -1018,7 +1018,7 @@
               <w:lang/>
             </w:rPr>
           </w:pPr>
-          <w:hyperlink w:anchor="_Toc96543457" w:history="1">
+          <w:hyperlink w:anchor="_Toc96973682" w:history="1">
             <w:r>
               <w:rPr>
                 <w:rStyle w:val="Hyperlink"/>
@@ -1046,7 +1046,7 @@
                 <w:noProof/>
                 <w:webHidden/>
               </w:rPr>
-              <w:instrText xml:space="preserve"> PAGEREF _Toc96543457 \h </w:instrText>
+              <w:instrText xml:space="preserve"> PAGEREF _Toc96973682 \h </w:instrText>
             </w:r>
             <w:r>
               <w:rPr>
@@ -1089,7 +1089,7 @@
               <w:lang/>
             </w:rPr>
           </w:pPr>
-          <w:hyperlink w:anchor="_Toc96543458" w:history="1">
+          <w:hyperlink w:anchor="_Toc96973683" w:history="1">
             <w:r>
               <w:rPr>
                 <w:rStyle w:val="Hyperlink"/>
@@ -1117,7 +1117,7 @@
                 <w:noProof/>
                 <w:webHidden/>
               </w:rPr>
-              <w:instrText xml:space="preserve"> PAGEREF _Toc96543458 \h </w:instrText>
+              <w:instrText xml:space="preserve"> PAGEREF _Toc96973683 \h </w:instrText>
             </w:r>
             <w:r>
               <w:rPr>
@@ -1161,7 +1161,7 @@
               <w:lang/>
             </w:rPr>
           </w:pPr>
-          <w:hyperlink w:anchor="_Toc96543459" w:history="1">
+          <w:hyperlink w:anchor="_Toc96973684" w:history="1">
             <w:r>
               <w:rPr>
                 <w:rStyle w:val="Hyperlink"/>
@@ -1207,7 +1207,7 @@
                 <w:noProof/>
                 <w:webHidden/>
               </w:rPr>
-              <w:instrText xml:space="preserve"> PAGEREF _Toc96543459 \h </w:instrText>
+              <w:instrText xml:space="preserve"> PAGEREF _Toc96973684 \h </w:instrText>
             </w:r>
             <w:r>
               <w:rPr>
@@ -1251,7 +1251,7 @@
               <w:lang/>
             </w:rPr>
           </w:pPr>
-          <w:hyperlink w:anchor="_Toc96543460" w:history="1">
+          <w:hyperlink w:anchor="_Toc96973685" w:history="1">
             <w:r>
               <w:rPr>
                 <w:rStyle w:val="Hyperlink"/>
@@ -1297,7 +1297,7 @@
                 <w:noProof/>
                 <w:webHidden/>
               </w:rPr>
-              <w:instrText xml:space="preserve"> PAGEREF _Toc96543460 \h </w:instrText>
+              <w:instrText xml:space="preserve"> PAGEREF _Toc96973685 \h </w:instrText>
             </w:r>
             <w:r>
               <w:rPr>
@@ -1341,7 +1341,7 @@
               <w:lang/>
             </w:rPr>
           </w:pPr>
-          <w:hyperlink w:anchor="_Toc96543461" w:history="1">
+          <w:hyperlink w:anchor="_Toc96973686" w:history="1">
             <w:r>
               <w:rPr>
                 <w:rStyle w:val="Hyperlink"/>
@@ -1387,7 +1387,7 @@
                 <w:noProof/>
                 <w:webHidden/>
               </w:rPr>
-              <w:instrText xml:space="preserve"> PAGEREF _Toc96543461 \h </w:instrText>
+              <w:instrText xml:space="preserve"> PAGEREF _Toc96973686 \h </w:instrText>
             </w:r>
             <w:r>
               <w:rPr>
@@ -1431,7 +1431,7 @@
               <w:lang/>
             </w:rPr>
           </w:pPr>
-          <w:hyperlink w:anchor="_Toc96543462" w:history="1">
+          <w:hyperlink w:anchor="_Toc96973687" w:history="1">
             <w:r>
               <w:rPr>
                 <w:rStyle w:val="Hyperlink"/>
@@ -1477,7 +1477,7 @@
                 <w:noProof/>
                 <w:webHidden/>
               </w:rPr>
-              <w:instrText xml:space="preserve"> PAGEREF _Toc96543462 \h </w:instrText>
+              <w:instrText xml:space="preserve"> PAGEREF _Toc96973687 \h </w:instrText>
             </w:r>
             <w:r>
               <w:rPr>
@@ -1520,14 +1520,14 @@
               <w:lang/>
             </w:rPr>
           </w:pPr>
-          <w:hyperlink w:anchor="_Toc96543463" w:history="1">
+          <w:hyperlink w:anchor="_Toc96973688" w:history="1">
             <w:r>
               <w:rPr>
                 <w:rStyle w:val="Hyperlink"/>
                 <w:noProof/>
                 <w:lang w:val="en-US"/>
               </w:rPr>
-              <w:t>6.1 Structuur table Employees</w:t>
+              <w:t>6.1 Tables</w:t>
             </w:r>
             <w:r>
               <w:rPr>
@@ -1548,7 +1548,7 @@
                 <w:noProof/>
                 <w:webHidden/>
               </w:rPr>
-              <w:instrText xml:space="preserve"> PAGEREF _Toc96543463 \h </w:instrText>
+              <w:instrText xml:space="preserve"> PAGEREF _Toc96973688 \h </w:instrText>
             </w:r>
             <w:r>
               <w:rPr>
@@ -1569,6 +1569,574 @@
                 <w:webHidden/>
               </w:rPr>
               <w:t>5</w:t>
+            </w:r>
+            <w:r>
+              <w:rPr>
+                <w:noProof/>
+                <w:webHidden/>
+              </w:rPr>
+              <w:fldChar w:fldCharType="end"/>
+            </w:r>
+          </w:hyperlink>
+        </w:p>
+        <w:p>
+          <w:pPr>
+            <w:pStyle w:val="TOC3"/>
+            <w:tabs>
+              <w:tab w:val="right" w:leader="dot" w:pos="9062"/>
+            </w:tabs>
+            <w:rPr>
+              <w:rFonts w:eastAsiaTheme="minorEastAsia"/>
+              <w:noProof/>
+              <w:lang/>
+            </w:rPr>
+          </w:pPr>
+          <w:hyperlink w:anchor="_Toc96973689" w:history="1">
+            <w:r>
+              <w:rPr>
+                <w:rStyle w:val="Hyperlink"/>
+                <w:noProof/>
+                <w:lang w:val="en-US"/>
+              </w:rPr>
+              <w:t>6.1.1 Structuur table Employees</w:t>
+            </w:r>
+            <w:r>
+              <w:rPr>
+                <w:noProof/>
+                <w:webHidden/>
+              </w:rPr>
+              <w:tab/>
+            </w:r>
+            <w:r>
+              <w:rPr>
+                <w:noProof/>
+                <w:webHidden/>
+              </w:rPr>
+              <w:fldChar w:fldCharType="begin"/>
+            </w:r>
+            <w:r>
+              <w:rPr>
+                <w:noProof/>
+                <w:webHidden/>
+              </w:rPr>
+              <w:instrText xml:space="preserve"> PAGEREF _Toc96973689 \h </w:instrText>
+            </w:r>
+            <w:r>
+              <w:rPr>
+                <w:noProof/>
+                <w:webHidden/>
+              </w:rPr>
+            </w:r>
+            <w:r>
+              <w:rPr>
+                <w:noProof/>
+                <w:webHidden/>
+              </w:rPr>
+              <w:fldChar w:fldCharType="separate"/>
+            </w:r>
+            <w:r>
+              <w:rPr>
+                <w:noProof/>
+                <w:webHidden/>
+              </w:rPr>
+              <w:t>5</w:t>
+            </w:r>
+            <w:r>
+              <w:rPr>
+                <w:noProof/>
+                <w:webHidden/>
+              </w:rPr>
+              <w:fldChar w:fldCharType="end"/>
+            </w:r>
+          </w:hyperlink>
+        </w:p>
+        <w:p>
+          <w:pPr>
+            <w:pStyle w:val="TOC3"/>
+            <w:tabs>
+              <w:tab w:val="right" w:leader="dot" w:pos="9062"/>
+            </w:tabs>
+            <w:rPr>
+              <w:rFonts w:eastAsiaTheme="minorEastAsia"/>
+              <w:noProof/>
+              <w:lang/>
+            </w:rPr>
+          </w:pPr>
+          <w:hyperlink w:anchor="_Toc96973690" w:history="1">
+            <w:r>
+              <w:rPr>
+                <w:rStyle w:val="Hyperlink"/>
+                <w:noProof/>
+                <w:lang w:val="en-US"/>
+              </w:rPr>
+              <w:t>6.1.2 Structuur table Roles</w:t>
+            </w:r>
+            <w:r>
+              <w:rPr>
+                <w:noProof/>
+                <w:webHidden/>
+              </w:rPr>
+              <w:tab/>
+            </w:r>
+            <w:r>
+              <w:rPr>
+                <w:noProof/>
+                <w:webHidden/>
+              </w:rPr>
+              <w:fldChar w:fldCharType="begin"/>
+            </w:r>
+            <w:r>
+              <w:rPr>
+                <w:noProof/>
+                <w:webHidden/>
+              </w:rPr>
+              <w:instrText xml:space="preserve"> PAGEREF _Toc96973690 \h </w:instrText>
+            </w:r>
+            <w:r>
+              <w:rPr>
+                <w:noProof/>
+                <w:webHidden/>
+              </w:rPr>
+            </w:r>
+            <w:r>
+              <w:rPr>
+                <w:noProof/>
+                <w:webHidden/>
+              </w:rPr>
+              <w:fldChar w:fldCharType="separate"/>
+            </w:r>
+            <w:r>
+              <w:rPr>
+                <w:noProof/>
+                <w:webHidden/>
+              </w:rPr>
+              <w:t>5</w:t>
+            </w:r>
+            <w:r>
+              <w:rPr>
+                <w:noProof/>
+                <w:webHidden/>
+              </w:rPr>
+              <w:fldChar w:fldCharType="end"/>
+            </w:r>
+          </w:hyperlink>
+        </w:p>
+        <w:p>
+          <w:pPr>
+            <w:pStyle w:val="TOC3"/>
+            <w:tabs>
+              <w:tab w:val="right" w:leader="dot" w:pos="9062"/>
+            </w:tabs>
+            <w:rPr>
+              <w:rFonts w:eastAsiaTheme="minorEastAsia"/>
+              <w:noProof/>
+              <w:lang/>
+            </w:rPr>
+          </w:pPr>
+          <w:hyperlink w:anchor="_Toc96973691" w:history="1">
+            <w:r>
+              <w:rPr>
+                <w:rStyle w:val="Hyperlink"/>
+                <w:noProof/>
+                <w:lang w:val="en-US"/>
+              </w:rPr>
+              <w:t>6.1.3 Structuur table Employees-Roles</w:t>
+            </w:r>
+            <w:r>
+              <w:rPr>
+                <w:noProof/>
+                <w:webHidden/>
+              </w:rPr>
+              <w:tab/>
+            </w:r>
+            <w:r>
+              <w:rPr>
+                <w:noProof/>
+                <w:webHidden/>
+              </w:rPr>
+              <w:fldChar w:fldCharType="begin"/>
+            </w:r>
+            <w:r>
+              <w:rPr>
+                <w:noProof/>
+                <w:webHidden/>
+              </w:rPr>
+              <w:instrText xml:space="preserve"> PAGEREF _Toc96973691 \h </w:instrText>
+            </w:r>
+            <w:r>
+              <w:rPr>
+                <w:noProof/>
+                <w:webHidden/>
+              </w:rPr>
+            </w:r>
+            <w:r>
+              <w:rPr>
+                <w:noProof/>
+                <w:webHidden/>
+              </w:rPr>
+              <w:fldChar w:fldCharType="separate"/>
+            </w:r>
+            <w:r>
+              <w:rPr>
+                <w:noProof/>
+                <w:webHidden/>
+              </w:rPr>
+              <w:t>6</w:t>
+            </w:r>
+            <w:r>
+              <w:rPr>
+                <w:noProof/>
+                <w:webHidden/>
+              </w:rPr>
+              <w:fldChar w:fldCharType="end"/>
+            </w:r>
+          </w:hyperlink>
+        </w:p>
+        <w:p>
+          <w:pPr>
+            <w:pStyle w:val="TOC3"/>
+            <w:tabs>
+              <w:tab w:val="right" w:leader="dot" w:pos="9062"/>
+            </w:tabs>
+            <w:rPr>
+              <w:rFonts w:eastAsiaTheme="minorEastAsia"/>
+              <w:noProof/>
+              <w:lang/>
+            </w:rPr>
+          </w:pPr>
+          <w:hyperlink w:anchor="_Toc96973692" w:history="1">
+            <w:r>
+              <w:rPr>
+                <w:rStyle w:val="Hyperlink"/>
+                <w:noProof/>
+                <w:lang w:val="en-US"/>
+              </w:rPr>
+              <w:t>6.1.4 Structuur table Products</w:t>
+            </w:r>
+            <w:r>
+              <w:rPr>
+                <w:noProof/>
+                <w:webHidden/>
+              </w:rPr>
+              <w:tab/>
+            </w:r>
+            <w:r>
+              <w:rPr>
+                <w:noProof/>
+                <w:webHidden/>
+              </w:rPr>
+              <w:fldChar w:fldCharType="begin"/>
+            </w:r>
+            <w:r>
+              <w:rPr>
+                <w:noProof/>
+                <w:webHidden/>
+              </w:rPr>
+              <w:instrText xml:space="preserve"> PAGEREF _Toc96973692 \h </w:instrText>
+            </w:r>
+            <w:r>
+              <w:rPr>
+                <w:noProof/>
+                <w:webHidden/>
+              </w:rPr>
+            </w:r>
+            <w:r>
+              <w:rPr>
+                <w:noProof/>
+                <w:webHidden/>
+              </w:rPr>
+              <w:fldChar w:fldCharType="separate"/>
+            </w:r>
+            <w:r>
+              <w:rPr>
+                <w:noProof/>
+                <w:webHidden/>
+              </w:rPr>
+              <w:t>6</w:t>
+            </w:r>
+            <w:r>
+              <w:rPr>
+                <w:noProof/>
+                <w:webHidden/>
+              </w:rPr>
+              <w:fldChar w:fldCharType="end"/>
+            </w:r>
+          </w:hyperlink>
+        </w:p>
+        <w:p>
+          <w:pPr>
+            <w:pStyle w:val="TOC3"/>
+            <w:tabs>
+              <w:tab w:val="right" w:leader="dot" w:pos="9062"/>
+            </w:tabs>
+            <w:rPr>
+              <w:rFonts w:eastAsiaTheme="minorEastAsia"/>
+              <w:noProof/>
+              <w:lang/>
+            </w:rPr>
+          </w:pPr>
+          <w:hyperlink w:anchor="_Toc96973693" w:history="1">
+            <w:r>
+              <w:rPr>
+                <w:rStyle w:val="Hyperlink"/>
+                <w:noProof/>
+                <w:lang w:val="en-US"/>
+              </w:rPr>
+              <w:t>6.1.5 Structuur table ProductLogs</w:t>
+            </w:r>
+            <w:r>
+              <w:rPr>
+                <w:noProof/>
+                <w:webHidden/>
+              </w:rPr>
+              <w:tab/>
+            </w:r>
+            <w:r>
+              <w:rPr>
+                <w:noProof/>
+                <w:webHidden/>
+              </w:rPr>
+              <w:fldChar w:fldCharType="begin"/>
+            </w:r>
+            <w:r>
+              <w:rPr>
+                <w:noProof/>
+                <w:webHidden/>
+              </w:rPr>
+              <w:instrText xml:space="preserve"> PAGEREF _Toc96973693 \h </w:instrText>
+            </w:r>
+            <w:r>
+              <w:rPr>
+                <w:noProof/>
+                <w:webHidden/>
+              </w:rPr>
+            </w:r>
+            <w:r>
+              <w:rPr>
+                <w:noProof/>
+                <w:webHidden/>
+              </w:rPr>
+              <w:fldChar w:fldCharType="separate"/>
+            </w:r>
+            <w:r>
+              <w:rPr>
+                <w:noProof/>
+                <w:webHidden/>
+              </w:rPr>
+              <w:t>7</w:t>
+            </w:r>
+            <w:r>
+              <w:rPr>
+                <w:noProof/>
+                <w:webHidden/>
+              </w:rPr>
+              <w:fldChar w:fldCharType="end"/>
+            </w:r>
+          </w:hyperlink>
+        </w:p>
+        <w:p>
+          <w:pPr>
+            <w:pStyle w:val="TOC3"/>
+            <w:tabs>
+              <w:tab w:val="right" w:leader="dot" w:pos="9062"/>
+            </w:tabs>
+            <w:rPr>
+              <w:rFonts w:eastAsiaTheme="minorEastAsia"/>
+              <w:noProof/>
+              <w:lang/>
+            </w:rPr>
+          </w:pPr>
+          <w:hyperlink w:anchor="_Toc96973694" w:history="1">
+            <w:r>
+              <w:rPr>
+                <w:rStyle w:val="Hyperlink"/>
+                <w:noProof/>
+                <w:lang w:val="en-US"/>
+              </w:rPr>
+              <w:t>6.1.6 Structuur table Users</w:t>
+            </w:r>
+            <w:r>
+              <w:rPr>
+                <w:noProof/>
+                <w:webHidden/>
+              </w:rPr>
+              <w:tab/>
+            </w:r>
+            <w:r>
+              <w:rPr>
+                <w:noProof/>
+                <w:webHidden/>
+              </w:rPr>
+              <w:fldChar w:fldCharType="begin"/>
+            </w:r>
+            <w:r>
+              <w:rPr>
+                <w:noProof/>
+                <w:webHidden/>
+              </w:rPr>
+              <w:instrText xml:space="preserve"> PAGEREF _Toc96973694 \h </w:instrText>
+            </w:r>
+            <w:r>
+              <w:rPr>
+                <w:noProof/>
+                <w:webHidden/>
+              </w:rPr>
+            </w:r>
+            <w:r>
+              <w:rPr>
+                <w:noProof/>
+                <w:webHidden/>
+              </w:rPr>
+              <w:fldChar w:fldCharType="separate"/>
+            </w:r>
+            <w:r>
+              <w:rPr>
+                <w:noProof/>
+                <w:webHidden/>
+              </w:rPr>
+              <w:t>7</w:t>
+            </w:r>
+            <w:r>
+              <w:rPr>
+                <w:noProof/>
+                <w:webHidden/>
+              </w:rPr>
+              <w:fldChar w:fldCharType="end"/>
+            </w:r>
+          </w:hyperlink>
+        </w:p>
+        <w:p>
+          <w:pPr>
+            <w:pStyle w:val="TOC3"/>
+            <w:tabs>
+              <w:tab w:val="right" w:leader="dot" w:pos="9062"/>
+            </w:tabs>
+            <w:rPr>
+              <w:rFonts w:eastAsiaTheme="minorEastAsia"/>
+              <w:noProof/>
+              <w:lang/>
+            </w:rPr>
+          </w:pPr>
+          <w:hyperlink w:anchor="_Toc96973695" w:history="1">
+            <w:r>
+              <w:rPr>
+                <w:rStyle w:val="Hyperlink"/>
+                <w:noProof/>
+                <w:lang w:val="en-US"/>
+              </w:rPr>
+              <w:t>6.1.7 Structuur table OrderHeaders</w:t>
+            </w:r>
+            <w:r>
+              <w:rPr>
+                <w:noProof/>
+                <w:webHidden/>
+              </w:rPr>
+              <w:tab/>
+            </w:r>
+            <w:r>
+              <w:rPr>
+                <w:noProof/>
+                <w:webHidden/>
+              </w:rPr>
+              <w:fldChar w:fldCharType="begin"/>
+            </w:r>
+            <w:r>
+              <w:rPr>
+                <w:noProof/>
+                <w:webHidden/>
+              </w:rPr>
+              <w:instrText xml:space="preserve"> PAGEREF _Toc96973695 \h </w:instrText>
+            </w:r>
+            <w:r>
+              <w:rPr>
+                <w:noProof/>
+                <w:webHidden/>
+              </w:rPr>
+            </w:r>
+            <w:r>
+              <w:rPr>
+                <w:noProof/>
+                <w:webHidden/>
+              </w:rPr>
+              <w:fldChar w:fldCharType="separate"/>
+            </w:r>
+            <w:r>
+              <w:rPr>
+                <w:noProof/>
+                <w:webHidden/>
+              </w:rPr>
+              <w:t>8</w:t>
+            </w:r>
+            <w:r>
+              <w:rPr>
+                <w:noProof/>
+                <w:webHidden/>
+              </w:rPr>
+              <w:fldChar w:fldCharType="end"/>
+            </w:r>
+          </w:hyperlink>
+        </w:p>
+        <w:p>
+          <w:pPr>
+            <w:pStyle w:val="TOC3"/>
+            <w:tabs>
+              <w:tab w:val="right" w:leader="dot" w:pos="9062"/>
+            </w:tabs>
+            <w:rPr>
+              <w:rFonts w:eastAsiaTheme="minorEastAsia"/>
+              <w:noProof/>
+              <w:lang/>
+            </w:rPr>
+          </w:pPr>
+          <w:hyperlink w:anchor="_Toc96973696" w:history="1">
+            <w:r>
+              <w:rPr>
+                <w:rStyle w:val="Hyperlink"/>
+                <w:noProof/>
+                <w:lang w:val="en-US"/>
+              </w:rPr>
+              <w:t>6.1.8 Structuur table OrderLines</w:t>
+            </w:r>
+            <w:r>
+              <w:rPr>
+                <w:noProof/>
+                <w:webHidden/>
+              </w:rPr>
+              <w:tab/>
+            </w:r>
+            <w:r>
+              <w:rPr>
+                <w:noProof/>
+                <w:webHidden/>
+              </w:rPr>
+              <w:fldChar w:fldCharType="begin"/>
+            </w:r>
+            <w:r>
+              <w:rPr>
+                <w:noProof/>
+                <w:webHidden/>
+              </w:rPr>
+              <w:instrText xml:space="preserve"> PAGEREF _Toc96973696 \h </w:instrText>
+            </w:r>
+            <w:r>
+              <w:rPr>
+                <w:noProof/>
+                <w:webHidden/>
+              </w:rPr>
+            </w:r>
+            <w:r>
+              <w:rPr>
+                <w:noProof/>
+                <w:webHidden/>
+              </w:rPr>
+              <w:fldChar w:fldCharType="separate"/>
+            </w:r>
+            <w:r>
+              <w:rPr>
+                <w:noProof/>
+                <w:webHidden/>
+              </w:rPr>
+              <w:t>8</w:t>
             </w:r>
             <w:r>
               <w:rPr>
@@ -1591,14 +2159,14 @@
               <w:lang/>
             </w:rPr>
           </w:pPr>
-          <w:hyperlink w:anchor="_Toc96543464" w:history="1">
+          <w:hyperlink w:anchor="_Toc96973697" w:history="1">
             <w:r>
               <w:rPr>
                 <w:rStyle w:val="Hyperlink"/>
                 <w:noProof/>
                 <w:lang w:val="en-US"/>
               </w:rPr>
-              <w:t>6.2 Structuur table Roles</w:t>
+              <w:t>6.2 Triggers</w:t>
             </w:r>
             <w:r>
               <w:rPr>
@@ -1619,7 +2187,7 @@
                 <w:noProof/>
                 <w:webHidden/>
               </w:rPr>
-              <w:instrText xml:space="preserve"> PAGEREF _Toc96543464 \h </w:instrText>
+              <w:instrText xml:space="preserve"> PAGEREF _Toc96973697 \h </w:instrText>
             </w:r>
             <w:r>
               <w:rPr>
@@ -1639,7 +2207,78 @@
                 <w:noProof/>
                 <w:webHidden/>
               </w:rPr>
-              <w:t>5</w:t>
+              <w:t>9</w:t>
+            </w:r>
+            <w:r>
+              <w:rPr>
+                <w:noProof/>
+                <w:webHidden/>
+              </w:rPr>
+              <w:fldChar w:fldCharType="end"/>
+            </w:r>
+          </w:hyperlink>
+        </w:p>
+        <w:p>
+          <w:pPr>
+            <w:pStyle w:val="TOC3"/>
+            <w:tabs>
+              <w:tab w:val="right" w:leader="dot" w:pos="9062"/>
+            </w:tabs>
+            <w:rPr>
+              <w:rFonts w:eastAsiaTheme="minorEastAsia"/>
+              <w:noProof/>
+              <w:lang/>
+            </w:rPr>
+          </w:pPr>
+          <w:hyperlink w:anchor="_Toc96973698" w:history="1">
+            <w:r>
+              <w:rPr>
+                <w:rStyle w:val="Hyperlink"/>
+                <w:noProof/>
+                <w:lang w:val="en-US"/>
+              </w:rPr>
+              <w:t>6.2.1 Trigger LineTotalPrice</w:t>
+            </w:r>
+            <w:r>
+              <w:rPr>
+                <w:noProof/>
+                <w:webHidden/>
+              </w:rPr>
+              <w:tab/>
+            </w:r>
+            <w:r>
+              <w:rPr>
+                <w:noProof/>
+                <w:webHidden/>
+              </w:rPr>
+              <w:fldChar w:fldCharType="begin"/>
+            </w:r>
+            <w:r>
+              <w:rPr>
+                <w:noProof/>
+                <w:webHidden/>
+              </w:rPr>
+              <w:instrText xml:space="preserve"> PAGEREF _Toc96973698 \h </w:instrText>
+            </w:r>
+            <w:r>
+              <w:rPr>
+                <w:noProof/>
+                <w:webHidden/>
+              </w:rPr>
+            </w:r>
+            <w:r>
+              <w:rPr>
+                <w:noProof/>
+                <w:webHidden/>
+              </w:rPr>
+              <w:fldChar w:fldCharType="separate"/>
+            </w:r>
+            <w:r>
+              <w:rPr>
+                <w:noProof/>
+                <w:webHidden/>
+              </w:rPr>
+              <w:t>9</w:t>
             </w:r>
             <w:r>
               <w:rPr>
@@ -1662,14 +2301,14 @@
               <w:lang/>
             </w:rPr>
           </w:pPr>
-          <w:hyperlink w:anchor="_Toc96543465" w:history="1">
+          <w:hyperlink w:anchor="_Toc96973699" w:history="1">
             <w:r>
               <w:rPr>
                 <w:rStyle w:val="Hyperlink"/>
                 <w:noProof/>
                 <w:lang w:val="en-US"/>
               </w:rPr>
-              <w:t>6.3 Structuur table Employees-Roles</w:t>
+              <w:t>6.3 Views</w:t>
             </w:r>
             <w:r>
               <w:rPr>
@@ -1690,7 +2329,7 @@
                 <w:noProof/>
                 <w:webHidden/>
               </w:rPr>
-              <w:instrText xml:space="preserve"> PAGEREF _Toc96543465 \h </w:instrText>
+              <w:instrText xml:space="preserve"> PAGEREF _Toc96973699 \h </w:instrText>
             </w:r>
             <w:r>
               <w:rPr>
@@ -1710,7 +2349,7 @@
                 <w:noProof/>
                 <w:webHidden/>
               </w:rPr>
-              <w:t>6</w:t>
+              <w:t>9</w:t>
             </w:r>
             <w:r>
               <w:rPr>
@@ -1723,7 +2362,7 @@
         </w:p>
         <w:p>
           <w:pPr>
-            <w:pStyle w:val="TOC2"/>
+            <w:pStyle w:val="TOC3"/>
             <w:tabs>
               <w:tab w:val="right" w:leader="dot" w:pos="9062"/>
             </w:tabs>
@@ -1733,14 +2372,14 @@
               <w:lang/>
             </w:rPr>
           </w:pPr>
-          <w:hyperlink w:anchor="_Toc96543466" w:history="1">
+          <w:hyperlink w:anchor="_Toc96973700" w:history="1">
             <w:r>
               <w:rPr>
                 <w:rStyle w:val="Hyperlink"/>
                 <w:noProof/>
                 <w:lang w:val="en-US"/>
               </w:rPr>
-              <w:t>6.4 Structuur table Products</w:t>
+              <w:t>6.3.1 View Top10SoldProducts</w:t>
             </w:r>
             <w:r>
               <w:rPr>
@@ -1761,7 +2400,7 @@
                 <w:noProof/>
                 <w:webHidden/>
               </w:rPr>
-              <w:instrText xml:space="preserve"> PAGEREF _Toc96543466 \h </w:instrText>
+              <w:instrText xml:space="preserve"> PAGEREF _Toc96973700 \h </w:instrText>
             </w:r>
             <w:r>
               <w:rPr>
@@ -1781,7 +2420,7 @@
                 <w:noProof/>
                 <w:webHidden/>
               </w:rPr>
-              <w:t>6</w:t>
+              <w:t>9</w:t>
             </w:r>
             <w:r>
               <w:rPr>
@@ -1794,7 +2433,7 @@
         </w:p>
         <w:p>
           <w:pPr>
-            <w:pStyle w:val="TOC2"/>
+            <w:pStyle w:val="TOC3"/>
             <w:tabs>
               <w:tab w:val="right" w:leader="dot" w:pos="9062"/>
             </w:tabs>
@@ -1804,14 +2443,14 @@
               <w:lang/>
             </w:rPr>
           </w:pPr>
-          <w:hyperlink w:anchor="_Toc96543467" w:history="1">
+          <w:hyperlink w:anchor="_Toc96973701" w:history="1">
             <w:r>
               <w:rPr>
                 <w:rStyle w:val="Hyperlink"/>
                 <w:noProof/>
                 <w:lang w:val="en-US"/>
               </w:rPr>
-              <w:t>6.5 Structuur table ProductLogs</w:t>
+              <w:t>6.3.2 View RevenuePerMonth</w:t>
             </w:r>
             <w:r>
               <w:rPr>
@@ -1832,220 +2471,7 @@
                 <w:noProof/>
                 <w:webHidden/>
               </w:rPr>
-              <w:instrText xml:space="preserve"> PAGEREF _Toc96543467 \h </w:instrText>
-            </w:r>
-            <w:r>
-              <w:rPr>
-                <w:noProof/>
-                <w:webHidden/>
-              </w:rPr>
-            </w:r>
-            <w:r>
-              <w:rPr>
-                <w:noProof/>
-                <w:webHidden/>
-              </w:rPr>
-              <w:fldChar w:fldCharType="separate"/>
-            </w:r>
-            <w:r>
-              <w:rPr>
-                <w:noProof/>
-                <w:webHidden/>
-              </w:rPr>
-              <w:t>7</w:t>
-            </w:r>
-            <w:r>
-              <w:rPr>
-                <w:noProof/>
-                <w:webHidden/>
-              </w:rPr>
-              <w:fldChar w:fldCharType="end"/>
-            </w:r>
-          </w:hyperlink>
-        </w:p>
-        <w:p>
-          <w:pPr>
-            <w:pStyle w:val="TOC2"/>
-            <w:tabs>
-              <w:tab w:val="right" w:leader="dot" w:pos="9062"/>
-            </w:tabs>
-            <w:rPr>
-              <w:rFonts w:eastAsiaTheme="minorEastAsia"/>
-              <w:noProof/>
-              <w:lang/>
-            </w:rPr>
-          </w:pPr>
-          <w:hyperlink w:anchor="_Toc96543468" w:history="1">
-            <w:r>
-              <w:rPr>
-                <w:rStyle w:val="Hyperlink"/>
-                <w:noProof/>
-                <w:lang w:val="en-US"/>
-              </w:rPr>
-              <w:t>6.6 Structuur table Users</w:t>
-            </w:r>
-            <w:r>
-              <w:rPr>
-                <w:noProof/>
-                <w:webHidden/>
-              </w:rPr>
-              <w:tab/>
-            </w:r>
-            <w:r>
-              <w:rPr>
-                <w:noProof/>
-                <w:webHidden/>
-              </w:rPr>
-              <w:fldChar w:fldCharType="begin"/>
-            </w:r>
-            <w:r>
-              <w:rPr>
-                <w:noProof/>
-                <w:webHidden/>
-              </w:rPr>
-              <w:instrText xml:space="preserve"> PAGEREF _Toc96543468 \h </w:instrText>
-            </w:r>
-            <w:r>
-              <w:rPr>
-                <w:noProof/>
-                <w:webHidden/>
-              </w:rPr>
-            </w:r>
-            <w:r>
-              <w:rPr>
-                <w:noProof/>
-                <w:webHidden/>
-              </w:rPr>
-              <w:fldChar w:fldCharType="separate"/>
-            </w:r>
-            <w:r>
-              <w:rPr>
-                <w:noProof/>
-                <w:webHidden/>
-              </w:rPr>
-              <w:t>7</w:t>
-            </w:r>
-            <w:r>
-              <w:rPr>
-                <w:noProof/>
-                <w:webHidden/>
-              </w:rPr>
-              <w:fldChar w:fldCharType="end"/>
-            </w:r>
-          </w:hyperlink>
-        </w:p>
-        <w:p>
-          <w:pPr>
-            <w:pStyle w:val="TOC2"/>
-            <w:tabs>
-              <w:tab w:val="right" w:leader="dot" w:pos="9062"/>
-            </w:tabs>
-            <w:rPr>
-              <w:rFonts w:eastAsiaTheme="minorEastAsia"/>
-              <w:noProof/>
-              <w:lang/>
-            </w:rPr>
-          </w:pPr>
-          <w:hyperlink w:anchor="_Toc96543469" w:history="1">
-            <w:r>
-              <w:rPr>
-                <w:rStyle w:val="Hyperlink"/>
-                <w:noProof/>
-                <w:lang w:val="en-US"/>
-              </w:rPr>
-              <w:t>6.7 Structuur table OrderHeaders</w:t>
-            </w:r>
-            <w:r>
-              <w:rPr>
-                <w:noProof/>
-                <w:webHidden/>
-              </w:rPr>
-              <w:tab/>
-            </w:r>
-            <w:r>
-              <w:rPr>
-                <w:noProof/>
-                <w:webHidden/>
-              </w:rPr>
-              <w:fldChar w:fldCharType="begin"/>
-            </w:r>
-            <w:r>
-              <w:rPr>
-                <w:noProof/>
-                <w:webHidden/>
-              </w:rPr>
-              <w:instrText xml:space="preserve"> PAGEREF _Toc96543469 \h </w:instrText>
-            </w:r>
-            <w:r>
-              <w:rPr>
-                <w:noProof/>
-                <w:webHidden/>
-              </w:rPr>
-            </w:r>
-            <w:r>
-              <w:rPr>
-                <w:noProof/>
-                <w:webHidden/>
-              </w:rPr>
-              <w:fldChar w:fldCharType="separate"/>
-            </w:r>
-            <w:r>
-              <w:rPr>
-                <w:noProof/>
-                <w:webHidden/>
-              </w:rPr>
-              <w:t>8</w:t>
-            </w:r>
-            <w:r>
-              <w:rPr>
-                <w:noProof/>
-                <w:webHidden/>
-              </w:rPr>
-              <w:fldChar w:fldCharType="end"/>
-            </w:r>
-          </w:hyperlink>
-        </w:p>
-        <w:p>
-          <w:pPr>
-            <w:pStyle w:val="TOC2"/>
-            <w:tabs>
-              <w:tab w:val="right" w:leader="dot" w:pos="9062"/>
-            </w:tabs>
-            <w:rPr>
-              <w:rFonts w:eastAsiaTheme="minorEastAsia"/>
-              <w:noProof/>
-              <w:lang/>
-            </w:rPr>
-          </w:pPr>
-          <w:hyperlink w:anchor="_Toc96543470" w:history="1">
-            <w:r>
-              <w:rPr>
-                <w:rStyle w:val="Hyperlink"/>
-                <w:noProof/>
-                <w:lang w:val="en-US"/>
-              </w:rPr>
-              <w:t>6.8 Structuur table OrderLines</w:t>
-            </w:r>
-            <w:r>
-              <w:rPr>
-                <w:noProof/>
-                <w:webHidden/>
-              </w:rPr>
-              <w:tab/>
-            </w:r>
-            <w:r>
-              <w:rPr>
-                <w:noProof/>
-                <w:webHidden/>
-              </w:rPr>
-              <w:fldChar w:fldCharType="begin"/>
-            </w:r>
-            <w:r>
-              <w:rPr>
-                <w:noProof/>
-                <w:webHidden/>
-              </w:rPr>
-              <w:instrText xml:space="preserve"> PAGEREF _Toc96543470 \h </w:instrText>
+              <w:instrText xml:space="preserve"> PAGEREF _Toc96973701 \h </w:instrText>
             </w:r>
             <w:r>
               <w:rPr>
@@ -2089,7 +2515,7 @@
               <w:lang/>
             </w:rPr>
           </w:pPr>
-          <w:hyperlink w:anchor="_Toc96543471" w:history="1">
+          <w:hyperlink w:anchor="_Toc96973702" w:history="1">
             <w:r>
               <w:rPr>
                 <w:rStyle w:val="Hyperlink"/>
@@ -2135,7 +2561,7 @@
                 <w:noProof/>
                 <w:webHidden/>
               </w:rPr>
-              <w:instrText xml:space="preserve"> PAGEREF _Toc96543471 \h </w:instrText>
+              <w:instrText xml:space="preserve"> PAGEREF _Toc96973702 \h </w:instrText>
             </w:r>
             <w:r>
               <w:rPr>
@@ -2179,24 +2605,7 @@
               <w:lang/>
             </w:rPr>
           </w:pPr>
-          <w:hyperlink w:anchor="_Toc96543472" w:history="1">
-            <w:r>
-              <w:rPr>
-                <w:rStyle w:val="Hyperlink"/>
-                <w:rFonts w:cstheme="majorHAnsi"/>
-                <w:noProof/>
-                <w:lang w:val="en-US"/>
-              </w:rPr>
-              <w:t>8.</w:t>
-            </w:r>
-            <w:r>
-              <w:rPr>
-                <w:rFonts w:eastAsiaTheme="minorEastAsia"/>
-                <w:noProof/>
-                <w:lang/>
-              </w:rPr>
-              <w:tab/>
-            </w:r>
+          <w:hyperlink w:anchor="_Toc96973703" w:history="1">
             <w:r>
               <w:rPr>
                 <w:rStyle w:val="Hyperlink"/>
@@ -2204,6 +2613,23 @@
                 <w:noProof/>
                 <w:lang w:val="en-US"/>
               </w:rPr>
+              <w:t>8.</w:t>
+            </w:r>
+            <w:r>
+              <w:rPr>
+                <w:rFonts w:eastAsiaTheme="minorEastAsia"/>
+                <w:noProof/>
+                <w:lang/>
+              </w:rPr>
+              <w:tab/>
+            </w:r>
+            <w:r>
+              <w:rPr>
+                <w:rStyle w:val="Hyperlink"/>
+                <w:rFonts w:eastAsia="Yu Gothic Light" w:cstheme="majorHAnsi"/>
+                <w:noProof/>
+                <w:lang w:val="en-US"/>
+              </w:rPr>
               <w:t>Maintenance</w:t>
             </w:r>
             <w:r>
@@ -2225,7 +2651,7 @@
                 <w:noProof/>
                 <w:webHidden/>
               </w:rPr>
-              <w:instrText xml:space="preserve"> PAGEREF _Toc96543472 \h </w:instrText>
+              <w:instrText xml:space="preserve"> PAGEREF _Toc96973703 \h </w:instrText>
             </w:r>
             <w:r>
               <w:rPr>
@@ -2257,12 +2683,818 @@
           </w:hyperlink>
         </w:p>
         <w:p>
+          <w:pPr>
+            <w:pStyle w:val="TOC1"/>
+            <w:tabs>
+              <w:tab w:val="left" w:pos="440"/>
+              <w:tab w:val="right" w:leader="dot" w:pos="9062"/>
+            </w:tabs>
+            <w:rPr>
+              <w:rFonts w:eastAsiaTheme="minorEastAsia"/>
+              <w:noProof/>
+              <w:lang/>
+            </w:rPr>
+          </w:pPr>
+          <w:hyperlink w:anchor="_Toc96973704" w:history="1">
+            <w:r>
+              <w:rPr>
+                <w:rStyle w:val="Hyperlink"/>
+                <w:noProof/>
+                <w:lang w:val="en-US"/>
+              </w:rPr>
+              <w:t>9.</w:t>
+            </w:r>
+            <w:r>
+              <w:rPr>
+                <w:rFonts w:eastAsiaTheme="minorEastAsia"/>
+                <w:noProof/>
+                <w:lang/>
+              </w:rPr>
+              <w:tab/>
+            </w:r>
+            <w:r>
+              <w:rPr>
+                <w:rStyle w:val="Hyperlink"/>
+                <w:noProof/>
+                <w:lang w:val="en-US"/>
+              </w:rPr>
+              <w:t>Installatie</w:t>
+            </w:r>
+            <w:r>
+              <w:rPr>
+                <w:noProof/>
+                <w:webHidden/>
+              </w:rPr>
+              <w:tab/>
+            </w:r>
+            <w:r>
+              <w:rPr>
+                <w:noProof/>
+                <w:webHidden/>
+              </w:rPr>
+              <w:fldChar w:fldCharType="begin"/>
+            </w:r>
+            <w:r>
+              <w:rPr>
+                <w:noProof/>
+                <w:webHidden/>
+              </w:rPr>
+              <w:instrText xml:space="preserve"> PAGEREF _Toc96973704 \h </w:instrText>
+            </w:r>
+            <w:r>
+              <w:rPr>
+                <w:noProof/>
+                <w:webHidden/>
+              </w:rPr>
+            </w:r>
+            <w:r>
+              <w:rPr>
+                <w:noProof/>
+                <w:webHidden/>
+              </w:rPr>
+              <w:fldChar w:fldCharType="separate"/>
+            </w:r>
+            <w:r>
+              <w:rPr>
+                <w:noProof/>
+                <w:webHidden/>
+              </w:rPr>
+              <w:t>9</w:t>
+            </w:r>
+            <w:r>
+              <w:rPr>
+                <w:noProof/>
+                <w:webHidden/>
+              </w:rPr>
+              <w:fldChar w:fldCharType="end"/>
+            </w:r>
+          </w:hyperlink>
+        </w:p>
+        <w:p>
+          <w:pPr>
+            <w:pStyle w:val="TOC2"/>
+            <w:tabs>
+              <w:tab w:val="right" w:leader="dot" w:pos="9062"/>
+            </w:tabs>
+            <w:rPr>
+              <w:rFonts w:eastAsiaTheme="minorEastAsia"/>
+              <w:noProof/>
+              <w:lang/>
+            </w:rPr>
+          </w:pPr>
+          <w:hyperlink w:anchor="_Toc96973705" w:history="1">
+            <w:r>
+              <w:rPr>
+                <w:rStyle w:val="Hyperlink"/>
+                <w:noProof/>
+                <w:lang w:val="en-US"/>
+              </w:rPr>
+              <w:t>9.2 Installatie handleiding</w:t>
+            </w:r>
+            <w:r>
+              <w:rPr>
+                <w:noProof/>
+                <w:webHidden/>
+              </w:rPr>
+              <w:tab/>
+            </w:r>
+            <w:r>
+              <w:rPr>
+                <w:noProof/>
+                <w:webHidden/>
+              </w:rPr>
+              <w:fldChar w:fldCharType="begin"/>
+            </w:r>
+            <w:r>
+              <w:rPr>
+                <w:noProof/>
+                <w:webHidden/>
+              </w:rPr>
+              <w:instrText xml:space="preserve"> PAGEREF _Toc96973705 \h </w:instrText>
+            </w:r>
+            <w:r>
+              <w:rPr>
+                <w:noProof/>
+                <w:webHidden/>
+              </w:rPr>
+            </w:r>
+            <w:r>
+              <w:rPr>
+                <w:noProof/>
+                <w:webHidden/>
+              </w:rPr>
+              <w:fldChar w:fldCharType="separate"/>
+            </w:r>
+            <w:r>
+              <w:rPr>
+                <w:noProof/>
+                <w:webHidden/>
+              </w:rPr>
+              <w:t>9</w:t>
+            </w:r>
+            <w:r>
+              <w:rPr>
+                <w:noProof/>
+                <w:webHidden/>
+              </w:rPr>
+              <w:fldChar w:fldCharType="end"/>
+            </w:r>
+          </w:hyperlink>
+        </w:p>
+        <w:p>
+          <w:pPr>
+            <w:pStyle w:val="TOC2"/>
+            <w:tabs>
+              <w:tab w:val="right" w:leader="dot" w:pos="9062"/>
+            </w:tabs>
+            <w:rPr>
+              <w:rFonts w:eastAsiaTheme="minorEastAsia"/>
+              <w:noProof/>
+              <w:lang/>
+            </w:rPr>
+          </w:pPr>
+          <w:hyperlink w:anchor="_Toc96973706" w:history="1">
+            <w:r>
+              <w:rPr>
+                <w:rStyle w:val="Hyperlink"/>
+                <w:noProof/>
+                <w:lang w:val="en-US"/>
+              </w:rPr>
+              <w:t>9.3 Insert data</w:t>
+            </w:r>
+            <w:r>
+              <w:rPr>
+                <w:noProof/>
+                <w:webHidden/>
+              </w:rPr>
+              <w:tab/>
+            </w:r>
+            <w:r>
+              <w:rPr>
+                <w:noProof/>
+                <w:webHidden/>
+              </w:rPr>
+              <w:fldChar w:fldCharType="begin"/>
+            </w:r>
+            <w:r>
+              <w:rPr>
+                <w:noProof/>
+                <w:webHidden/>
+              </w:rPr>
+              <w:instrText xml:space="preserve"> PAGEREF _Toc96973706 \h </w:instrText>
+            </w:r>
+            <w:r>
+              <w:rPr>
+                <w:noProof/>
+                <w:webHidden/>
+              </w:rPr>
+            </w:r>
+            <w:r>
+              <w:rPr>
+                <w:noProof/>
+                <w:webHidden/>
+              </w:rPr>
+              <w:fldChar w:fldCharType="separate"/>
+            </w:r>
+            <w:r>
+              <w:rPr>
+                <w:noProof/>
+                <w:webHidden/>
+              </w:rPr>
+              <w:t>9</w:t>
+            </w:r>
+            <w:r>
+              <w:rPr>
+                <w:noProof/>
+                <w:webHidden/>
+              </w:rPr>
+              <w:fldChar w:fldCharType="end"/>
+            </w:r>
+          </w:hyperlink>
+        </w:p>
+        <w:p>
+          <w:pPr>
+            <w:pStyle w:val="TOC3"/>
+            <w:tabs>
+              <w:tab w:val="right" w:leader="dot" w:pos="9062"/>
+            </w:tabs>
+            <w:rPr>
+              <w:rFonts w:eastAsiaTheme="minorEastAsia"/>
+              <w:noProof/>
+              <w:lang/>
+            </w:rPr>
+          </w:pPr>
+          <w:hyperlink w:anchor="_Toc96973707" w:history="1">
+            <w:r>
+              <w:rPr>
+                <w:rStyle w:val="Hyperlink"/>
+                <w:noProof/>
+                <w:lang w:val="en-US"/>
+              </w:rPr>
+              <w:t>9.3.1 Insert Employees</w:t>
+            </w:r>
+            <w:r>
+              <w:rPr>
+                <w:noProof/>
+                <w:webHidden/>
+              </w:rPr>
+              <w:tab/>
+            </w:r>
+            <w:r>
+              <w:rPr>
+                <w:noProof/>
+                <w:webHidden/>
+              </w:rPr>
+              <w:fldChar w:fldCharType="begin"/>
+            </w:r>
+            <w:r>
+              <w:rPr>
+                <w:noProof/>
+                <w:webHidden/>
+              </w:rPr>
+              <w:instrText xml:space="preserve"> PAGEREF _Toc96973707 \h </w:instrText>
+            </w:r>
+            <w:r>
+              <w:rPr>
+                <w:noProof/>
+                <w:webHidden/>
+              </w:rPr>
+            </w:r>
+            <w:r>
+              <w:rPr>
+                <w:noProof/>
+                <w:webHidden/>
+              </w:rPr>
+              <w:fldChar w:fldCharType="separate"/>
+            </w:r>
+            <w:r>
+              <w:rPr>
+                <w:noProof/>
+                <w:webHidden/>
+              </w:rPr>
+              <w:t>9</w:t>
+            </w:r>
+            <w:r>
+              <w:rPr>
+                <w:noProof/>
+                <w:webHidden/>
+              </w:rPr>
+              <w:fldChar w:fldCharType="end"/>
+            </w:r>
+          </w:hyperlink>
+        </w:p>
+        <w:p>
+          <w:pPr>
+            <w:pStyle w:val="TOC3"/>
+            <w:tabs>
+              <w:tab w:val="right" w:leader="dot" w:pos="9062"/>
+            </w:tabs>
+            <w:rPr>
+              <w:rFonts w:eastAsiaTheme="minorEastAsia"/>
+              <w:noProof/>
+              <w:lang/>
+            </w:rPr>
+          </w:pPr>
+          <w:hyperlink w:anchor="_Toc96973708" w:history="1">
+            <w:r>
+              <w:rPr>
+                <w:rStyle w:val="Hyperlink"/>
+                <w:noProof/>
+                <w:lang w:val="en-US"/>
+              </w:rPr>
+              <w:t>9.3.2 Insert Users</w:t>
+            </w:r>
+            <w:r>
+              <w:rPr>
+                <w:noProof/>
+                <w:webHidden/>
+              </w:rPr>
+              <w:tab/>
+            </w:r>
+            <w:r>
+              <w:rPr>
+                <w:noProof/>
+                <w:webHidden/>
+              </w:rPr>
+              <w:fldChar w:fldCharType="begin"/>
+            </w:r>
+            <w:r>
+              <w:rPr>
+                <w:noProof/>
+                <w:webHidden/>
+              </w:rPr>
+              <w:instrText xml:space="preserve"> PAGEREF _Toc96973708 \h </w:instrText>
+            </w:r>
+            <w:r>
+              <w:rPr>
+                <w:noProof/>
+                <w:webHidden/>
+              </w:rPr>
+            </w:r>
+            <w:r>
+              <w:rPr>
+                <w:noProof/>
+                <w:webHidden/>
+              </w:rPr>
+              <w:fldChar w:fldCharType="separate"/>
+            </w:r>
+            <w:r>
+              <w:rPr>
+                <w:noProof/>
+                <w:webHidden/>
+              </w:rPr>
+              <w:t>9</w:t>
+            </w:r>
+            <w:r>
+              <w:rPr>
+                <w:noProof/>
+                <w:webHidden/>
+              </w:rPr>
+              <w:fldChar w:fldCharType="end"/>
+            </w:r>
+          </w:hyperlink>
+        </w:p>
+        <w:p>
+          <w:pPr>
+            <w:pStyle w:val="TOC3"/>
+            <w:tabs>
+              <w:tab w:val="right" w:leader="dot" w:pos="9062"/>
+            </w:tabs>
+            <w:rPr>
+              <w:rFonts w:eastAsiaTheme="minorEastAsia"/>
+              <w:noProof/>
+              <w:lang/>
+            </w:rPr>
+          </w:pPr>
+          <w:hyperlink w:anchor="_Toc96973709" w:history="1">
+            <w:r>
+              <w:rPr>
+                <w:rStyle w:val="Hyperlink"/>
+                <w:noProof/>
+                <w:lang w:val="en-US"/>
+              </w:rPr>
+              <w:t>9.3.3 Insert Roles</w:t>
+            </w:r>
+            <w:r>
+              <w:rPr>
+                <w:noProof/>
+                <w:webHidden/>
+              </w:rPr>
+              <w:tab/>
+            </w:r>
+            <w:r>
+              <w:rPr>
+                <w:noProof/>
+                <w:webHidden/>
+              </w:rPr>
+              <w:fldChar w:fldCharType="begin"/>
+            </w:r>
+            <w:r>
+              <w:rPr>
+                <w:noProof/>
+                <w:webHidden/>
+              </w:rPr>
+              <w:instrText xml:space="preserve"> PAGEREF _Toc96973709 \h </w:instrText>
+            </w:r>
+            <w:r>
+              <w:rPr>
+                <w:noProof/>
+                <w:webHidden/>
+              </w:rPr>
+            </w:r>
+            <w:r>
+              <w:rPr>
+                <w:noProof/>
+                <w:webHidden/>
+              </w:rPr>
+              <w:fldChar w:fldCharType="separate"/>
+            </w:r>
+            <w:r>
+              <w:rPr>
+                <w:noProof/>
+                <w:webHidden/>
+              </w:rPr>
+              <w:t>9</w:t>
+            </w:r>
+            <w:r>
+              <w:rPr>
+                <w:noProof/>
+                <w:webHidden/>
+              </w:rPr>
+              <w:fldChar w:fldCharType="end"/>
+            </w:r>
+          </w:hyperlink>
+        </w:p>
+        <w:p>
+          <w:pPr>
+            <w:pStyle w:val="TOC3"/>
+            <w:tabs>
+              <w:tab w:val="right" w:leader="dot" w:pos="9062"/>
+            </w:tabs>
+            <w:rPr>
+              <w:rFonts w:eastAsiaTheme="minorEastAsia"/>
+              <w:noProof/>
+              <w:lang/>
+            </w:rPr>
+          </w:pPr>
+          <w:hyperlink w:anchor="_Toc96973710" w:history="1">
+            <w:r>
+              <w:rPr>
+                <w:rStyle w:val="Hyperlink"/>
+                <w:noProof/>
+                <w:lang w:val="en-US"/>
+              </w:rPr>
+              <w:t>9.3.4 Insert Employees-Roles</w:t>
+            </w:r>
+            <w:r>
+              <w:rPr>
+                <w:noProof/>
+                <w:webHidden/>
+              </w:rPr>
+              <w:tab/>
+            </w:r>
+            <w:r>
+              <w:rPr>
+                <w:noProof/>
+                <w:webHidden/>
+              </w:rPr>
+              <w:fldChar w:fldCharType="begin"/>
+            </w:r>
+            <w:r>
+              <w:rPr>
+                <w:noProof/>
+                <w:webHidden/>
+              </w:rPr>
+              <w:instrText xml:space="preserve"> PAGEREF _Toc96973710 \h </w:instrText>
+            </w:r>
+            <w:r>
+              <w:rPr>
+                <w:noProof/>
+                <w:webHidden/>
+              </w:rPr>
+            </w:r>
+            <w:r>
+              <w:rPr>
+                <w:noProof/>
+                <w:webHidden/>
+              </w:rPr>
+              <w:fldChar w:fldCharType="separate"/>
+            </w:r>
+            <w:r>
+              <w:rPr>
+                <w:noProof/>
+                <w:webHidden/>
+              </w:rPr>
+              <w:t>9</w:t>
+            </w:r>
+            <w:r>
+              <w:rPr>
+                <w:noProof/>
+                <w:webHidden/>
+              </w:rPr>
+              <w:fldChar w:fldCharType="end"/>
+            </w:r>
+          </w:hyperlink>
+        </w:p>
+        <w:p>
+          <w:pPr>
+            <w:pStyle w:val="TOC3"/>
+            <w:tabs>
+              <w:tab w:val="right" w:leader="dot" w:pos="9062"/>
+            </w:tabs>
+            <w:rPr>
+              <w:rFonts w:eastAsiaTheme="minorEastAsia"/>
+              <w:noProof/>
+              <w:lang/>
+            </w:rPr>
+          </w:pPr>
+          <w:hyperlink w:anchor="_Toc96973711" w:history="1">
+            <w:r>
+              <w:rPr>
+                <w:rStyle w:val="Hyperlink"/>
+                <w:noProof/>
+                <w:lang w:val="en-US"/>
+              </w:rPr>
+              <w:t>9.3.5 Insert Products</w:t>
+            </w:r>
+            <w:r>
+              <w:rPr>
+                <w:noProof/>
+                <w:webHidden/>
+              </w:rPr>
+              <w:tab/>
+            </w:r>
+            <w:r>
+              <w:rPr>
+                <w:noProof/>
+                <w:webHidden/>
+              </w:rPr>
+              <w:fldChar w:fldCharType="begin"/>
+            </w:r>
+            <w:r>
+              <w:rPr>
+                <w:noProof/>
+                <w:webHidden/>
+              </w:rPr>
+              <w:instrText xml:space="preserve"> PAGEREF _Toc96973711 \h </w:instrText>
+            </w:r>
+            <w:r>
+              <w:rPr>
+                <w:noProof/>
+                <w:webHidden/>
+              </w:rPr>
+            </w:r>
+            <w:r>
+              <w:rPr>
+                <w:noProof/>
+                <w:webHidden/>
+              </w:rPr>
+              <w:fldChar w:fldCharType="separate"/>
+            </w:r>
+            <w:r>
+              <w:rPr>
+                <w:noProof/>
+                <w:webHidden/>
+              </w:rPr>
+              <w:t>9</w:t>
+            </w:r>
+            <w:r>
+              <w:rPr>
+                <w:noProof/>
+                <w:webHidden/>
+              </w:rPr>
+              <w:fldChar w:fldCharType="end"/>
+            </w:r>
+          </w:hyperlink>
+        </w:p>
+        <w:p>
+          <w:pPr>
+            <w:pStyle w:val="TOC3"/>
+            <w:tabs>
+              <w:tab w:val="right" w:leader="dot" w:pos="9062"/>
+            </w:tabs>
+            <w:rPr>
+              <w:rFonts w:eastAsiaTheme="minorEastAsia"/>
+              <w:noProof/>
+              <w:lang/>
+            </w:rPr>
+          </w:pPr>
+          <w:hyperlink w:anchor="_Toc96973712" w:history="1">
+            <w:r>
+              <w:rPr>
+                <w:rStyle w:val="Hyperlink"/>
+                <w:noProof/>
+                <w:lang w:val="en-US"/>
+              </w:rPr>
+              <w:t>9.3.6 Insert ProductLogs</w:t>
+            </w:r>
+            <w:r>
+              <w:rPr>
+                <w:noProof/>
+                <w:webHidden/>
+              </w:rPr>
+              <w:tab/>
+            </w:r>
+            <w:r>
+              <w:rPr>
+                <w:noProof/>
+                <w:webHidden/>
+              </w:rPr>
+              <w:fldChar w:fldCharType="begin"/>
+            </w:r>
+            <w:r>
+              <w:rPr>
+                <w:noProof/>
+                <w:webHidden/>
+              </w:rPr>
+              <w:instrText xml:space="preserve"> PAGEREF _Toc96973712 \h </w:instrText>
+            </w:r>
+            <w:r>
+              <w:rPr>
+                <w:noProof/>
+                <w:webHidden/>
+              </w:rPr>
+            </w:r>
+            <w:r>
+              <w:rPr>
+                <w:noProof/>
+                <w:webHidden/>
+              </w:rPr>
+              <w:fldChar w:fldCharType="separate"/>
+            </w:r>
+            <w:r>
+              <w:rPr>
+                <w:noProof/>
+                <w:webHidden/>
+              </w:rPr>
+              <w:t>9</w:t>
+            </w:r>
+            <w:r>
+              <w:rPr>
+                <w:noProof/>
+                <w:webHidden/>
+              </w:rPr>
+              <w:fldChar w:fldCharType="end"/>
+            </w:r>
+          </w:hyperlink>
+        </w:p>
+        <w:p>
+          <w:pPr>
+            <w:pStyle w:val="TOC3"/>
+            <w:tabs>
+              <w:tab w:val="right" w:leader="dot" w:pos="9062"/>
+            </w:tabs>
+            <w:rPr>
+              <w:rFonts w:eastAsiaTheme="minorEastAsia"/>
+              <w:noProof/>
+              <w:lang/>
+            </w:rPr>
+          </w:pPr>
+          <w:hyperlink w:anchor="_Toc96973713" w:history="1">
+            <w:r>
+              <w:rPr>
+                <w:rStyle w:val="Hyperlink"/>
+                <w:noProof/>
+                <w:lang w:val="en-US"/>
+              </w:rPr>
+              <w:t>9.3.7 Insert OrderHeaders</w:t>
+            </w:r>
+            <w:r>
+              <w:rPr>
+                <w:noProof/>
+                <w:webHidden/>
+              </w:rPr>
+              <w:tab/>
+            </w:r>
+            <w:r>
+              <w:rPr>
+                <w:noProof/>
+                <w:webHidden/>
+              </w:rPr>
+              <w:fldChar w:fldCharType="begin"/>
+            </w:r>
+            <w:r>
+              <w:rPr>
+                <w:noProof/>
+                <w:webHidden/>
+              </w:rPr>
+              <w:instrText xml:space="preserve"> PAGEREF _Toc96973713 \h </w:instrText>
+            </w:r>
+            <w:r>
+              <w:rPr>
+                <w:noProof/>
+                <w:webHidden/>
+              </w:rPr>
+            </w:r>
+            <w:r>
+              <w:rPr>
+                <w:noProof/>
+                <w:webHidden/>
+              </w:rPr>
+              <w:fldChar w:fldCharType="separate"/>
+            </w:r>
+            <w:r>
+              <w:rPr>
+                <w:noProof/>
+                <w:webHidden/>
+              </w:rPr>
+              <w:t>9</w:t>
+            </w:r>
+            <w:r>
+              <w:rPr>
+                <w:noProof/>
+                <w:webHidden/>
+              </w:rPr>
+              <w:fldChar w:fldCharType="end"/>
+            </w:r>
+          </w:hyperlink>
+        </w:p>
+        <w:p>
+          <w:pPr>
+            <w:pStyle w:val="TOC3"/>
+            <w:tabs>
+              <w:tab w:val="right" w:leader="dot" w:pos="9062"/>
+            </w:tabs>
+            <w:rPr>
+              <w:rFonts w:eastAsiaTheme="minorEastAsia"/>
+              <w:noProof/>
+              <w:lang/>
+            </w:rPr>
+          </w:pPr>
+          <w:hyperlink w:anchor="_Toc96973714" w:history="1">
+            <w:r>
+              <w:rPr>
+                <w:rStyle w:val="Hyperlink"/>
+                <w:noProof/>
+                <w:lang w:val="en-US"/>
+              </w:rPr>
+              <w:t>9.3.8 Insert OrderLines</w:t>
+            </w:r>
+            <w:r>
+              <w:rPr>
+                <w:noProof/>
+                <w:webHidden/>
+              </w:rPr>
+              <w:tab/>
+            </w:r>
+            <w:r>
+              <w:rPr>
+                <w:noProof/>
+                <w:webHidden/>
+              </w:rPr>
+              <w:fldChar w:fldCharType="begin"/>
+            </w:r>
+            <w:r>
+              <w:rPr>
+                <w:noProof/>
+                <w:webHidden/>
+              </w:rPr>
+              <w:instrText xml:space="preserve"> PAGEREF _Toc96973714 \h </w:instrText>
+            </w:r>
+            <w:r>
+              <w:rPr>
+                <w:noProof/>
+                <w:webHidden/>
+              </w:rPr>
+            </w:r>
+            <w:r>
+              <w:rPr>
+                <w:noProof/>
+                <w:webHidden/>
+              </w:rPr>
+              <w:fldChar w:fldCharType="separate"/>
+            </w:r>
+            <w:r>
+              <w:rPr>
+                <w:noProof/>
+                <w:webHidden/>
+              </w:rPr>
+              <w:t>9</w:t>
+            </w:r>
+            <w:r>
+              <w:rPr>
+                <w:noProof/>
+                <w:webHidden/>
+              </w:rPr>
+              <w:fldChar w:fldCharType="end"/>
+            </w:r>
+          </w:hyperlink>
+        </w:p>
+        <w:p>
+          <w:pPr>
+            <w:rPr>
+              <w:b/>
+              <w:bCs/>
+              <w:noProof/>
+            </w:rPr>
+          </w:pPr>
           <w:r>
             <w:rPr>
               <w:b/>
               <w:bCs/>
               <w:noProof/>
             </w:rPr>
+            <w:lastRenderedPageBreak/>
             <w:fldChar w:fldCharType="end"/>
           </w:r>
         </w:p>
@@ -2270,74 +3502,13 @@
     </w:sdt>
     <w:p>
       <w:pPr>
-        <w:rPr>
-          <w:b/>
-          <w:bCs/>
-        </w:rPr>
-      </w:pPr>
-    </w:p>
-    <w:p>
-      <w:pPr>
-        <w:tabs>
-          <w:tab w:val="left" w:pos="1210"/>
-        </w:tabs>
-        <w:rPr>
-          <w:rFonts w:cstheme="minorHAnsi"/>
-          <w:b/>
-          <w:bCs/>
-        </w:rPr>
-      </w:pPr>
-    </w:p>
-    <w:p>
-      <w:pPr>
-        <w:rPr>
-          <w:rFonts w:cstheme="minorHAnsi"/>
-        </w:rPr>
-      </w:pPr>
-    </w:p>
-    <w:p>
-      <w:pPr>
-        <w:rPr>
-          <w:rFonts w:cstheme="minorHAnsi"/>
-        </w:rPr>
-      </w:pPr>
-    </w:p>
-    <w:p>
-      <w:pPr>
-        <w:rPr>
-          <w:rFonts w:cstheme="minorHAnsi"/>
-        </w:rPr>
-      </w:pPr>
-    </w:p>
-    <w:p>
-      <w:pPr>
-        <w:tabs>
-          <w:tab w:val="left" w:pos="1829"/>
-        </w:tabs>
-        <w:rPr>
-          <w:rFonts w:cstheme="minorHAnsi"/>
-          <w:b/>
-          <w:bCs/>
-        </w:rPr>
-      </w:pPr>
-      <w:r>
-        <w:rPr>
-          <w:rFonts w:cstheme="minorHAnsi"/>
-          <w:b/>
-          <w:bCs/>
-        </w:rPr>
-        <w:tab/>
-      </w:r>
-    </w:p>
-    <w:p>
-      <w:pPr>
-        <w:tabs>
-          <w:tab w:val="left" w:pos="1829"/>
-        </w:tabs>
-        <w:rPr>
-          <w:rFonts w:cstheme="minorHAnsi"/>
-        </w:rPr>
         <w:sectPr>
+          <w:headerReference w:type="even" r:id="rId11"/>
+          <w:headerReference w:type="default" r:id="rId12"/>
+          <w:footerReference w:type="even" r:id="rId13"/>
+          <w:footerReference w:type="default" r:id="rId14"/>
+          <w:headerReference w:type="first" r:id="rId15"/>
+          <w:footerReference w:type="first" r:id="rId16"/>
           <w:pgSz w:w="11906" w:h="16838"/>
           <w:pgMar w:top="1417" w:right="1417" w:bottom="1417" w:left="1417" w:header="708" w:footer="708" w:gutter="0"/>
           <w:cols w:space="708"/>
@@ -2350,12 +3521,6 @@
         </w:rPr>
         <w:tab/>
       </w:r>
-      <w:r>
-        <w:rPr>
-          <w:rFonts w:cstheme="minorHAnsi"/>
-        </w:rPr>
-        <w:tab/>
-      </w:r>
     </w:p>
     <w:p>
       <w:pPr>
@@ -2368,7 +3533,7 @@
           <w:lang w:val="en-US"/>
         </w:rPr>
       </w:pPr>
-      <w:bookmarkStart w:id="0" w:name="_Toc96543455"/>
+      <w:bookmarkStart w:id="0" w:name="_Toc96973680"/>
       <w:proofErr w:type="spellStart"/>
       <w:r>
         <w:rPr>
@@ -2470,7 +3635,7 @@
           <w:lang w:val="en-US"/>
         </w:rPr>
       </w:pPr>
-      <w:bookmarkStart w:id="1" w:name="_Toc96543456"/>
+      <w:bookmarkStart w:id="1" w:name="_Toc96973681"/>
       <w:proofErr w:type="spellStart"/>
       <w:r>
         <w:rPr>
@@ -2490,7 +3655,7 @@
           <w:lang w:val="en-US"/>
         </w:rPr>
       </w:pPr>
-      <w:bookmarkStart w:id="2" w:name="_Toc96543457"/>
+      <w:bookmarkStart w:id="2" w:name="_Toc96973682"/>
       <w:r>
         <w:rPr>
           <w:lang w:val="en-US"/>
@@ -3894,7 +5059,7 @@
           <w:lang w:val="en-US"/>
         </w:rPr>
       </w:pPr>
-      <w:bookmarkStart w:id="3" w:name="_Toc96543458"/>
+      <w:bookmarkStart w:id="3" w:name="_Toc96973683"/>
       <w:r>
         <w:rPr>
           <w:lang w:val="en-US"/>
@@ -4203,7 +5368,7 @@
           <w:lang w:val="en-US"/>
         </w:rPr>
       </w:pPr>
-      <w:bookmarkStart w:id="4" w:name="_Toc96543459"/>
+      <w:bookmarkStart w:id="4" w:name="_Toc96973684"/>
       <w:r>
         <w:rPr>
           <w:rFonts w:eastAsia="Yu Gothic Light" w:cstheme="majorHAnsi"/>
@@ -4239,7 +5404,7 @@
           <w:lang w:val="en-US"/>
         </w:rPr>
       </w:pPr>
-      <w:bookmarkStart w:id="5" w:name="_Toc96543460"/>
+      <w:bookmarkStart w:id="5" w:name="_Toc96973685"/>
       <w:r>
         <w:rPr>
           <w:rFonts w:eastAsia="Yu Gothic Light" w:cstheme="majorHAnsi"/>
@@ -4279,7 +5444,7 @@
                     </pic:cNvPicPr>
                   </pic:nvPicPr>
                   <pic:blipFill>
-                    <a:blip r:embed="rId11">
+                    <a:blip r:embed="rId17">
                       <a:extLst>
                         <a:ext uri="{28A0092B-C50C-407E-A947-70E740481C1C}">
                           <a14:useLocalDpi xmlns:a14="http://schemas.microsoft.com/office/drawing/2010/main" val="0"/>
@@ -4323,7 +5488,7 @@
           <w:lang w:val="en-US"/>
         </w:rPr>
       </w:pPr>
-      <w:bookmarkStart w:id="6" w:name="_Toc96543461"/>
+      <w:bookmarkStart w:id="6" w:name="_Toc96973686"/>
       <w:r>
         <w:rPr>
           <w:rFonts w:eastAsia="Yu Gothic Light" w:cstheme="majorHAnsi"/>
@@ -4346,10 +5511,10 @@
           <w:lang w:val="en-US"/>
         </w:rPr>
         <w:drawing>
-          <wp:inline distT="0" distB="0" distL="0" distR="0" wp14:anchorId="4CA1A53D" wp14:editId="5AF1FA96">
-            <wp:extent cx="5753100" cy="5715000"/>
+          <wp:inline distT="0" distB="0" distL="0" distR="0" wp14:anchorId="7021EAFB" wp14:editId="403531FB">
+            <wp:extent cx="5758815" cy="5415915"/>
             <wp:effectExtent l="0" t="0" r="0" b="0"/>
-            <wp:docPr id="3" name="Picture 3"/>
+            <wp:docPr id="17" name="Picture 17"/>
             <wp:cNvGraphicFramePr>
               <a:graphicFrameLocks xmlns:a="http://schemas.openxmlformats.org/drawingml/2006/main" noChangeAspect="1"/>
             </wp:cNvGraphicFramePr>
@@ -4357,13 +5522,13 @@
               <a:graphicData uri="http://schemas.openxmlformats.org/drawingml/2006/picture">
                 <pic:pic xmlns:pic="http://schemas.openxmlformats.org/drawingml/2006/picture">
                   <pic:nvPicPr>
-                    <pic:cNvPr id="0" name="Picture 2"/>
+                    <pic:cNvPr id="0" name="Picture 57"/>
                     <pic:cNvPicPr>
                       <a:picLocks noChangeAspect="1" noChangeArrowheads="1"/>
                     </pic:cNvPicPr>
                   </pic:nvPicPr>
                   <pic:blipFill>
-                    <a:blip r:embed="rId12">
+                    <a:blip r:embed="rId18">
                       <a:extLst>
                         <a:ext uri="{28A0092B-C50C-407E-A947-70E740481C1C}">
                           <a14:useLocalDpi xmlns:a14="http://schemas.microsoft.com/office/drawing/2010/main" val="0"/>
@@ -4378,7 +5543,7 @@
                   <pic:spPr bwMode="auto">
                     <a:xfrm>
                       <a:off x="0" y="0"/>
-                      <a:ext cx="5753100" cy="5715000"/>
+                      <a:ext cx="5758815" cy="5415915"/>
                     </a:xfrm>
                     <a:prstGeom prst="rect">
                       <a:avLst/>
@@ -4407,13 +5572,12 @@
           <w:lang w:val="en-US"/>
         </w:rPr>
       </w:pPr>
-      <w:bookmarkStart w:id="7" w:name="_Toc96543462"/>
+      <w:bookmarkStart w:id="7" w:name="_Toc96973687"/>
       <w:r>
         <w:rPr>
           <w:rFonts w:eastAsia="Yu Gothic Light" w:cstheme="majorHAnsi"/>
           <w:lang w:val="en-US"/>
         </w:rPr>
-        <w:lastRenderedPageBreak/>
         <w:t xml:space="preserve">Database </w:t>
       </w:r>
       <w:proofErr w:type="spellStart"/>
@@ -4434,45 +5598,78 @@
           <w:lang w:val="en-US"/>
         </w:rPr>
       </w:pPr>
-      <w:bookmarkStart w:id="8" w:name="_Toc96543463"/>
+      <w:bookmarkStart w:id="8" w:name="_Toc96973688"/>
       <w:r>
         <w:rPr>
           <w:lang w:val="en-US"/>
         </w:rPr>
         <w:t xml:space="preserve">6.1 </w:t>
       </w:r>
-      <w:proofErr w:type="spellStart"/>
-      <w:r>
-        <w:rPr>
-          <w:lang w:val="en-US"/>
-        </w:rPr>
-        <w:t>Structuur</w:t>
-      </w:r>
-      <w:proofErr w:type="spellEnd"/>
-      <w:r>
-        <w:rPr>
-          <w:lang w:val="en-US"/>
-        </w:rPr>
-        <w:t xml:space="preserve"> table Employees</w:t>
+      <w:r>
+        <w:rPr>
+          <w:lang w:val="en-US"/>
+        </w:rPr>
+        <w:t>Tables</w:t>
       </w:r>
       <w:bookmarkEnd w:id="8"/>
     </w:p>
     <w:p>
       <w:pPr>
-        <w:rPr>
-          <w:lang w:val="en-US"/>
-        </w:rPr>
-      </w:pPr>
-      <w:r>
-        <w:rPr>
-          <w:noProof/>
+        <w:pStyle w:val="Heading3"/>
+        <w:rPr>
+          <w:lang w:val="en-US"/>
+        </w:rPr>
+      </w:pPr>
+      <w:bookmarkStart w:id="9" w:name="_Toc96973689"/>
+      <w:r>
+        <w:rPr>
+          <w:lang w:val="en-US"/>
+        </w:rPr>
+        <w:t>6.1</w:t>
+      </w:r>
+      <w:r>
+        <w:rPr>
+          <w:lang w:val="en-US"/>
+        </w:rPr>
+        <w:t>.1</w:t>
+      </w:r>
+      <w:r>
+        <w:rPr>
+          <w:lang w:val="en-US"/>
+        </w:rPr>
+        <w:t xml:space="preserve"> </w:t>
+      </w:r>
+      <w:proofErr w:type="spellStart"/>
+      <w:r>
+        <w:rPr>
+          <w:lang w:val="en-US"/>
+        </w:rPr>
+        <w:t>Structuur</w:t>
+      </w:r>
+      <w:proofErr w:type="spellEnd"/>
+      <w:r>
+        <w:rPr>
+          <w:lang w:val="en-US"/>
+        </w:rPr>
+        <w:t xml:space="preserve"> table Employees</w:t>
+      </w:r>
+      <w:bookmarkEnd w:id="9"/>
+    </w:p>
+    <w:p>
+      <w:pPr>
+        <w:rPr>
+          <w:lang w:val="en-US"/>
+        </w:rPr>
+      </w:pPr>
+      <w:r>
+        <w:rPr>
           <w:lang w:val="en-US"/>
         </w:rPr>
         <w:drawing>
-          <wp:inline distT="0" distB="0" distL="0" distR="0" wp14:anchorId="220AB00A" wp14:editId="0F103911">
-            <wp:extent cx="5061990" cy="3260357"/>
-            <wp:effectExtent l="0" t="0" r="5715" b="0"/>
-            <wp:docPr id="5" name="Picture 5"/>
+          <wp:inline distT="0" distB="0" distL="0" distR="0" wp14:anchorId="7C652654" wp14:editId="382E771D">
+            <wp:extent cx="5760720" cy="2089785"/>
+            <wp:effectExtent l="0" t="0" r="0" b="5715"/>
+            <wp:docPr id="16" name="Picture 16"/>
             <wp:cNvGraphicFramePr>
               <a:graphicFrameLocks xmlns:a="http://schemas.openxmlformats.org/drawingml/2006/main" noChangeAspect="1"/>
             </wp:cNvGraphicFramePr>
@@ -4484,7 +5681,7 @@
                     <pic:cNvPicPr/>
                   </pic:nvPicPr>
                   <pic:blipFill>
-                    <a:blip r:embed="rId13"/>
+                    <a:blip r:embed="rId19"/>
                     <a:stretch>
                       <a:fillRect/>
                     </a:stretch>
@@ -4492,7 +5689,7 @@
                   <pic:spPr>
                     <a:xfrm>
                       <a:off x="0" y="0"/>
-                      <a:ext cx="5061990" cy="3260357"/>
+                      <a:ext cx="5760720" cy="2089785"/>
                     </a:xfrm>
                     <a:prstGeom prst="rect">
                       <a:avLst/>
@@ -4504,8 +5701,15 @@
           </wp:inline>
         </w:drawing>
       </w:r>
-      <w:bookmarkStart w:id="9" w:name="_MON_1706984260"/>
-      <w:bookmarkEnd w:id="9"/>
+    </w:p>
+    <w:bookmarkStart w:id="10" w:name="_MON_1706984260"/>
+    <w:bookmarkEnd w:id="10"/>
+    <w:p>
+      <w:pPr>
+        <w:rPr>
+          <w:lang w:val="en-US"/>
+        </w:rPr>
+      </w:pPr>
       <w:r>
         <w:rPr>
           <w:lang w:val="en-US"/>
@@ -4530,26 +5734,38 @@
             <v:path o:extrusionok="f" gradientshapeok="t" o:connecttype="rect"/>
             <o:lock v:ext="edit" aspectratio="t"/>
           </v:shapetype>
-          <v:shape id="_x0000_i1025" type="#_x0000_t75" style="width:75pt;height:48.85pt" o:ole="">
-            <v:imagedata r:id="rId14" o:title=""/>
+          <v:shape id="_x0000_i1077" type="#_x0000_t75" style="width:75pt;height:48.85pt" o:ole="">
+            <v:imagedata r:id="rId20" o:title=""/>
           </v:shape>
-          <o:OLEObject Type="Embed" ProgID="Word.OpenDocumentText.12" ShapeID="_x0000_i1025" DrawAspect="Icon" ObjectID="_1707156417" r:id="rId15"/>
+          <o:OLEObject Type="Embed" ProgID="Word.OpenDocumentText.12" ShapeID="_x0000_i1077" DrawAspect="Icon" ObjectID="_1707590142" r:id="rId21"/>
         </w:object>
       </w:r>
     </w:p>
     <w:p>
       <w:pPr>
-        <w:pStyle w:val="Heading2"/>
-        <w:rPr>
-          <w:lang w:val="en-US"/>
-        </w:rPr>
-      </w:pPr>
-      <w:bookmarkStart w:id="10" w:name="_Toc96543464"/>
-      <w:r>
-        <w:rPr>
-          <w:lang w:val="en-US"/>
-        </w:rPr>
-        <w:t xml:space="preserve">6.2 </w:t>
+        <w:pStyle w:val="Heading3"/>
+        <w:rPr>
+          <w:lang w:val="en-US"/>
+        </w:rPr>
+      </w:pPr>
+      <w:bookmarkStart w:id="11" w:name="_Toc96973690"/>
+      <w:r>
+        <w:rPr>
+          <w:lang w:val="en-US"/>
+        </w:rPr>
+        <w:t>6.</w:t>
+      </w:r>
+      <w:r>
+        <w:rPr>
+          <w:lang w:val="en-US"/>
+        </w:rPr>
+        <w:t>1.2</w:t>
+      </w:r>
+      <w:r>
+        <w:rPr>
+          <w:lang w:val="en-US"/>
+        </w:rPr>
+        <w:t xml:space="preserve"> </w:t>
       </w:r>
       <w:proofErr w:type="spellStart"/>
       <w:r>
@@ -4565,7 +5781,7 @@
         </w:rPr>
         <w:t xml:space="preserve"> table Roles</w:t>
       </w:r>
-      <w:bookmarkEnd w:id="10"/>
+      <w:bookmarkEnd w:id="11"/>
     </w:p>
     <w:p>
       <w:pPr>
@@ -4583,209 +5799,6 @@
             <wp:extent cx="5760720" cy="2272665"/>
             <wp:effectExtent l="0" t="0" r="0" b="0"/>
             <wp:docPr id="8" name="Picture 8"/>
-            <wp:cNvGraphicFramePr>
-              <a:graphicFrameLocks xmlns:a="http://schemas.openxmlformats.org/drawingml/2006/main" noChangeAspect="1"/>
-            </wp:cNvGraphicFramePr>
-            <a:graphic xmlns:a="http://schemas.openxmlformats.org/drawingml/2006/main">
-              <a:graphicData uri="http://schemas.openxmlformats.org/drawingml/2006/picture">
-                <pic:pic xmlns:pic="http://schemas.openxmlformats.org/drawingml/2006/picture">
-                  <pic:nvPicPr>
-                    <pic:cNvPr id="1" name=""/>
-                    <pic:cNvPicPr/>
-                  </pic:nvPicPr>
-                  <pic:blipFill>
-                    <a:blip r:embed="rId16"/>
-                    <a:stretch>
-                      <a:fillRect/>
-                    </a:stretch>
-                  </pic:blipFill>
-                  <pic:spPr>
-                    <a:xfrm>
-                      <a:off x="0" y="0"/>
-                      <a:ext cx="5760720" cy="2272665"/>
-                    </a:xfrm>
-                    <a:prstGeom prst="rect">
-                      <a:avLst/>
-                    </a:prstGeom>
-                  </pic:spPr>
-                </pic:pic>
-              </a:graphicData>
-            </a:graphic>
-          </wp:inline>
-        </w:drawing>
-      </w:r>
-    </w:p>
-    <w:bookmarkStart w:id="11" w:name="_MON_1706984501"/>
-    <w:bookmarkEnd w:id="11"/>
-    <w:p>
-      <w:pPr>
-        <w:rPr>
-          <w:lang w:val="en-US"/>
-        </w:rPr>
-      </w:pPr>
-      <w:r>
-        <w:rPr>
-          <w:lang w:val="en-US"/>
-        </w:rPr>
-        <w:object w:dxaOrig="1495" w:dyaOrig="979" w14:anchorId="4985D0D7">
-          <v:shape id="_x0000_i1026" type="#_x0000_t75" style="width:75pt;height:48.85pt" o:ole="">
-            <v:imagedata r:id="rId17" o:title=""/>
-          </v:shape>
-          <o:OLEObject Type="Embed" ProgID="Word.OpenDocumentText.12" ShapeID="_x0000_i1026" DrawAspect="Icon" ObjectID="_1707156418" r:id="rId18"/>
-        </w:object>
-      </w:r>
-    </w:p>
-    <w:p>
-      <w:pPr>
-        <w:pStyle w:val="Heading2"/>
-        <w:rPr>
-          <w:lang w:val="en-US"/>
-        </w:rPr>
-      </w:pPr>
-      <w:bookmarkStart w:id="12" w:name="_Toc96543465"/>
-      <w:r>
-        <w:rPr>
-          <w:lang w:val="en-US"/>
-        </w:rPr>
-        <w:lastRenderedPageBreak/>
-        <w:t xml:space="preserve">6.3 </w:t>
-      </w:r>
-      <w:proofErr w:type="spellStart"/>
-      <w:r>
-        <w:rPr>
-          <w:lang w:val="en-US"/>
-        </w:rPr>
-        <w:t>Structuur</w:t>
-      </w:r>
-      <w:proofErr w:type="spellEnd"/>
-      <w:r>
-        <w:rPr>
-          <w:lang w:val="en-US"/>
-        </w:rPr>
-        <w:t xml:space="preserve"> table Employees-Roles</w:t>
-      </w:r>
-      <w:bookmarkEnd w:id="12"/>
-    </w:p>
-    <w:p>
-      <w:pPr>
-        <w:rPr>
-          <w:lang w:val="en-US"/>
-        </w:rPr>
-      </w:pPr>
-      <w:r>
-        <w:rPr>
-          <w:noProof/>
-          <w:lang w:val="en-US"/>
-        </w:rPr>
-        <w:drawing>
-          <wp:inline distT="0" distB="0" distL="0" distR="0" wp14:anchorId="71B9BFB0" wp14:editId="2BF984F2">
-            <wp:extent cx="5760720" cy="2244725"/>
-            <wp:effectExtent l="0" t="0" r="0" b="3175"/>
-            <wp:docPr id="9" name="Picture 9"/>
-            <wp:cNvGraphicFramePr>
-              <a:graphicFrameLocks xmlns:a="http://schemas.openxmlformats.org/drawingml/2006/main" noChangeAspect="1"/>
-            </wp:cNvGraphicFramePr>
-            <a:graphic xmlns:a="http://schemas.openxmlformats.org/drawingml/2006/main">
-              <a:graphicData uri="http://schemas.openxmlformats.org/drawingml/2006/picture">
-                <pic:pic xmlns:pic="http://schemas.openxmlformats.org/drawingml/2006/picture">
-                  <pic:nvPicPr>
-                    <pic:cNvPr id="1" name=""/>
-                    <pic:cNvPicPr/>
-                  </pic:nvPicPr>
-                  <pic:blipFill>
-                    <a:blip r:embed="rId19"/>
-                    <a:stretch>
-                      <a:fillRect/>
-                    </a:stretch>
-                  </pic:blipFill>
-                  <pic:spPr>
-                    <a:xfrm>
-                      <a:off x="0" y="0"/>
-                      <a:ext cx="5760720" cy="2244725"/>
-                    </a:xfrm>
-                    <a:prstGeom prst="rect">
-                      <a:avLst/>
-                    </a:prstGeom>
-                  </pic:spPr>
-                </pic:pic>
-              </a:graphicData>
-            </a:graphic>
-          </wp:inline>
-        </w:drawing>
-      </w:r>
-    </w:p>
-    <w:bookmarkStart w:id="13" w:name="_MON_1706984981"/>
-    <w:bookmarkEnd w:id="13"/>
-    <w:p>
-      <w:pPr>
-        <w:rPr>
-          <w:lang w:val="en-US"/>
-        </w:rPr>
-      </w:pPr>
-      <w:r>
-        <w:rPr>
-          <w:lang w:val="en-US"/>
-        </w:rPr>
-        <w:object w:dxaOrig="1495" w:dyaOrig="979" w14:anchorId="4625E6B3">
-          <v:shape id="_x0000_i1027" type="#_x0000_t75" style="width:75pt;height:48.85pt" o:ole="">
-            <v:imagedata r:id="rId20" o:title=""/>
-          </v:shape>
-          <o:OLEObject Type="Embed" ProgID="Word.OpenDocumentText.12" ShapeID="_x0000_i1027" DrawAspect="Icon" ObjectID="_1707156419" r:id="rId21"/>
-        </w:object>
-      </w:r>
-    </w:p>
-    <w:p>
-      <w:pPr>
-        <w:pStyle w:val="Heading2"/>
-        <w:rPr>
-          <w:lang w:val="en-US"/>
-        </w:rPr>
-      </w:pPr>
-      <w:bookmarkStart w:id="14" w:name="_Toc96543466"/>
-      <w:r>
-        <w:rPr>
-          <w:lang w:val="en-US"/>
-        </w:rPr>
-        <w:t xml:space="preserve">6.4 </w:t>
-      </w:r>
-      <w:proofErr w:type="spellStart"/>
-      <w:r>
-        <w:rPr>
-          <w:lang w:val="en-US"/>
-        </w:rPr>
-        <w:t>Structuur</w:t>
-      </w:r>
-      <w:proofErr w:type="spellEnd"/>
-      <w:r>
-        <w:rPr>
-          <w:lang w:val="en-US"/>
-        </w:rPr>
-        <w:t xml:space="preserve"> table </w:t>
-      </w:r>
-      <w:r>
-        <w:rPr>
-          <w:lang w:val="en-US"/>
-        </w:rPr>
-        <w:t>Products</w:t>
-      </w:r>
-      <w:bookmarkEnd w:id="14"/>
-    </w:p>
-    <w:p>
-      <w:pPr>
-        <w:rPr>
-          <w:lang w:val="en-US"/>
-        </w:rPr>
-      </w:pPr>
-      <w:r>
-        <w:rPr>
-          <w:noProof/>
-          <w:lang w:val="en-US"/>
-        </w:rPr>
-        <w:drawing>
-          <wp:inline distT="0" distB="0" distL="0" distR="0" wp14:anchorId="66144BFD" wp14:editId="3C6B310E">
-            <wp:extent cx="5760720" cy="2734310"/>
-            <wp:effectExtent l="0" t="0" r="0" b="8890"/>
-            <wp:docPr id="11" name="Picture 11"/>
             <wp:cNvGraphicFramePr>
               <a:graphicFrameLocks xmlns:a="http://schemas.openxmlformats.org/drawingml/2006/main" noChangeAspect="1"/>
             </wp:cNvGraphicFramePr>
@@ -4805,7 +5818,7 @@
                   <pic:spPr>
                     <a:xfrm>
                       <a:off x="0" y="0"/>
-                      <a:ext cx="5760720" cy="2734310"/>
+                      <a:ext cx="5760720" cy="2272665"/>
                     </a:xfrm>
                     <a:prstGeom prst="rect">
                       <a:avLst/>
@@ -4818,8 +5831,8 @@
         </w:drawing>
       </w:r>
     </w:p>
-    <w:bookmarkStart w:id="15" w:name="_MON_1706985532"/>
-    <w:bookmarkEnd w:id="15"/>
+    <w:bookmarkStart w:id="12" w:name="_MON_1706984501"/>
+    <w:bookmarkEnd w:id="12"/>
     <w:p>
       <w:pPr>
         <w:rPr>
@@ -4830,28 +5843,39 @@
         <w:rPr>
           <w:lang w:val="en-US"/>
         </w:rPr>
-        <w:object w:dxaOrig="1495" w:dyaOrig="979" w14:anchorId="4026DB46">
-          <v:shape id="_x0000_i1032" type="#_x0000_t75" style="width:75pt;height:48.85pt" o:ole="">
+        <w:object w:dxaOrig="1495" w:dyaOrig="979" w14:anchorId="4985D0D7">
+          <v:shape id="_x0000_i1026" type="#_x0000_t75" style="width:75pt;height:48.85pt" o:ole="">
             <v:imagedata r:id="rId23" o:title=""/>
           </v:shape>
-          <o:OLEObject Type="Embed" ProgID="Word.OpenDocumentText.12" ShapeID="_x0000_i1032" DrawAspect="Icon" ObjectID="_1707156420" r:id="rId24"/>
+          <o:OLEObject Type="Embed" ProgID="Word.OpenDocumentText.12" ShapeID="_x0000_i1026" DrawAspect="Icon" ObjectID="_1707590143" r:id="rId24"/>
         </w:object>
       </w:r>
     </w:p>
     <w:p>
       <w:pPr>
-        <w:pStyle w:val="Heading2"/>
-        <w:rPr>
-          <w:lang w:val="en-US"/>
-        </w:rPr>
-      </w:pPr>
-      <w:bookmarkStart w:id="16" w:name="_Toc96543467"/>
-      <w:r>
-        <w:rPr>
-          <w:lang w:val="en-US"/>
-        </w:rPr>
-        <w:lastRenderedPageBreak/>
-        <w:t xml:space="preserve">6.5 </w:t>
+        <w:pStyle w:val="Heading3"/>
+        <w:rPr>
+          <w:lang w:val="en-US"/>
+        </w:rPr>
+      </w:pPr>
+      <w:bookmarkStart w:id="13" w:name="_Toc96973691"/>
+      <w:r>
+        <w:rPr>
+          <w:lang w:val="en-US"/>
+        </w:rPr>
+        <w:t>6.</w:t>
+      </w:r>
+      <w:r>
+        <w:rPr>
+          <w:lang w:val="en-US"/>
+        </w:rPr>
+        <w:t>1.</w:t>
+      </w:r>
+      <w:r>
+        <w:rPr>
+          <w:lang w:val="en-US"/>
+        </w:rPr>
+        <w:t xml:space="preserve">3 </w:t>
       </w:r>
       <w:proofErr w:type="spellStart"/>
       <w:r>
@@ -4865,17 +5889,9 @@
         <w:rPr>
           <w:lang w:val="en-US"/>
         </w:rPr>
-        <w:t xml:space="preserve"> table </w:t>
-      </w:r>
-      <w:proofErr w:type="spellStart"/>
-      <w:r>
-        <w:rPr>
-          <w:lang w:val="en-US"/>
-        </w:rPr>
-        <w:t>ProductLogs</w:t>
-      </w:r>
-      <w:bookmarkEnd w:id="16"/>
-      <w:proofErr w:type="spellEnd"/>
+        <w:t xml:space="preserve"> table Employees-Roles</w:t>
+      </w:r>
+      <w:bookmarkEnd w:id="13"/>
     </w:p>
     <w:p>
       <w:pPr>
@@ -4885,13 +5901,14 @@
       </w:pPr>
       <w:r>
         <w:rPr>
+          <w:noProof/>
           <w:lang w:val="en-US"/>
         </w:rPr>
         <w:drawing>
-          <wp:inline distT="0" distB="0" distL="0" distR="0" wp14:anchorId="368CA9C3" wp14:editId="057E517D">
-            <wp:extent cx="5760720" cy="3063875"/>
+          <wp:inline distT="0" distB="0" distL="0" distR="0" wp14:anchorId="71B9BFB0" wp14:editId="2BF984F2">
+            <wp:extent cx="5760720" cy="2244725"/>
             <wp:effectExtent l="0" t="0" r="0" b="3175"/>
-            <wp:docPr id="4" name="Picture 4"/>
+            <wp:docPr id="9" name="Picture 9"/>
             <wp:cNvGraphicFramePr>
               <a:graphicFrameLocks xmlns:a="http://schemas.openxmlformats.org/drawingml/2006/main" noChangeAspect="1"/>
             </wp:cNvGraphicFramePr>
@@ -4911,7 +5928,7 @@
                   <pic:spPr>
                     <a:xfrm>
                       <a:off x="0" y="0"/>
-                      <a:ext cx="5760720" cy="3063875"/>
+                      <a:ext cx="5760720" cy="2244725"/>
                     </a:xfrm>
                     <a:prstGeom prst="rect">
                       <a:avLst/>
@@ -4924,8 +5941,8 @@
         </w:drawing>
       </w:r>
     </w:p>
-    <w:bookmarkStart w:id="17" w:name="_MON_1707153347"/>
-    <w:bookmarkEnd w:id="17"/>
+    <w:bookmarkStart w:id="14" w:name="_MON_1706984981"/>
+    <w:bookmarkEnd w:id="14"/>
     <w:p>
       <w:pPr>
         <w:rPr>
@@ -4936,27 +5953,40 @@
         <w:rPr>
           <w:lang w:val="en-US"/>
         </w:rPr>
-        <w:object w:dxaOrig="1495" w:dyaOrig="979" w14:anchorId="0B1C0B4F">
-          <v:shape id="_x0000_i1034" type="#_x0000_t75" style="width:74.55pt;height:48.85pt" o:ole="">
+        <w:object w:dxaOrig="1495" w:dyaOrig="979" w14:anchorId="4625E6B3">
+          <v:shape id="_x0000_i1027" type="#_x0000_t75" style="width:75pt;height:48.85pt" o:ole="">
             <v:imagedata r:id="rId26" o:title=""/>
           </v:shape>
-          <o:OLEObject Type="Embed" ProgID="Word.OpenDocumentText.12" ShapeID="_x0000_i1034" DrawAspect="Icon" ObjectID="_1707156421" r:id="rId27"/>
+          <o:OLEObject Type="Embed" ProgID="Word.OpenDocumentText.12" ShapeID="_x0000_i1027" DrawAspect="Icon" ObjectID="_1707590144" r:id="rId27"/>
         </w:object>
       </w:r>
     </w:p>
     <w:p>
       <w:pPr>
-        <w:pStyle w:val="Heading2"/>
-        <w:rPr>
-          <w:lang w:val="en-US"/>
-        </w:rPr>
-      </w:pPr>
-      <w:bookmarkStart w:id="18" w:name="_Toc96543468"/>
-      <w:r>
-        <w:rPr>
-          <w:lang w:val="en-US"/>
-        </w:rPr>
-        <w:t xml:space="preserve">6.6 </w:t>
+        <w:pStyle w:val="Heading3"/>
+        <w:rPr>
+          <w:lang w:val="en-US"/>
+        </w:rPr>
+      </w:pPr>
+      <w:bookmarkStart w:id="15" w:name="_Toc96973692"/>
+      <w:r>
+        <w:rPr>
+          <w:lang w:val="en-US"/>
+        </w:rPr>
+        <w:lastRenderedPageBreak/>
+        <w:t>6.</w:t>
+      </w:r>
+      <w:r>
+        <w:rPr>
+          <w:lang w:val="en-US"/>
+        </w:rPr>
+        <w:t>1.</w:t>
+      </w:r>
+      <w:r>
+        <w:rPr>
+          <w:lang w:val="en-US"/>
+        </w:rPr>
+        <w:t xml:space="preserve">4 </w:t>
       </w:r>
       <w:proofErr w:type="spellStart"/>
       <w:r>
@@ -4970,9 +6000,15 @@
         <w:rPr>
           <w:lang w:val="en-US"/>
         </w:rPr>
-        <w:t xml:space="preserve"> table Users</w:t>
-      </w:r>
-      <w:bookmarkEnd w:id="18"/>
+        <w:t xml:space="preserve"> table </w:t>
+      </w:r>
+      <w:r>
+        <w:rPr>
+          <w:lang w:val="en-US"/>
+        </w:rPr>
+        <w:t>Products</w:t>
+      </w:r>
+      <w:bookmarkEnd w:id="15"/>
     </w:p>
     <w:p>
       <w:pPr>
@@ -4982,13 +6018,14 @@
       </w:pPr>
       <w:r>
         <w:rPr>
+          <w:noProof/>
           <w:lang w:val="en-US"/>
         </w:rPr>
         <w:drawing>
-          <wp:inline distT="0" distB="0" distL="0" distR="0" wp14:anchorId="232907E2" wp14:editId="782026B1">
-            <wp:extent cx="5034775" cy="3962504"/>
-            <wp:effectExtent l="0" t="0" r="0" b="0"/>
-            <wp:docPr id="6" name="Picture 6"/>
+          <wp:inline distT="0" distB="0" distL="0" distR="0" wp14:anchorId="66144BFD" wp14:editId="3C6B310E">
+            <wp:extent cx="5760720" cy="2734310"/>
+            <wp:effectExtent l="0" t="0" r="0" b="8890"/>
+            <wp:docPr id="11" name="Picture 11"/>
             <wp:cNvGraphicFramePr>
               <a:graphicFrameLocks xmlns:a="http://schemas.openxmlformats.org/drawingml/2006/main" noChangeAspect="1"/>
             </wp:cNvGraphicFramePr>
@@ -5008,7 +6045,7 @@
                   <pic:spPr>
                     <a:xfrm>
                       <a:off x="0" y="0"/>
-                      <a:ext cx="5034775" cy="3962504"/>
+                      <a:ext cx="5760720" cy="2734310"/>
                     </a:xfrm>
                     <a:prstGeom prst="rect">
                       <a:avLst/>
@@ -5021,8 +6058,8 @@
         </w:drawing>
       </w:r>
     </w:p>
-    <w:bookmarkStart w:id="19" w:name="_MON_1707153746"/>
-    <w:bookmarkEnd w:id="19"/>
+    <w:bookmarkStart w:id="16" w:name="_MON_1706985532"/>
+    <w:bookmarkEnd w:id="16"/>
     <w:p>
       <w:pPr>
         <w:rPr>
@@ -5033,27 +6070,39 @@
         <w:rPr>
           <w:lang w:val="en-US"/>
         </w:rPr>
-        <w:object w:dxaOrig="1495" w:dyaOrig="979" w14:anchorId="2D504637">
-          <v:shape id="_x0000_i1036" type="#_x0000_t75" style="width:74.55pt;height:48.85pt" o:ole="">
+        <w:object w:dxaOrig="1495" w:dyaOrig="979" w14:anchorId="4026DB46">
+          <v:shape id="_x0000_i1028" type="#_x0000_t75" style="width:75pt;height:48.85pt" o:ole="">
             <v:imagedata r:id="rId29" o:title=""/>
           </v:shape>
-          <o:OLEObject Type="Embed" ProgID="Word.OpenDocumentText.12" ShapeID="_x0000_i1036" DrawAspect="Icon" ObjectID="_1707156422" r:id="rId30"/>
+          <o:OLEObject Type="Embed" ProgID="Word.OpenDocumentText.12" ShapeID="_x0000_i1028" DrawAspect="Icon" ObjectID="_1707590145" r:id="rId30"/>
         </w:object>
       </w:r>
     </w:p>
     <w:p>
       <w:pPr>
-        <w:pStyle w:val="Heading2"/>
-        <w:rPr>
-          <w:lang w:val="en-US"/>
-        </w:rPr>
-      </w:pPr>
-      <w:bookmarkStart w:id="20" w:name="_Toc96543469"/>
-      <w:r>
-        <w:rPr>
-          <w:lang w:val="en-US"/>
-        </w:rPr>
-        <w:t xml:space="preserve">6.7 </w:t>
+        <w:pStyle w:val="Heading3"/>
+        <w:rPr>
+          <w:lang w:val="en-US"/>
+        </w:rPr>
+      </w:pPr>
+      <w:bookmarkStart w:id="17" w:name="_Toc96973693"/>
+      <w:r>
+        <w:rPr>
+          <w:lang w:val="en-US"/>
+        </w:rPr>
+        <w:t>6.</w:t>
+      </w:r>
+      <w:r>
+        <w:rPr>
+          <w:lang w:val="en-US"/>
+        </w:rPr>
+        <w:t>1.</w:t>
+      </w:r>
+      <w:r>
+        <w:rPr>
+          <w:lang w:val="en-US"/>
+        </w:rPr>
+        <w:t xml:space="preserve">5 </w:t>
       </w:r>
       <w:proofErr w:type="spellStart"/>
       <w:r>
@@ -5074,30 +6123,27 @@
         <w:rPr>
           <w:lang w:val="en-US"/>
         </w:rPr>
-        <w:t>OrderHeaders</w:t>
-      </w:r>
-      <w:bookmarkEnd w:id="20"/>
+        <w:t>ProductLogs</w:t>
+      </w:r>
+      <w:bookmarkEnd w:id="17"/>
       <w:proofErr w:type="spellEnd"/>
     </w:p>
     <w:p>
       <w:pPr>
         <w:rPr>
-          <w:b/>
-          <w:bCs/>
-          <w:lang w:val="en-US"/>
-        </w:rPr>
-      </w:pPr>
-      <w:r>
-        <w:rPr>
-          <w:b/>
-          <w:bCs/>
+          <w:lang w:val="en-US"/>
+        </w:rPr>
+      </w:pPr>
+      <w:r>
+        <w:rPr>
+          <w:noProof/>
           <w:lang w:val="en-US"/>
         </w:rPr>
         <w:drawing>
-          <wp:inline distT="0" distB="0" distL="0" distR="0" wp14:anchorId="3C238CF6" wp14:editId="3AE38AD1">
-            <wp:extent cx="5742364" cy="3488963"/>
-            <wp:effectExtent l="0" t="0" r="0" b="0"/>
-            <wp:docPr id="13" name="Picture 13"/>
+          <wp:inline distT="0" distB="0" distL="0" distR="0" wp14:anchorId="368CA9C3" wp14:editId="057E517D">
+            <wp:extent cx="5760720" cy="3063875"/>
+            <wp:effectExtent l="0" t="0" r="0" b="3175"/>
+            <wp:docPr id="4" name="Picture 4"/>
             <wp:cNvGraphicFramePr>
               <a:graphicFrameLocks xmlns:a="http://schemas.openxmlformats.org/drawingml/2006/main" noChangeAspect="1"/>
             </wp:cNvGraphicFramePr>
@@ -5117,7 +6163,7 @@
                   <pic:spPr>
                     <a:xfrm>
                       <a:off x="0" y="0"/>
-                      <a:ext cx="5742364" cy="3488963"/>
+                      <a:ext cx="5760720" cy="3063875"/>
                     </a:xfrm>
                     <a:prstGeom prst="rect">
                       <a:avLst/>
@@ -5130,6 +6176,8 @@
         </w:drawing>
       </w:r>
     </w:p>
+    <w:bookmarkStart w:id="18" w:name="_MON_1707153347"/>
+    <w:bookmarkEnd w:id="18"/>
     <w:p>
       <w:pPr>
         <w:rPr>
@@ -5138,97 +6186,75 @@
       </w:pPr>
       <w:r>
         <w:rPr>
-          <w:noProof/>
-          <w:lang w:val="en-US"/>
-        </w:rPr>
-        <w:object w:dxaOrig="225" w:dyaOrig="225" w14:anchorId="22FE506F">
-          <v:shape id="_x0000_s1030" type="#_x0000_t75" style="position:absolute;margin-left:0;margin-top:0;width:74.85pt;height:48.9pt;z-index:251660289;mso-position-horizontal:left;mso-position-horizontal-relative:text;mso-position-vertical-relative:text">
+          <w:lang w:val="en-US"/>
+        </w:rPr>
+        <w:object w:dxaOrig="1495" w:dyaOrig="979" w14:anchorId="0B1C0B4F">
+          <v:shape id="_x0000_i1029" type="#_x0000_t75" style="width:75pt;height:48.85pt" o:ole="">
             <v:imagedata r:id="rId32" o:title=""/>
-            <w10:wrap type="square" side="right"/>
           </v:shape>
-          <o:OLEObject Type="Embed" ProgID="Word.OpenDocumentText.12" ShapeID="_x0000_s1030" DrawAspect="Icon" ObjectID="_1707156424" r:id="rId33"/>
+          <o:OLEObject Type="Embed" ProgID="Word.OpenDocumentText.12" ShapeID="_x0000_i1029" DrawAspect="Icon" ObjectID="_1707590146" r:id="rId33"/>
         </w:object>
-      </w:r>
-      <w:r>
-        <w:rPr>
-          <w:lang w:val="en-US"/>
-        </w:rPr>
-        <w:br w:type="textWrapping" w:clear="all"/>
       </w:r>
     </w:p>
     <w:p>
       <w:pPr>
-        <w:pStyle w:val="Heading2"/>
-        <w:rPr>
-          <w:lang w:val="en-US"/>
-        </w:rPr>
-      </w:pPr>
+        <w:pStyle w:val="Heading3"/>
+        <w:rPr>
+          <w:lang w:val="en-US"/>
+        </w:rPr>
+      </w:pPr>
+      <w:bookmarkStart w:id="19" w:name="_Toc96973694"/>
+      <w:r>
+        <w:rPr>
+          <w:lang w:val="en-US"/>
+        </w:rPr>
+        <w:lastRenderedPageBreak/>
+        <w:t>6.</w:t>
+      </w:r>
+      <w:r>
+        <w:rPr>
+          <w:lang w:val="en-US"/>
+        </w:rPr>
+        <w:t>1.</w:t>
+      </w:r>
+      <w:r>
+        <w:rPr>
+          <w:lang w:val="en-US"/>
+        </w:rPr>
+        <w:t xml:space="preserve">6 </w:t>
+      </w:r>
+      <w:proofErr w:type="spellStart"/>
+      <w:r>
+        <w:rPr>
+          <w:lang w:val="en-US"/>
+        </w:rPr>
+        <w:t>Structuur</w:t>
+      </w:r>
+      <w:proofErr w:type="spellEnd"/>
+      <w:r>
+        <w:rPr>
+          <w:lang w:val="en-US"/>
+        </w:rPr>
+        <w:t xml:space="preserve"> table Users</w:t>
+      </w:r>
+      <w:bookmarkEnd w:id="19"/>
     </w:p>
     <w:p>
       <w:pPr>
-        <w:pStyle w:val="Heading2"/>
-        <w:rPr>
-          <w:lang w:val="en-US"/>
-        </w:rPr>
-      </w:pPr>
-      <w:bookmarkStart w:id="21" w:name="_Toc96543470"/>
-      <w:r>
-        <w:rPr>
-          <w:lang w:val="en-US"/>
-        </w:rPr>
-        <w:t xml:space="preserve">6.8 </w:t>
-      </w:r>
-      <w:proofErr w:type="spellStart"/>
-      <w:r>
-        <w:rPr>
-          <w:lang w:val="en-US"/>
-        </w:rPr>
-        <w:t>Structuur</w:t>
-      </w:r>
-      <w:proofErr w:type="spellEnd"/>
-      <w:r>
-        <w:rPr>
-          <w:lang w:val="en-US"/>
-        </w:rPr>
-        <w:t xml:space="preserve"> table </w:t>
-      </w:r>
-      <w:proofErr w:type="spellStart"/>
-      <w:r>
-        <w:rPr>
-          <w:lang w:val="en-US"/>
-        </w:rPr>
-        <w:t>OrderL</w:t>
-      </w:r>
-      <w:r>
-        <w:rPr>
-          <w:lang w:val="en-US"/>
-        </w:rPr>
-        <w:t>i</w:t>
-      </w:r>
-      <w:r>
-        <w:rPr>
-          <w:lang w:val="en-US"/>
-        </w:rPr>
-        <w:t>nes</w:t>
-      </w:r>
-      <w:bookmarkEnd w:id="21"/>
-      <w:proofErr w:type="spellEnd"/>
-    </w:p>
-    <w:p>
-      <w:pPr>
-        <w:rPr>
-          <w:lang w:val="en-US"/>
-        </w:rPr>
-      </w:pPr>
-      <w:r>
-        <w:rPr>
+        <w:rPr>
+          <w:lang w:val="en-US"/>
+        </w:rPr>
+      </w:pPr>
+      <w:r>
+        <w:rPr>
+          <w:noProof/>
           <w:lang w:val="en-US"/>
         </w:rPr>
         <w:drawing>
-          <wp:inline distT="0" distB="0" distL="0" distR="0" wp14:anchorId="6AF4DEAE" wp14:editId="48EF0444">
-            <wp:extent cx="5760720" cy="3201035"/>
+          <wp:inline distT="0" distB="0" distL="0" distR="0" wp14:anchorId="232907E2" wp14:editId="782026B1">
+            <wp:extent cx="5034775" cy="3962504"/>
             <wp:effectExtent l="0" t="0" r="0" b="0"/>
-            <wp:docPr id="12" name="Picture 12"/>
+            <wp:docPr id="6" name="Picture 6"/>
             <wp:cNvGraphicFramePr>
               <a:graphicFrameLocks xmlns:a="http://schemas.openxmlformats.org/drawingml/2006/main" noChangeAspect="1"/>
             </wp:cNvGraphicFramePr>
@@ -5248,6 +6274,267 @@
                   <pic:spPr>
                     <a:xfrm>
                       <a:off x="0" y="0"/>
+                      <a:ext cx="5034775" cy="3962504"/>
+                    </a:xfrm>
+                    <a:prstGeom prst="rect">
+                      <a:avLst/>
+                    </a:prstGeom>
+                  </pic:spPr>
+                </pic:pic>
+              </a:graphicData>
+            </a:graphic>
+          </wp:inline>
+        </w:drawing>
+      </w:r>
+    </w:p>
+    <w:bookmarkStart w:id="20" w:name="_MON_1707153746"/>
+    <w:bookmarkEnd w:id="20"/>
+    <w:p>
+      <w:pPr>
+        <w:rPr>
+          <w:lang w:val="en-US"/>
+        </w:rPr>
+      </w:pPr>
+      <w:r>
+        <w:rPr>
+          <w:lang w:val="en-US"/>
+        </w:rPr>
+        <w:object w:dxaOrig="1495" w:dyaOrig="979" w14:anchorId="2D504637">
+          <v:shape id="_x0000_i1030" type="#_x0000_t75" style="width:75pt;height:48.85pt" o:ole="">
+            <v:imagedata r:id="rId35" o:title=""/>
+          </v:shape>
+          <o:OLEObject Type="Embed" ProgID="Word.OpenDocumentText.12" ShapeID="_x0000_i1030" DrawAspect="Icon" ObjectID="_1707590147" r:id="rId36"/>
+        </w:object>
+      </w:r>
+    </w:p>
+    <w:p>
+      <w:pPr>
+        <w:pStyle w:val="Heading3"/>
+        <w:rPr>
+          <w:lang w:val="en-US"/>
+        </w:rPr>
+      </w:pPr>
+      <w:bookmarkStart w:id="21" w:name="_Toc96973695"/>
+      <w:r>
+        <w:rPr>
+          <w:lang w:val="en-US"/>
+        </w:rPr>
+        <w:t>6.</w:t>
+      </w:r>
+      <w:r>
+        <w:rPr>
+          <w:lang w:val="en-US"/>
+        </w:rPr>
+        <w:t>1.</w:t>
+      </w:r>
+      <w:r>
+        <w:rPr>
+          <w:lang w:val="en-US"/>
+        </w:rPr>
+        <w:t xml:space="preserve">7 </w:t>
+      </w:r>
+      <w:proofErr w:type="spellStart"/>
+      <w:r>
+        <w:rPr>
+          <w:lang w:val="en-US"/>
+        </w:rPr>
+        <w:t>Structuur</w:t>
+      </w:r>
+      <w:proofErr w:type="spellEnd"/>
+      <w:r>
+        <w:rPr>
+          <w:lang w:val="en-US"/>
+        </w:rPr>
+        <w:t xml:space="preserve"> table </w:t>
+      </w:r>
+      <w:proofErr w:type="spellStart"/>
+      <w:r>
+        <w:rPr>
+          <w:lang w:val="en-US"/>
+        </w:rPr>
+        <w:t>OrderHeaders</w:t>
+      </w:r>
+      <w:bookmarkEnd w:id="21"/>
+      <w:proofErr w:type="spellEnd"/>
+    </w:p>
+    <w:p>
+      <w:pPr>
+        <w:rPr>
+          <w:b/>
+          <w:bCs/>
+          <w:lang w:val="en-US"/>
+        </w:rPr>
+      </w:pPr>
+      <w:r>
+        <w:rPr>
+          <w:b/>
+          <w:bCs/>
+          <w:noProof/>
+          <w:lang w:val="en-US"/>
+        </w:rPr>
+        <w:drawing>
+          <wp:inline distT="0" distB="0" distL="0" distR="0" wp14:anchorId="3C238CF6" wp14:editId="3AE38AD1">
+            <wp:extent cx="5742364" cy="3488963"/>
+            <wp:effectExtent l="0" t="0" r="0" b="0"/>
+            <wp:docPr id="13" name="Picture 13"/>
+            <wp:cNvGraphicFramePr>
+              <a:graphicFrameLocks xmlns:a="http://schemas.openxmlformats.org/drawingml/2006/main" noChangeAspect="1"/>
+            </wp:cNvGraphicFramePr>
+            <a:graphic xmlns:a="http://schemas.openxmlformats.org/drawingml/2006/main">
+              <a:graphicData uri="http://schemas.openxmlformats.org/drawingml/2006/picture">
+                <pic:pic xmlns:pic="http://schemas.openxmlformats.org/drawingml/2006/picture">
+                  <pic:nvPicPr>
+                    <pic:cNvPr id="1" name=""/>
+                    <pic:cNvPicPr/>
+                  </pic:nvPicPr>
+                  <pic:blipFill>
+                    <a:blip r:embed="rId37"/>
+                    <a:stretch>
+                      <a:fillRect/>
+                    </a:stretch>
+                  </pic:blipFill>
+                  <pic:spPr>
+                    <a:xfrm>
+                      <a:off x="0" y="0"/>
+                      <a:ext cx="5742364" cy="3488963"/>
+                    </a:xfrm>
+                    <a:prstGeom prst="rect">
+                      <a:avLst/>
+                    </a:prstGeom>
+                  </pic:spPr>
+                </pic:pic>
+              </a:graphicData>
+            </a:graphic>
+          </wp:inline>
+        </w:drawing>
+      </w:r>
+    </w:p>
+    <w:p>
+      <w:pPr>
+        <w:rPr>
+          <w:lang w:val="en-US"/>
+        </w:rPr>
+      </w:pPr>
+      <w:r>
+        <w:rPr>
+          <w:noProof/>
+          <w:lang w:val="en-US"/>
+        </w:rPr>
+        <w:lastRenderedPageBreak/>
+        <w:object w:dxaOrig="1440" w:dyaOrig="1440" w14:anchorId="22FE506F">
+          <v:shape id="_x0000_s1030" type="#_x0000_t75" style="position:absolute;margin-left:0;margin-top:0;width:74.85pt;height:48.95pt;z-index:251660289;mso-position-horizontal:left;mso-position-horizontal-relative:text;mso-position-vertical-relative:text">
+            <v:imagedata r:id="rId38" o:title=""/>
+            <w10:wrap type="square" side="right"/>
+          </v:shape>
+          <o:OLEObject Type="Embed" ProgID="Word.OpenDocumentText.12" ShapeID="_x0000_s1030" DrawAspect="Icon" ObjectID="_1707590151" r:id="rId39"/>
+        </w:object>
+      </w:r>
+    </w:p>
+    <w:p>
+      <w:pPr>
+        <w:pStyle w:val="Heading2"/>
+        <w:rPr>
+          <w:lang w:val="en-US"/>
+        </w:rPr>
+      </w:pPr>
+    </w:p>
+    <w:p>
+      <w:pPr>
+        <w:pStyle w:val="Heading3"/>
+        <w:rPr>
+          <w:lang w:val="en-US"/>
+        </w:rPr>
+      </w:pPr>
+      <w:bookmarkStart w:id="22" w:name="_Toc96973696"/>
+      <w:r>
+        <w:rPr>
+          <w:lang w:val="en-US"/>
+        </w:rPr>
+        <w:t>6.</w:t>
+      </w:r>
+      <w:r>
+        <w:rPr>
+          <w:lang w:val="en-US"/>
+        </w:rPr>
+        <w:t>1.</w:t>
+      </w:r>
+      <w:r>
+        <w:rPr>
+          <w:lang w:val="en-US"/>
+        </w:rPr>
+        <w:t xml:space="preserve">8 </w:t>
+      </w:r>
+      <w:proofErr w:type="spellStart"/>
+      <w:r>
+        <w:rPr>
+          <w:lang w:val="en-US"/>
+        </w:rPr>
+        <w:t>Structuur</w:t>
+      </w:r>
+      <w:proofErr w:type="spellEnd"/>
+      <w:r>
+        <w:rPr>
+          <w:lang w:val="en-US"/>
+        </w:rPr>
+        <w:t xml:space="preserve"> table </w:t>
+      </w:r>
+      <w:proofErr w:type="spellStart"/>
+      <w:r>
+        <w:rPr>
+          <w:lang w:val="en-US"/>
+        </w:rPr>
+        <w:t>OrderL</w:t>
+      </w:r>
+      <w:r>
+        <w:rPr>
+          <w:lang w:val="en-US"/>
+        </w:rPr>
+        <w:t>i</w:t>
+      </w:r>
+      <w:r>
+        <w:rPr>
+          <w:lang w:val="en-US"/>
+        </w:rPr>
+        <w:t>nes</w:t>
+      </w:r>
+      <w:bookmarkEnd w:id="22"/>
+      <w:proofErr w:type="spellEnd"/>
+    </w:p>
+    <w:p>
+      <w:pPr>
+        <w:rPr>
+          <w:lang w:val="en-US"/>
+        </w:rPr>
+      </w:pPr>
+      <w:r>
+        <w:rPr>
+          <w:noProof/>
+          <w:lang w:val="en-US"/>
+        </w:rPr>
+        <w:drawing>
+          <wp:inline distT="0" distB="0" distL="0" distR="0" wp14:anchorId="6AF4DEAE" wp14:editId="48EF0444">
+            <wp:extent cx="5760720" cy="3201035"/>
+            <wp:effectExtent l="0" t="0" r="0" b="0"/>
+            <wp:docPr id="12" name="Picture 12"/>
+            <wp:cNvGraphicFramePr>
+              <a:graphicFrameLocks xmlns:a="http://schemas.openxmlformats.org/drawingml/2006/main" noChangeAspect="1"/>
+            </wp:cNvGraphicFramePr>
+            <a:graphic xmlns:a="http://schemas.openxmlformats.org/drawingml/2006/main">
+              <a:graphicData uri="http://schemas.openxmlformats.org/drawingml/2006/picture">
+                <pic:pic xmlns:pic="http://schemas.openxmlformats.org/drawingml/2006/picture">
+                  <pic:nvPicPr>
+                    <pic:cNvPr id="1" name=""/>
+                    <pic:cNvPicPr/>
+                  </pic:nvPicPr>
+                  <pic:blipFill>
+                    <a:blip r:embed="rId40"/>
+                    <a:stretch>
+                      <a:fillRect/>
+                    </a:stretch>
+                  </pic:blipFill>
+                  <pic:spPr>
+                    <a:xfrm>
+                      <a:off x="0" y="0"/>
                       <a:ext cx="5760720" cy="3201035"/>
                     </a:xfrm>
                     <a:prstGeom prst="rect">
@@ -5261,8 +6548,8 @@
         </w:drawing>
       </w:r>
     </w:p>
-    <w:bookmarkStart w:id="22" w:name="_MON_1707156193"/>
-    <w:bookmarkEnd w:id="22"/>
+    <w:bookmarkStart w:id="23" w:name="_MON_1707156193"/>
+    <w:bookmarkEnd w:id="23"/>
     <w:p>
       <w:pPr>
         <w:rPr>
@@ -5274,12 +6561,182 @@
           <w:lang w:val="en-US"/>
         </w:rPr>
         <w:object w:dxaOrig="1495" w:dyaOrig="979" w14:anchorId="55F275E0">
-          <v:shape id="_x0000_i1043" type="#_x0000_t75" style="width:74.55pt;height:48.85pt" o:ole="">
-            <v:imagedata r:id="rId35" o:title=""/>
+          <v:shape id="_x0000_i1032" type="#_x0000_t75" style="width:75pt;height:48.85pt" o:ole="">
+            <v:imagedata r:id="rId41" o:title=""/>
           </v:shape>
-          <o:OLEObject Type="Embed" ProgID="Word.OpenDocumentText.12" ShapeID="_x0000_i1043" DrawAspect="Icon" ObjectID="_1707156423" r:id="rId36"/>
+          <o:OLEObject Type="Embed" ProgID="Word.OpenDocumentText.12" ShapeID="_x0000_i1032" DrawAspect="Icon" ObjectID="_1707590148" r:id="rId42"/>
         </w:object>
       </w:r>
+    </w:p>
+    <w:p>
+      <w:pPr>
+        <w:pStyle w:val="Heading2"/>
+        <w:rPr>
+          <w:lang w:val="en-US"/>
+        </w:rPr>
+      </w:pPr>
+      <w:bookmarkStart w:id="24" w:name="_Toc96973697"/>
+      <w:r>
+        <w:rPr>
+          <w:lang w:val="en-US"/>
+        </w:rPr>
+        <w:t>6.2 Triggers</w:t>
+      </w:r>
+      <w:bookmarkEnd w:id="24"/>
+    </w:p>
+    <w:p>
+      <w:pPr>
+        <w:pStyle w:val="Heading3"/>
+        <w:rPr>
+          <w:lang w:val="en-US"/>
+        </w:rPr>
+      </w:pPr>
+      <w:bookmarkStart w:id="25" w:name="_Toc96973698"/>
+      <w:r>
+        <w:rPr>
+          <w:lang w:val="en-US"/>
+        </w:rPr>
+        <w:t xml:space="preserve">6.2.1 </w:t>
+      </w:r>
+      <w:r>
+        <w:rPr>
+          <w:lang w:val="en-US"/>
+        </w:rPr>
+        <w:t xml:space="preserve">Trigger </w:t>
+      </w:r>
+      <w:proofErr w:type="spellStart"/>
+      <w:r>
+        <w:rPr>
+          <w:lang w:val="en-US"/>
+        </w:rPr>
+        <w:t>LineTotalPrice</w:t>
+      </w:r>
+      <w:bookmarkEnd w:id="25"/>
+      <w:proofErr w:type="spellEnd"/>
+    </w:p>
+    <w:p>
+      <w:pPr>
+        <w:rPr>
+          <w:lang w:val="en-US"/>
+        </w:rPr>
+      </w:pPr>
+      <w:r>
+        <w:rPr>
+          <w:lang w:val="en-US"/>
+        </w:rPr>
+        <w:drawing>
+          <wp:inline distT="0" distB="0" distL="0" distR="0" wp14:anchorId="7E41FAF0" wp14:editId="4444BAC7">
+            <wp:extent cx="4196553" cy="1251890"/>
+            <wp:effectExtent l="0" t="0" r="0" b="5715"/>
+            <wp:docPr id="15" name="Picture 15"/>
+            <wp:cNvGraphicFramePr>
+              <a:graphicFrameLocks xmlns:a="http://schemas.openxmlformats.org/drawingml/2006/main" noChangeAspect="1"/>
+            </wp:cNvGraphicFramePr>
+            <a:graphic xmlns:a="http://schemas.openxmlformats.org/drawingml/2006/main">
+              <a:graphicData uri="http://schemas.openxmlformats.org/drawingml/2006/picture">
+                <pic:pic xmlns:pic="http://schemas.openxmlformats.org/drawingml/2006/picture">
+                  <pic:nvPicPr>
+                    <pic:cNvPr id="1" name=""/>
+                    <pic:cNvPicPr/>
+                  </pic:nvPicPr>
+                  <pic:blipFill>
+                    <a:blip r:embed="rId43"/>
+                    <a:stretch>
+                      <a:fillRect/>
+                    </a:stretch>
+                  </pic:blipFill>
+                  <pic:spPr>
+                    <a:xfrm>
+                      <a:off x="0" y="0"/>
+                      <a:ext cx="4196553" cy="1251890"/>
+                    </a:xfrm>
+                    <a:prstGeom prst="rect">
+                      <a:avLst/>
+                    </a:prstGeom>
+                  </pic:spPr>
+                </pic:pic>
+              </a:graphicData>
+            </a:graphic>
+          </wp:inline>
+        </w:drawing>
+      </w:r>
+    </w:p>
+    <w:bookmarkStart w:id="26" w:name="_MON_1707585421"/>
+    <w:bookmarkEnd w:id="26"/>
+    <w:p>
+      <w:pPr>
+        <w:rPr>
+          <w:lang w:val="en-US"/>
+        </w:rPr>
+      </w:pPr>
+      <w:r>
+        <w:rPr>
+          <w:lang w:val="en-US"/>
+        </w:rPr>
+        <w:object w:dxaOrig="1495" w:dyaOrig="979" w14:anchorId="73D009C8">
+          <v:shape id="_x0000_i1038" type="#_x0000_t75" style="width:74.55pt;height:48.85pt" o:ole="">
+            <v:imagedata r:id="rId44" o:title=""/>
+          </v:shape>
+          <o:OLEObject Type="Embed" ProgID="Word.OpenDocumentText.12" ShapeID="_x0000_i1038" DrawAspect="Icon" ObjectID="_1707590149" r:id="rId45"/>
+        </w:object>
+      </w:r>
+    </w:p>
+    <w:p>
+      <w:pPr>
+        <w:pStyle w:val="Heading2"/>
+        <w:rPr>
+          <w:lang w:val="en-US"/>
+        </w:rPr>
+      </w:pPr>
+      <w:bookmarkStart w:id="27" w:name="_Toc96973699"/>
+      <w:r>
+        <w:rPr>
+          <w:lang w:val="en-US"/>
+        </w:rPr>
+        <w:lastRenderedPageBreak/>
+        <w:t>6.3 Views</w:t>
+      </w:r>
+      <w:bookmarkEnd w:id="27"/>
+    </w:p>
+    <w:p>
+      <w:pPr>
+        <w:pStyle w:val="Heading3"/>
+        <w:rPr>
+          <w:lang w:val="en-US"/>
+        </w:rPr>
+      </w:pPr>
+      <w:bookmarkStart w:id="28" w:name="_Toc96973700"/>
+      <w:r>
+        <w:rPr>
+          <w:lang w:val="en-US"/>
+        </w:rPr>
+        <w:t>6.3.1 View Top10SoldProducts</w:t>
+      </w:r>
+      <w:bookmarkEnd w:id="28"/>
+    </w:p>
+    <w:p>
+      <w:pPr>
+        <w:pStyle w:val="Heading3"/>
+        <w:rPr>
+          <w:lang w:val="en-US"/>
+        </w:rPr>
+      </w:pPr>
+      <w:bookmarkStart w:id="29" w:name="_Toc96973701"/>
+      <w:r>
+        <w:rPr>
+          <w:lang w:val="en-US"/>
+        </w:rPr>
+        <w:t xml:space="preserve">6.3.2 View </w:t>
+      </w:r>
+      <w:proofErr w:type="spellStart"/>
+      <w:r>
+        <w:rPr>
+          <w:lang w:val="en-US"/>
+        </w:rPr>
+        <w:t>RevenuePerMonth</w:t>
+      </w:r>
+      <w:bookmarkEnd w:id="29"/>
+      <w:proofErr w:type="spellEnd"/>
     </w:p>
     <w:p>
       <w:pPr>
@@ -5293,7 +6750,7 @@
           <w:lang w:val="en-US"/>
         </w:rPr>
       </w:pPr>
-      <w:bookmarkStart w:id="23" w:name="_Toc96543471"/>
+      <w:bookmarkStart w:id="30" w:name="_Toc96973702"/>
       <w:r>
         <w:rPr>
           <w:rFonts w:eastAsia="Yu Gothic Light" w:cstheme="majorHAnsi"/>
@@ -5301,7 +6758,7 @@
         </w:rPr>
         <w:t>Security</w:t>
       </w:r>
-      <w:bookmarkEnd w:id="23"/>
+      <w:bookmarkEnd w:id="30"/>
     </w:p>
     <w:p>
       <w:pPr>
@@ -5311,24 +6768,429 @@
           <w:numId w:val="37"/>
         </w:numPr>
         <w:rPr>
-          <w:rFonts w:cstheme="majorHAnsi"/>
-          <w:lang w:val="en-US"/>
-        </w:rPr>
-      </w:pPr>
-      <w:bookmarkStart w:id="24" w:name="_Toc96543472"/>
-      <w:r>
-        <w:rPr>
           <w:rFonts w:eastAsia="Yu Gothic Light" w:cstheme="majorHAnsi"/>
           <w:lang w:val="en-US"/>
         </w:rPr>
+      </w:pPr>
+      <w:bookmarkStart w:id="31" w:name="_Toc96973703"/>
+      <w:r>
+        <w:rPr>
+          <w:rFonts w:eastAsia="Yu Gothic Light" w:cstheme="majorHAnsi"/>
+          <w:lang w:val="en-US"/>
+        </w:rPr>
         <w:t>Maintenance</w:t>
       </w:r>
-      <w:bookmarkEnd w:id="24"/>
+      <w:bookmarkEnd w:id="31"/>
     </w:p>
-    <w:p/>
+    <w:p>
+      <w:pPr>
+        <w:pStyle w:val="Heading1"/>
+        <w:numPr>
+          <w:ilvl w:val="0"/>
+          <w:numId w:val="37"/>
+        </w:numPr>
+        <w:rPr>
+          <w:lang w:val="en-US"/>
+        </w:rPr>
+      </w:pPr>
+      <w:bookmarkStart w:id="32" w:name="_Toc96973704"/>
+      <w:proofErr w:type="spellStart"/>
+      <w:r>
+        <w:rPr>
+          <w:lang w:val="en-US"/>
+        </w:rPr>
+        <w:t>Installatie</w:t>
+      </w:r>
+      <w:bookmarkEnd w:id="32"/>
+      <w:proofErr w:type="spellEnd"/>
+    </w:p>
+    <w:p>
+      <w:pPr>
+        <w:pStyle w:val="Heading2"/>
+        <w:rPr>
+          <w:lang w:val="en-US"/>
+        </w:rPr>
+      </w:pPr>
+      <w:bookmarkStart w:id="33" w:name="_Toc96973705"/>
+      <w:r>
+        <w:rPr>
+          <w:lang w:val="en-US"/>
+        </w:rPr>
+        <w:t xml:space="preserve">9.2 </w:t>
+      </w:r>
+      <w:proofErr w:type="spellStart"/>
+      <w:r>
+        <w:rPr>
+          <w:lang w:val="en-US"/>
+        </w:rPr>
+        <w:t>Installatie</w:t>
+      </w:r>
+      <w:proofErr w:type="spellEnd"/>
+      <w:r>
+        <w:rPr>
+          <w:lang w:val="en-US"/>
+        </w:rPr>
+        <w:t xml:space="preserve"> </w:t>
+      </w:r>
+      <w:proofErr w:type="spellStart"/>
+      <w:r>
+        <w:rPr>
+          <w:lang w:val="en-US"/>
+        </w:rPr>
+        <w:t>handleiding</w:t>
+      </w:r>
+      <w:bookmarkEnd w:id="33"/>
+      <w:proofErr w:type="spellEnd"/>
+    </w:p>
+    <w:p>
+      <w:pPr>
+        <w:pStyle w:val="Heading2"/>
+        <w:rPr>
+          <w:lang w:val="en-US"/>
+        </w:rPr>
+      </w:pPr>
+      <w:bookmarkStart w:id="34" w:name="_Toc96973706"/>
+      <w:r>
+        <w:rPr>
+          <w:lang w:val="en-US"/>
+        </w:rPr>
+        <w:t xml:space="preserve">9.3 </w:t>
+      </w:r>
+      <w:r>
+        <w:rPr>
+          <w:lang w:val="en-US"/>
+        </w:rPr>
+        <w:t>Insert data</w:t>
+      </w:r>
+      <w:bookmarkEnd w:id="34"/>
+    </w:p>
+    <w:p>
+      <w:pPr>
+        <w:pStyle w:val="Heading3"/>
+        <w:rPr>
+          <w:lang w:val="en-US"/>
+        </w:rPr>
+      </w:pPr>
+      <w:bookmarkStart w:id="35" w:name="_Toc96973707"/>
+      <w:r>
+        <w:rPr>
+          <w:lang w:val="en-US"/>
+        </w:rPr>
+        <w:t>9.3.1 Insert Employees</w:t>
+      </w:r>
+      <w:bookmarkEnd w:id="35"/>
+    </w:p>
+    <w:p>
+      <w:pPr>
+        <w:rPr>
+          <w:lang w:val="en-US"/>
+        </w:rPr>
+      </w:pPr>
+      <w:r>
+        <w:rPr>
+          <w:lang w:val="en-US"/>
+        </w:rPr>
+        <w:drawing>
+          <wp:inline distT="0" distB="0" distL="0" distR="0" wp14:anchorId="0403131C" wp14:editId="1FFA51E5">
+            <wp:extent cx="5760720" cy="1376680"/>
+            <wp:effectExtent l="0" t="0" r="0" b="0"/>
+            <wp:docPr id="18" name="Picture 18"/>
+            <wp:cNvGraphicFramePr>
+              <a:graphicFrameLocks xmlns:a="http://schemas.openxmlformats.org/drawingml/2006/main" noChangeAspect="1"/>
+            </wp:cNvGraphicFramePr>
+            <a:graphic xmlns:a="http://schemas.openxmlformats.org/drawingml/2006/main">
+              <a:graphicData uri="http://schemas.openxmlformats.org/drawingml/2006/picture">
+                <pic:pic xmlns:pic="http://schemas.openxmlformats.org/drawingml/2006/picture">
+                  <pic:nvPicPr>
+                    <pic:cNvPr id="1" name=""/>
+                    <pic:cNvPicPr/>
+                  </pic:nvPicPr>
+                  <pic:blipFill>
+                    <a:blip r:embed="rId46"/>
+                    <a:stretch>
+                      <a:fillRect/>
+                    </a:stretch>
+                  </pic:blipFill>
+                  <pic:spPr>
+                    <a:xfrm>
+                      <a:off x="0" y="0"/>
+                      <a:ext cx="5760720" cy="1376680"/>
+                    </a:xfrm>
+                    <a:prstGeom prst="rect">
+                      <a:avLst/>
+                    </a:prstGeom>
+                  </pic:spPr>
+                </pic:pic>
+              </a:graphicData>
+            </a:graphic>
+          </wp:inline>
+        </w:drawing>
+      </w:r>
+    </w:p>
+    <w:bookmarkStart w:id="36" w:name="_MON_1707590051"/>
+    <w:bookmarkEnd w:id="36"/>
+    <w:p>
+      <w:pPr>
+        <w:rPr>
+          <w:lang w:val="en-US"/>
+        </w:rPr>
+      </w:pPr>
+      <w:r>
+        <w:rPr>
+          <w:lang w:val="en-US"/>
+        </w:rPr>
+        <w:object w:dxaOrig="1495" w:dyaOrig="979" w14:anchorId="40C6E1EB">
+          <v:shape id="_x0000_i1083" type="#_x0000_t75" style="width:74.55pt;height:48.85pt" o:ole="">
+            <v:imagedata r:id="rId47" o:title=""/>
+          </v:shape>
+          <o:OLEObject Type="Embed" ProgID="Word.OpenDocumentText.12" ShapeID="_x0000_i1083" DrawAspect="Icon" ObjectID="_1707590150" r:id="rId48"/>
+        </w:object>
+      </w:r>
+    </w:p>
+    <w:p>
+      <w:pPr>
+        <w:pStyle w:val="Heading3"/>
+        <w:rPr>
+          <w:lang w:val="en-US"/>
+        </w:rPr>
+      </w:pPr>
+      <w:bookmarkStart w:id="37" w:name="_Toc96973708"/>
+      <w:r>
+        <w:rPr>
+          <w:lang w:val="en-US"/>
+        </w:rPr>
+        <w:t>9.3.</w:t>
+      </w:r>
+      <w:r>
+        <w:rPr>
+          <w:lang w:val="en-US"/>
+        </w:rPr>
+        <w:t>2</w:t>
+      </w:r>
+      <w:r>
+        <w:rPr>
+          <w:lang w:val="en-US"/>
+        </w:rPr>
+        <w:t xml:space="preserve"> Insert Users</w:t>
+      </w:r>
+      <w:bookmarkEnd w:id="37"/>
+    </w:p>
+    <w:p>
+      <w:pPr>
+        <w:pStyle w:val="Heading3"/>
+        <w:rPr>
+          <w:lang w:val="en-US"/>
+        </w:rPr>
+      </w:pPr>
+      <w:bookmarkStart w:id="38" w:name="_Toc96973709"/>
+      <w:r>
+        <w:rPr>
+          <w:lang w:val="en-US"/>
+        </w:rPr>
+        <w:t>9.3.</w:t>
+      </w:r>
+      <w:r>
+        <w:rPr>
+          <w:lang w:val="en-US"/>
+        </w:rPr>
+        <w:t>3</w:t>
+      </w:r>
+      <w:r>
+        <w:rPr>
+          <w:lang w:val="en-US"/>
+        </w:rPr>
+        <w:t xml:space="preserve"> Insert Roles</w:t>
+      </w:r>
+      <w:bookmarkEnd w:id="38"/>
+    </w:p>
+    <w:p>
+      <w:pPr>
+        <w:pStyle w:val="Heading3"/>
+        <w:rPr>
+          <w:lang w:val="en-US"/>
+        </w:rPr>
+      </w:pPr>
+      <w:bookmarkStart w:id="39" w:name="_Toc96973710"/>
+      <w:r>
+        <w:rPr>
+          <w:lang w:val="en-US"/>
+        </w:rPr>
+        <w:t>9.3.</w:t>
+      </w:r>
+      <w:r>
+        <w:rPr>
+          <w:lang w:val="en-US"/>
+        </w:rPr>
+        <w:t>4</w:t>
+      </w:r>
+      <w:r>
+        <w:rPr>
+          <w:lang w:val="en-US"/>
+        </w:rPr>
+        <w:t xml:space="preserve"> Insert Employees-Roles</w:t>
+      </w:r>
+      <w:bookmarkEnd w:id="39"/>
+    </w:p>
+    <w:p>
+      <w:pPr>
+        <w:pStyle w:val="Heading3"/>
+        <w:rPr>
+          <w:lang w:val="en-US"/>
+        </w:rPr>
+      </w:pPr>
+      <w:bookmarkStart w:id="40" w:name="_Toc96973711"/>
+      <w:r>
+        <w:rPr>
+          <w:lang w:val="en-US"/>
+        </w:rPr>
+        <w:t>9.3.</w:t>
+      </w:r>
+      <w:r>
+        <w:rPr>
+          <w:lang w:val="en-US"/>
+        </w:rPr>
+        <w:t>5</w:t>
+      </w:r>
+      <w:r>
+        <w:rPr>
+          <w:lang w:val="en-US"/>
+        </w:rPr>
+        <w:t xml:space="preserve"> Insert Products</w:t>
+      </w:r>
+      <w:bookmarkEnd w:id="40"/>
+    </w:p>
+    <w:p>
+      <w:pPr>
+        <w:pStyle w:val="Heading3"/>
+        <w:rPr>
+          <w:lang w:val="en-US"/>
+        </w:rPr>
+      </w:pPr>
+      <w:bookmarkStart w:id="41" w:name="_Toc96973712"/>
+      <w:r>
+        <w:rPr>
+          <w:lang w:val="en-US"/>
+        </w:rPr>
+        <w:t>9.3.</w:t>
+      </w:r>
+      <w:r>
+        <w:rPr>
+          <w:lang w:val="en-US"/>
+        </w:rPr>
+        <w:t>6</w:t>
+      </w:r>
+      <w:r>
+        <w:rPr>
+          <w:lang w:val="en-US"/>
+        </w:rPr>
+        <w:t xml:space="preserve"> Insert </w:t>
+      </w:r>
+      <w:proofErr w:type="spellStart"/>
+      <w:r>
+        <w:rPr>
+          <w:lang w:val="en-US"/>
+        </w:rPr>
+        <w:t>ProductLogs</w:t>
+      </w:r>
+      <w:bookmarkEnd w:id="41"/>
+      <w:proofErr w:type="spellEnd"/>
+    </w:p>
+    <w:p>
+      <w:pPr>
+        <w:pStyle w:val="Heading3"/>
+        <w:rPr>
+          <w:lang w:val="en-US"/>
+        </w:rPr>
+      </w:pPr>
+      <w:bookmarkStart w:id="42" w:name="_Toc96973713"/>
+      <w:r>
+        <w:rPr>
+          <w:lang w:val="en-US"/>
+        </w:rPr>
+        <w:t>9.3.</w:t>
+      </w:r>
+      <w:r>
+        <w:rPr>
+          <w:lang w:val="en-US"/>
+        </w:rPr>
+        <w:t>7</w:t>
+      </w:r>
+      <w:r>
+        <w:rPr>
+          <w:lang w:val="en-US"/>
+        </w:rPr>
+        <w:t xml:space="preserve"> Insert </w:t>
+      </w:r>
+      <w:proofErr w:type="spellStart"/>
+      <w:r>
+        <w:rPr>
+          <w:lang w:val="en-US"/>
+        </w:rPr>
+        <w:t>OrderHeaders</w:t>
+      </w:r>
+      <w:bookmarkEnd w:id="42"/>
+      <w:proofErr w:type="spellEnd"/>
+    </w:p>
+    <w:p>
+      <w:pPr>
+        <w:pStyle w:val="Heading3"/>
+        <w:rPr>
+          <w:lang w:val="en-US"/>
+        </w:rPr>
+      </w:pPr>
+      <w:bookmarkStart w:id="43" w:name="_Toc96973714"/>
+      <w:r>
+        <w:rPr>
+          <w:lang w:val="en-US"/>
+        </w:rPr>
+        <w:t>9.3.</w:t>
+      </w:r>
+      <w:r>
+        <w:rPr>
+          <w:lang w:val="en-US"/>
+        </w:rPr>
+        <w:t>8</w:t>
+      </w:r>
+      <w:r>
+        <w:rPr>
+          <w:lang w:val="en-US"/>
+        </w:rPr>
+        <w:t xml:space="preserve"> Insert </w:t>
+      </w:r>
+      <w:proofErr w:type="spellStart"/>
+      <w:r>
+        <w:rPr>
+          <w:lang w:val="en-US"/>
+        </w:rPr>
+        <w:t>OrderLines</w:t>
+      </w:r>
+      <w:bookmarkEnd w:id="43"/>
+      <w:proofErr w:type="spellEnd"/>
+    </w:p>
+    <w:p>
+      <w:pPr>
+        <w:rPr>
+          <w:lang w:val="en-US"/>
+        </w:rPr>
+      </w:pPr>
+    </w:p>
+    <w:p>
+      <w:pPr>
+        <w:rPr>
+          <w:lang w:val="en-US"/>
+        </w:rPr>
+      </w:pPr>
+    </w:p>
+    <w:p>
+      <w:pPr>
+        <w:rPr>
+          <w:lang w:val="en-GB"/>
+        </w:rPr>
+      </w:pPr>
+    </w:p>
     <w:sectPr>
-      <w:headerReference w:type="default" r:id="rId37"/>
-      <w:footerReference w:type="default" r:id="rId38"/>
+      <w:headerReference w:type="default" r:id="rId49"/>
+      <w:footerReference w:type="default" r:id="rId50"/>
       <w:pgSz w:w="11906" w:h="16838"/>
       <w:pgMar w:top="1417" w:right="1417" w:bottom="1417" w:left="1417" w:header="708" w:footer="708" w:gutter="0"/>
       <w:pgNumType w:start="1"/>
@@ -5372,6 +7234,36 @@
 </file>
 
 <file path=word/footer1.xml><?xml version="1.0" encoding="utf-8"?>
+<w:ftr xmlns:wpc="http://schemas.microsoft.com/office/word/2010/wordprocessingCanvas" xmlns:cx="http://schemas.microsoft.com/office/drawing/2014/chartex" xmlns:cx1="http://schemas.microsoft.com/office/drawing/2015/9/8/chartex" xmlns:cx2="http://schemas.microsoft.com/office/drawing/2015/10/21/chartex" xmlns:cx3="http://schemas.microsoft.com/office/drawing/2016/5/9/chartex" xmlns:cx4="http://schemas.microsoft.com/office/drawing/2016/5/10/chartex" xmlns:cx5="http://schemas.microsoft.com/office/drawing/2016/5/11/chartex" xmlns:cx6="http://schemas.microsoft.com/office/drawing/2016/5/12/chartex" xmlns:cx7="http://schemas.microsoft.com/office/drawing/2016/5/13/chartex" xmlns:cx8="http://schemas.microsoft.com/office/drawing/2016/5/14/chartex" xmlns:mc="http://schemas.openxmlformats.org/markup-compatibility/2006" xmlns:aink="http://schemas.microsoft.com/office/drawing/2016/ink" xmlns:am3d="http://schemas.microsoft.com/office/drawing/2017/model3d" xmlns:o="urn:schemas-microsoft-com:office:office" xmlns:r="http://schemas.openxmlformats.org/officeDocument/2006/relationships" xmlns:m="http://schemas.openxmlformats.org/officeDocument/2006/math" xmlns:v="urn:schemas-microsoft-com:vml" xmlns:wp14="http://schemas.microsoft.com/office/word/2010/wordprocessingDrawing" xmlns:wp="http://schemas.openxmlformats.org/drawingml/2006/wordprocessingDrawing" xmlns:w10="urn:schemas-microsoft-com:office:word" xmlns:w="http://schemas.openxmlformats.org/wordprocessingml/2006/main" xmlns:w14="http://schemas.microsoft.com/office/word/2010/wordml" xmlns:w15="http://schemas.microsoft.com/office/word/2012/wordml" xmlns:w16cex="http://schemas.microsoft.com/office/word/2018/wordml/cex" xmlns:w16cid="http://schemas.microsoft.com/office/word/2016/wordml/cid" xmlns:w16="http://schemas.microsoft.com/office/word/2018/wordml" xmlns:w16sdtdh="http://schemas.microsoft.com/office/word/2020/wordml/sdtdatahash" xmlns:w16se="http://schemas.microsoft.com/office/word/2015/wordml/symex" xmlns:wpg="http://schemas.microsoft.com/office/word/2010/wordprocessingGroup" xmlns:wpi="http://schemas.microsoft.com/office/word/2010/wordprocessingInk" xmlns:wne="http://schemas.microsoft.com/office/word/2006/wordml" xmlns:wps="http://schemas.microsoft.com/office/word/2010/wordprocessingShape" mc:Ignorable="w14 w15 w16se w16cid w16 w16cex w16sdtdh wp14">
+  <w:p>
+    <w:pPr>
+      <w:pStyle w:val="Footer"/>
+    </w:pPr>
+  </w:p>
+</w:ftr>
+</file>
+
+<file path=word/footer2.xml><?xml version="1.0" encoding="utf-8"?>
+<w:ftr xmlns:wpc="http://schemas.microsoft.com/office/word/2010/wordprocessingCanvas" xmlns:cx="http://schemas.microsoft.com/office/drawing/2014/chartex" xmlns:cx1="http://schemas.microsoft.com/office/drawing/2015/9/8/chartex" xmlns:cx2="http://schemas.microsoft.com/office/drawing/2015/10/21/chartex" xmlns:cx3="http://schemas.microsoft.com/office/drawing/2016/5/9/chartex" xmlns:cx4="http://schemas.microsoft.com/office/drawing/2016/5/10/chartex" xmlns:cx5="http://schemas.microsoft.com/office/drawing/2016/5/11/chartex" xmlns:cx6="http://schemas.microsoft.com/office/drawing/2016/5/12/chartex" xmlns:cx7="http://schemas.microsoft.com/office/drawing/2016/5/13/chartex" xmlns:cx8="http://schemas.microsoft.com/office/drawing/2016/5/14/chartex" xmlns:mc="http://schemas.openxmlformats.org/markup-compatibility/2006" xmlns:aink="http://schemas.microsoft.com/office/drawing/2016/ink" xmlns:am3d="http://schemas.microsoft.com/office/drawing/2017/model3d" xmlns:o="urn:schemas-microsoft-com:office:office" xmlns:r="http://schemas.openxmlformats.org/officeDocument/2006/relationships" xmlns:m="http://schemas.openxmlformats.org/officeDocument/2006/math" xmlns:v="urn:schemas-microsoft-com:vml" xmlns:wp14="http://schemas.microsoft.com/office/word/2010/wordprocessingDrawing" xmlns:wp="http://schemas.openxmlformats.org/drawingml/2006/wordprocessingDrawing" xmlns:w10="urn:schemas-microsoft-com:office:word" xmlns:w="http://schemas.openxmlformats.org/wordprocessingml/2006/main" xmlns:w14="http://schemas.microsoft.com/office/word/2010/wordml" xmlns:w15="http://schemas.microsoft.com/office/word/2012/wordml" xmlns:w16cex="http://schemas.microsoft.com/office/word/2018/wordml/cex" xmlns:w16cid="http://schemas.microsoft.com/office/word/2016/wordml/cid" xmlns:w16="http://schemas.microsoft.com/office/word/2018/wordml" xmlns:w16sdtdh="http://schemas.microsoft.com/office/word/2020/wordml/sdtdatahash" xmlns:w16se="http://schemas.microsoft.com/office/word/2015/wordml/symex" xmlns:wpg="http://schemas.microsoft.com/office/word/2010/wordprocessingGroup" xmlns:wpi="http://schemas.microsoft.com/office/word/2010/wordprocessingInk" xmlns:wne="http://schemas.microsoft.com/office/word/2006/wordml" xmlns:wps="http://schemas.microsoft.com/office/word/2010/wordprocessingShape" mc:Ignorable="w14 w15 w16se w16cid w16 w16cex w16sdtdh wp14">
+  <w:p>
+    <w:pPr>
+      <w:pStyle w:val="Footer"/>
+    </w:pPr>
+  </w:p>
+</w:ftr>
+</file>
+
+<file path=word/footer3.xml><?xml version="1.0" encoding="utf-8"?>
+<w:ftr xmlns:wpc="http://schemas.microsoft.com/office/word/2010/wordprocessingCanvas" xmlns:cx="http://schemas.microsoft.com/office/drawing/2014/chartex" xmlns:cx1="http://schemas.microsoft.com/office/drawing/2015/9/8/chartex" xmlns:cx2="http://schemas.microsoft.com/office/drawing/2015/10/21/chartex" xmlns:cx3="http://schemas.microsoft.com/office/drawing/2016/5/9/chartex" xmlns:cx4="http://schemas.microsoft.com/office/drawing/2016/5/10/chartex" xmlns:cx5="http://schemas.microsoft.com/office/drawing/2016/5/11/chartex" xmlns:cx6="http://schemas.microsoft.com/office/drawing/2016/5/12/chartex" xmlns:cx7="http://schemas.microsoft.com/office/drawing/2016/5/13/chartex" xmlns:cx8="http://schemas.microsoft.com/office/drawing/2016/5/14/chartex" xmlns:mc="http://schemas.openxmlformats.org/markup-compatibility/2006" xmlns:aink="http://schemas.microsoft.com/office/drawing/2016/ink" xmlns:am3d="http://schemas.microsoft.com/office/drawing/2017/model3d" xmlns:o="urn:schemas-microsoft-com:office:office" xmlns:r="http://schemas.openxmlformats.org/officeDocument/2006/relationships" xmlns:m="http://schemas.openxmlformats.org/officeDocument/2006/math" xmlns:v="urn:schemas-microsoft-com:vml" xmlns:wp14="http://schemas.microsoft.com/office/word/2010/wordprocessingDrawing" xmlns:wp="http://schemas.openxmlformats.org/drawingml/2006/wordprocessingDrawing" xmlns:w10="urn:schemas-microsoft-com:office:word" xmlns:w="http://schemas.openxmlformats.org/wordprocessingml/2006/main" xmlns:w14="http://schemas.microsoft.com/office/word/2010/wordml" xmlns:w15="http://schemas.microsoft.com/office/word/2012/wordml" xmlns:w16cex="http://schemas.microsoft.com/office/word/2018/wordml/cex" xmlns:w16cid="http://schemas.microsoft.com/office/word/2016/wordml/cid" xmlns:w16="http://schemas.microsoft.com/office/word/2018/wordml" xmlns:w16sdtdh="http://schemas.microsoft.com/office/word/2020/wordml/sdtdatahash" xmlns:w16se="http://schemas.microsoft.com/office/word/2015/wordml/symex" xmlns:wpg="http://schemas.microsoft.com/office/word/2010/wordprocessingGroup" xmlns:wpi="http://schemas.microsoft.com/office/word/2010/wordprocessingInk" xmlns:wne="http://schemas.microsoft.com/office/word/2006/wordml" xmlns:wps="http://schemas.microsoft.com/office/word/2010/wordprocessingShape" mc:Ignorable="w14 w15 w16se w16cid w16 w16cex w16sdtdh wp14">
+  <w:p>
+    <w:pPr>
+      <w:pStyle w:val="Footer"/>
+    </w:pPr>
+  </w:p>
+</w:ftr>
+</file>
+
+<file path=word/footer4.xml><?xml version="1.0" encoding="utf-8"?>
 <w:ftr xmlns:wpc="http://schemas.microsoft.com/office/word/2010/wordprocessingCanvas" xmlns:cx="http://schemas.microsoft.com/office/drawing/2014/chartex" xmlns:cx1="http://schemas.microsoft.com/office/drawing/2015/9/8/chartex" xmlns:cx2="http://schemas.microsoft.com/office/drawing/2015/10/21/chartex" xmlns:cx3="http://schemas.microsoft.com/office/drawing/2016/5/9/chartex" xmlns:cx4="http://schemas.microsoft.com/office/drawing/2016/5/10/chartex" xmlns:cx5="http://schemas.microsoft.com/office/drawing/2016/5/11/chartex" xmlns:cx6="http://schemas.microsoft.com/office/drawing/2016/5/12/chartex" xmlns:cx7="http://schemas.microsoft.com/office/drawing/2016/5/13/chartex" xmlns:cx8="http://schemas.microsoft.com/office/drawing/2016/5/14/chartex" xmlns:mc="http://schemas.openxmlformats.org/markup-compatibility/2006" xmlns:aink="http://schemas.microsoft.com/office/drawing/2016/ink" xmlns:am3d="http://schemas.microsoft.com/office/drawing/2017/model3d" xmlns:o="urn:schemas-microsoft-com:office:office" xmlns:r="http://schemas.openxmlformats.org/officeDocument/2006/relationships" xmlns:m="http://schemas.openxmlformats.org/officeDocument/2006/math" xmlns:v="urn:schemas-microsoft-com:vml" xmlns:wp14="http://schemas.microsoft.com/office/word/2010/wordprocessingDrawing" xmlns:wp="http://schemas.openxmlformats.org/drawingml/2006/wordprocessingDrawing" xmlns:w10="urn:schemas-microsoft-com:office:word" xmlns:w="http://schemas.openxmlformats.org/wordprocessingml/2006/main" xmlns:w14="http://schemas.microsoft.com/office/word/2010/wordml" xmlns:w15="http://schemas.microsoft.com/office/word/2012/wordml" xmlns:w16cex="http://schemas.microsoft.com/office/word/2018/wordml/cex" xmlns:w16cid="http://schemas.microsoft.com/office/word/2016/wordml/cid" xmlns:w16="http://schemas.microsoft.com/office/word/2018/wordml" xmlns:w16sdtdh="http://schemas.microsoft.com/office/word/2020/wordml/sdtdatahash" xmlns:w16se="http://schemas.microsoft.com/office/word/2015/wordml/symex" xmlns:wpg="http://schemas.microsoft.com/office/word/2010/wordprocessingGroup" xmlns:wpi="http://schemas.microsoft.com/office/word/2010/wordprocessingInk" xmlns:wne="http://schemas.microsoft.com/office/word/2006/wordml" xmlns:wps="http://schemas.microsoft.com/office/word/2010/wordprocessingShape" mc:Ignorable="w14 w15 w16se w16cid w16 w16cex w16sdtdh wp14">
   <w:sdt>
     <w:sdtPr>
@@ -5498,7 +7390,7 @@
                 </wp:anchor>
               </w:drawing>
             </mc:Choice>
-            <mc:Fallback xmlns="">
+            <mc:Fallback>
               <w:pict>
                 <v:rect w14:anchorId="5EF804EE" id="Rechthoek 7" o:spid="_x0000_s1028" style="position:absolute;margin-left:0;margin-top:0;width:44.55pt;height:15.1pt;rotation:180;flip:x;z-index:251658240;visibility:visible;mso-wrap-style:square;mso-width-percent:0;mso-height-percent:0;mso-wrap-distance-left:9pt;mso-wrap-distance-top:0;mso-wrap-distance-right:9pt;mso-wrap-distance-bottom:0;mso-position-horizontal:center;mso-position-horizontal-relative:right-margin-area;mso-position-vertical:center;mso-position-vertical-relative:bottom-margin-area;mso-width-percent:0;mso-height-percent:0;mso-width-relative:page;mso-height-relative:bottom-margin-area;v-text-anchor:top" o:gfxdata="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" filled="f" fillcolor="#c0504d" stroked="f" strokecolor="#5c83b4" strokeweight="2.25pt">
                   <o:lock v:ext="edit" aspectratio="t"/>
@@ -5594,6 +7486,36 @@
 </file>
 
 <file path=word/header1.xml><?xml version="1.0" encoding="utf-8"?>
+<w:hdr xmlns:wpc="http://schemas.microsoft.com/office/word/2010/wordprocessingCanvas" xmlns:cx="http://schemas.microsoft.com/office/drawing/2014/chartex" xmlns:cx1="http://schemas.microsoft.com/office/drawing/2015/9/8/chartex" xmlns:cx2="http://schemas.microsoft.com/office/drawing/2015/10/21/chartex" xmlns:cx3="http://schemas.microsoft.com/office/drawing/2016/5/9/chartex" xmlns:cx4="http://schemas.microsoft.com/office/drawing/2016/5/10/chartex" xmlns:cx5="http://schemas.microsoft.com/office/drawing/2016/5/11/chartex" xmlns:cx6="http://schemas.microsoft.com/office/drawing/2016/5/12/chartex" xmlns:cx7="http://schemas.microsoft.com/office/drawing/2016/5/13/chartex" xmlns:cx8="http://schemas.microsoft.com/office/drawing/2016/5/14/chartex" xmlns:mc="http://schemas.openxmlformats.org/markup-compatibility/2006" xmlns:aink="http://schemas.microsoft.com/office/drawing/2016/ink" xmlns:am3d="http://schemas.microsoft.com/office/drawing/2017/model3d" xmlns:o="urn:schemas-microsoft-com:office:office" xmlns:r="http://schemas.openxmlformats.org/officeDocument/2006/relationships" xmlns:m="http://schemas.openxmlformats.org/officeDocument/2006/math" xmlns:v="urn:schemas-microsoft-com:vml" xmlns:wp14="http://schemas.microsoft.com/office/word/2010/wordprocessingDrawing" xmlns:wp="http://schemas.openxmlformats.org/drawingml/2006/wordprocessingDrawing" xmlns:w10="urn:schemas-microsoft-com:office:word" xmlns:w="http://schemas.openxmlformats.org/wordprocessingml/2006/main" xmlns:w14="http://schemas.microsoft.com/office/word/2010/wordml" xmlns:w15="http://schemas.microsoft.com/office/word/2012/wordml" xmlns:w16cex="http://schemas.microsoft.com/office/word/2018/wordml/cex" xmlns:w16cid="http://schemas.microsoft.com/office/word/2016/wordml/cid" xmlns:w16="http://schemas.microsoft.com/office/word/2018/wordml" xmlns:w16sdtdh="http://schemas.microsoft.com/office/word/2020/wordml/sdtdatahash" xmlns:w16se="http://schemas.microsoft.com/office/word/2015/wordml/symex" xmlns:wpg="http://schemas.microsoft.com/office/word/2010/wordprocessingGroup" xmlns:wpi="http://schemas.microsoft.com/office/word/2010/wordprocessingInk" xmlns:wne="http://schemas.microsoft.com/office/word/2006/wordml" xmlns:wps="http://schemas.microsoft.com/office/word/2010/wordprocessingShape" mc:Ignorable="w14 w15 w16se w16cid w16 w16cex w16sdtdh wp14">
+  <w:p>
+    <w:pPr>
+      <w:pStyle w:val="Header"/>
+    </w:pPr>
+  </w:p>
+</w:hdr>
+</file>
+
+<file path=word/header2.xml><?xml version="1.0" encoding="utf-8"?>
+<w:hdr xmlns:wpc="http://schemas.microsoft.com/office/word/2010/wordprocessingCanvas" xmlns:cx="http://schemas.microsoft.com/office/drawing/2014/chartex" xmlns:cx1="http://schemas.microsoft.com/office/drawing/2015/9/8/chartex" xmlns:cx2="http://schemas.microsoft.com/office/drawing/2015/10/21/chartex" xmlns:cx3="http://schemas.microsoft.com/office/drawing/2016/5/9/chartex" xmlns:cx4="http://schemas.microsoft.com/office/drawing/2016/5/10/chartex" xmlns:cx5="http://schemas.microsoft.com/office/drawing/2016/5/11/chartex" xmlns:cx6="http://schemas.microsoft.com/office/drawing/2016/5/12/chartex" xmlns:cx7="http://schemas.microsoft.com/office/drawing/2016/5/13/chartex" xmlns:cx8="http://schemas.microsoft.com/office/drawing/2016/5/14/chartex" xmlns:mc="http://schemas.openxmlformats.org/markup-compatibility/2006" xmlns:aink="http://schemas.microsoft.com/office/drawing/2016/ink" xmlns:am3d="http://schemas.microsoft.com/office/drawing/2017/model3d" xmlns:o="urn:schemas-microsoft-com:office:office" xmlns:r="http://schemas.openxmlformats.org/officeDocument/2006/relationships" xmlns:m="http://schemas.openxmlformats.org/officeDocument/2006/math" xmlns:v="urn:schemas-microsoft-com:vml" xmlns:wp14="http://schemas.microsoft.com/office/word/2010/wordprocessingDrawing" xmlns:wp="http://schemas.openxmlformats.org/drawingml/2006/wordprocessingDrawing" xmlns:w10="urn:schemas-microsoft-com:office:word" xmlns:w="http://schemas.openxmlformats.org/wordprocessingml/2006/main" xmlns:w14="http://schemas.microsoft.com/office/word/2010/wordml" xmlns:w15="http://schemas.microsoft.com/office/word/2012/wordml" xmlns:w16cex="http://schemas.microsoft.com/office/word/2018/wordml/cex" xmlns:w16cid="http://schemas.microsoft.com/office/word/2016/wordml/cid" xmlns:w16="http://schemas.microsoft.com/office/word/2018/wordml" xmlns:w16sdtdh="http://schemas.microsoft.com/office/word/2020/wordml/sdtdatahash" xmlns:w16se="http://schemas.microsoft.com/office/word/2015/wordml/symex" xmlns:wpg="http://schemas.microsoft.com/office/word/2010/wordprocessingGroup" xmlns:wpi="http://schemas.microsoft.com/office/word/2010/wordprocessingInk" xmlns:wne="http://schemas.microsoft.com/office/word/2006/wordml" xmlns:wps="http://schemas.microsoft.com/office/word/2010/wordprocessingShape" mc:Ignorable="w14 w15 w16se w16cid w16 w16cex w16sdtdh wp14">
+  <w:p>
+    <w:pPr>
+      <w:pStyle w:val="Header"/>
+    </w:pPr>
+  </w:p>
+</w:hdr>
+</file>
+
+<file path=word/header3.xml><?xml version="1.0" encoding="utf-8"?>
+<w:hdr xmlns:wpc="http://schemas.microsoft.com/office/word/2010/wordprocessingCanvas" xmlns:cx="http://schemas.microsoft.com/office/drawing/2014/chartex" xmlns:cx1="http://schemas.microsoft.com/office/drawing/2015/9/8/chartex" xmlns:cx2="http://schemas.microsoft.com/office/drawing/2015/10/21/chartex" xmlns:cx3="http://schemas.microsoft.com/office/drawing/2016/5/9/chartex" xmlns:cx4="http://schemas.microsoft.com/office/drawing/2016/5/10/chartex" xmlns:cx5="http://schemas.microsoft.com/office/drawing/2016/5/11/chartex" xmlns:cx6="http://schemas.microsoft.com/office/drawing/2016/5/12/chartex" xmlns:cx7="http://schemas.microsoft.com/office/drawing/2016/5/13/chartex" xmlns:cx8="http://schemas.microsoft.com/office/drawing/2016/5/14/chartex" xmlns:mc="http://schemas.openxmlformats.org/markup-compatibility/2006" xmlns:aink="http://schemas.microsoft.com/office/drawing/2016/ink" xmlns:am3d="http://schemas.microsoft.com/office/drawing/2017/model3d" xmlns:o="urn:schemas-microsoft-com:office:office" xmlns:r="http://schemas.openxmlformats.org/officeDocument/2006/relationships" xmlns:m="http://schemas.openxmlformats.org/officeDocument/2006/math" xmlns:v="urn:schemas-microsoft-com:vml" xmlns:wp14="http://schemas.microsoft.com/office/word/2010/wordprocessingDrawing" xmlns:wp="http://schemas.openxmlformats.org/drawingml/2006/wordprocessingDrawing" xmlns:w10="urn:schemas-microsoft-com:office:word" xmlns:w="http://schemas.openxmlformats.org/wordprocessingml/2006/main" xmlns:w14="http://schemas.microsoft.com/office/word/2010/wordml" xmlns:w15="http://schemas.microsoft.com/office/word/2012/wordml" xmlns:w16cex="http://schemas.microsoft.com/office/word/2018/wordml/cex" xmlns:w16cid="http://schemas.microsoft.com/office/word/2016/wordml/cid" xmlns:w16="http://schemas.microsoft.com/office/word/2018/wordml" xmlns:w16sdtdh="http://schemas.microsoft.com/office/word/2020/wordml/sdtdatahash" xmlns:w16se="http://schemas.microsoft.com/office/word/2015/wordml/symex" xmlns:wpg="http://schemas.microsoft.com/office/word/2010/wordprocessingGroup" xmlns:wpi="http://schemas.microsoft.com/office/word/2010/wordprocessingInk" xmlns:wne="http://schemas.microsoft.com/office/word/2006/wordml" xmlns:wps="http://schemas.microsoft.com/office/word/2010/wordprocessingShape" mc:Ignorable="w14 w15 w16se w16cid w16 w16cex w16sdtdh wp14">
+  <w:p>
+    <w:pPr>
+      <w:pStyle w:val="Header"/>
+    </w:pPr>
+  </w:p>
+</w:hdr>
+</file>
+
+<file path=word/header4.xml><?xml version="1.0" encoding="utf-8"?>
 <w:hdr xmlns:wpc="http://schemas.microsoft.com/office/word/2010/wordprocessingCanvas" xmlns:cx="http://schemas.microsoft.com/office/drawing/2014/chartex" xmlns:cx1="http://schemas.microsoft.com/office/drawing/2015/9/8/chartex" xmlns:cx2="http://schemas.microsoft.com/office/drawing/2015/10/21/chartex" xmlns:cx3="http://schemas.microsoft.com/office/drawing/2016/5/9/chartex" xmlns:cx4="http://schemas.microsoft.com/office/drawing/2016/5/10/chartex" xmlns:cx5="http://schemas.microsoft.com/office/drawing/2016/5/11/chartex" xmlns:cx6="http://schemas.microsoft.com/office/drawing/2016/5/12/chartex" xmlns:cx7="http://schemas.microsoft.com/office/drawing/2016/5/13/chartex" xmlns:cx8="http://schemas.microsoft.com/office/drawing/2016/5/14/chartex" xmlns:mc="http://schemas.openxmlformats.org/markup-compatibility/2006" xmlns:aink="http://schemas.microsoft.com/office/drawing/2016/ink" xmlns:am3d="http://schemas.microsoft.com/office/drawing/2017/model3d" xmlns:o="urn:schemas-microsoft-com:office:office" xmlns:r="http://schemas.openxmlformats.org/officeDocument/2006/relationships" xmlns:m="http://schemas.openxmlformats.org/officeDocument/2006/math" xmlns:v="urn:schemas-microsoft-com:vml" xmlns:wp14="http://schemas.microsoft.com/office/word/2010/wordprocessingDrawing" xmlns:wp="http://schemas.openxmlformats.org/drawingml/2006/wordprocessingDrawing" xmlns:w10="urn:schemas-microsoft-com:office:word" xmlns:w="http://schemas.openxmlformats.org/wordprocessingml/2006/main" xmlns:w14="http://schemas.microsoft.com/office/word/2010/wordml" xmlns:w15="http://schemas.microsoft.com/office/word/2012/wordml" xmlns:w16cex="http://schemas.microsoft.com/office/word/2018/wordml/cex" xmlns:w16cid="http://schemas.microsoft.com/office/word/2016/wordml/cid" xmlns:w16="http://schemas.microsoft.com/office/word/2018/wordml" xmlns:w16sdtdh="http://schemas.microsoft.com/office/word/2020/wordml/sdtdatahash" xmlns:w16se="http://schemas.microsoft.com/office/word/2015/wordml/symex" xmlns:wpg="http://schemas.microsoft.com/office/word/2010/wordprocessingGroup" xmlns:wpi="http://schemas.microsoft.com/office/word/2010/wordprocessingInk" xmlns:wne="http://schemas.microsoft.com/office/word/2006/wordml" xmlns:wps="http://schemas.microsoft.com/office/word/2010/wordprocessingShape" mc:Ignorable="w14 w15 w16se w16cid w16 w16cex w16sdtdh wp14">
   <w:tbl>
     <w:tblPr>
@@ -11874,6 +13796,16 @@
 </file>
 
 <file path=customXml/item2.xml><?xml version="1.0" encoding="utf-8"?>
+<b:Sources xmlns:b="http://schemas.openxmlformats.org/officeDocument/2006/bibliography" xmlns="http://schemas.openxmlformats.org/officeDocument/2006/bibliography" SelectedStyle="\APASixthEditionOfficeOnline.xsl" StyleName="APA" Version="6"/>
+</file>
+
+<file path=customXml/item3.xml><?xml version="1.0" encoding="utf-8"?>
+<p:properties xmlns:p="http://schemas.microsoft.com/office/2006/metadata/properties" xmlns:xsi="http://www.w3.org/2001/XMLSchema-instance" xmlns:pc="http://schemas.microsoft.com/office/infopath/2007/PartnerControls">
+  <documentManagement/>
+</p:properties>
+</file>
+
+<file path=customXml/item4.xml><?xml version="1.0" encoding="utf-8"?>
 <ct:contentTypeSchema xmlns:ct="http://schemas.microsoft.com/office/2006/metadata/contentType" xmlns:ma="http://schemas.microsoft.com/office/2006/metadata/properties/metaAttributes" ct:_="" ma:_="" ma:contentTypeName="Document" ma:contentTypeID="0x010100ADC47B1C69188A4D87C16E81D311DE42" ma:contentTypeVersion="6" ma:contentTypeDescription="Een nieuw document maken." ma:contentTypeScope="" ma:versionID="f8fbec6637abfaba5aa96af4980ab5fb">
   <xsd:schema xmlns:xsd="http://www.w3.org/2001/XMLSchema" xmlns:xs="http://www.w3.org/2001/XMLSchema" xmlns:p="http://schemas.microsoft.com/office/2006/metadata/properties" xmlns:ns2="3120fa58-32dc-4ec9-9db2-7686e5f7ad73" targetNamespace="http://schemas.microsoft.com/office/2006/metadata/properties" ma:root="true" ma:fieldsID="2a34ebab2da22b2cde0b094776902a9d" ns2:_="">
     <xsd:import namespace="3120fa58-32dc-4ec9-9db2-7686e5f7ad73"/>
@@ -12031,16 +13963,6 @@
 </ct:contentTypeSchema>
 </file>
 
-<file path=customXml/item3.xml><?xml version="1.0" encoding="utf-8"?>
-<p:properties xmlns:p="http://schemas.microsoft.com/office/2006/metadata/properties" xmlns:xsi="http://www.w3.org/2001/XMLSchema-instance" xmlns:pc="http://schemas.microsoft.com/office/infopath/2007/PartnerControls">
-  <documentManagement/>
-</p:properties>
-</file>
-
-<file path=customXml/item4.xml><?xml version="1.0" encoding="utf-8"?>
-<b:Sources xmlns:b="http://schemas.openxmlformats.org/officeDocument/2006/bibliography" xmlns="http://schemas.openxmlformats.org/officeDocument/2006/bibliography" SelectedStyle="\APASixthEditionOfficeOnline.xsl" StyleName="APA" Version="6"/>
-</file>
-
 <file path=customXml/itemProps1.xml><?xml version="1.0" encoding="utf-8"?>
 <ds:datastoreItem xmlns:ds="http://schemas.openxmlformats.org/officeDocument/2006/customXml" ds:itemID="{48BF59B9-8DCA-4468-A6B8-F5BA53638E17}">
   <ds:schemaRefs>
@@ -12050,6 +13972,23 @@
 </file>
 
 <file path=customXml/itemProps2.xml><?xml version="1.0" encoding="utf-8"?>
+<ds:datastoreItem xmlns:ds="http://schemas.openxmlformats.org/officeDocument/2006/customXml" ds:itemID="{F52C1581-3585-45A6-98F3-AB422B283220}">
+  <ds:schemaRefs>
+    <ds:schemaRef ds:uri="http://schemas.openxmlformats.org/officeDocument/2006/bibliography"/>
+  </ds:schemaRefs>
+</ds:datastoreItem>
+</file>
+
+<file path=customXml/itemProps3.xml><?xml version="1.0" encoding="utf-8"?>
+<ds:datastoreItem xmlns:ds="http://schemas.openxmlformats.org/officeDocument/2006/customXml" ds:itemID="{96F02149-F870-4105-945A-CBDD5D122E5E}">
+  <ds:schemaRefs>
+    <ds:schemaRef ds:uri="http://schemas.microsoft.com/office/2006/metadata/properties"/>
+    <ds:schemaRef ds:uri="http://schemas.microsoft.com/office/infopath/2007/PartnerControls"/>
+  </ds:schemaRefs>
+</ds:datastoreItem>
+</file>
+
+<file path=customXml/itemProps4.xml><?xml version="1.0" encoding="utf-8"?>
 <ds:datastoreItem xmlns:ds="http://schemas.openxmlformats.org/officeDocument/2006/customXml" ds:itemID="{9E0A936B-90B3-45AF-911A-BD4F9C1764A2}">
   <ds:schemaRefs>
     <ds:schemaRef ds:uri="http://schemas.microsoft.com/office/2006/metadata/contentType"/>
@@ -12065,21 +14004,4 @@
     <ds:schemaRef ds:uri="http://schemas.microsoft.com/internal/obd"/>
   </ds:schemaRefs>
 </ds:datastoreItem>
-</file>
-
-<file path=customXml/itemProps3.xml><?xml version="1.0" encoding="utf-8"?>
-<ds:datastoreItem xmlns:ds="http://schemas.openxmlformats.org/officeDocument/2006/customXml" ds:itemID="{96F02149-F870-4105-945A-CBDD5D122E5E}">
-  <ds:schemaRefs>
-    <ds:schemaRef ds:uri="http://schemas.microsoft.com/office/2006/metadata/properties"/>
-    <ds:schemaRef ds:uri="http://schemas.microsoft.com/office/infopath/2007/PartnerControls"/>
-  </ds:schemaRefs>
-</ds:datastoreItem>
-</file>
-
-<file path=customXml/itemProps4.xml><?xml version="1.0" encoding="utf-8"?>
-<ds:datastoreItem xmlns:ds="http://schemas.openxmlformats.org/officeDocument/2006/customXml" ds:itemID="{F52C1581-3585-45A6-98F3-AB422B283220}">
-  <ds:schemaRefs>
-    <ds:schemaRef ds:uri="http://schemas.openxmlformats.org/officeDocument/2006/bibliography"/>
-  </ds:schemaRefs>
-</ds:datastoreItem>
 </file>
</xml_diff>

<commit_message>
Data gevuld, Triggers & Views gemaakt
</commit_message>
<xml_diff>
--- a/Beheersdocument.docx
+++ b/Beheersdocument.docx
@@ -340,7 +340,7 @@
               </wp:anchor>
             </w:drawing>
           </mc:Choice>
-          <mc:Fallback>
+          <mc:Fallback xmlns="">
             <w:pict>
               <v:shapetype w14:anchorId="6A6F2A93" id="_x0000_t202" coordsize="21600,21600" o:spt="202" path="m,l,21600r21600,l21600,xe">
                 <v:stroke joinstyle="miter"/>
@@ -732,7 +732,7 @@
               </wp:anchor>
             </w:drawing>
           </mc:Choice>
-          <mc:Fallback>
+          <mc:Fallback xmlns="">
             <w:pict>
               <v:shape w14:anchorId="3A16C9CB" id="_x0000_s1027" type="#_x0000_t202" style="position:absolute;margin-left:0;margin-top:463.2pt;width:301.65pt;height:96pt;z-index:251658240;visibility:visible;mso-wrap-style:square;mso-width-percent:0;mso-height-percent:0;mso-wrap-distance-left:9pt;mso-wrap-distance-top:3.6pt;mso-wrap-distance-right:9pt;mso-wrap-distance-bottom:3.6pt;mso-position-horizontal:left;mso-position-horizontal-relative:margin;mso-position-vertical:absolute;mso-position-vertical-relative:text;mso-width-percent:0;mso-height-percent:0;mso-width-relative:margin;mso-height-relative:margin;v-text-anchor:top" o:gfxdata="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" filled="f" stroked="f">
                 <v:textbox>
@@ -841,7 +841,7 @@
           <w:r>
             <w:fldChar w:fldCharType="separate"/>
           </w:r>
-          <w:hyperlink w:anchor="_Toc96973680" w:history="1">
+          <w:hyperlink w:anchor="_Toc97227341" w:history="1">
             <w:r>
               <w:rPr>
                 <w:rStyle w:val="Hyperlink"/>
@@ -885,7 +885,7 @@
                 <w:noProof/>
                 <w:webHidden/>
               </w:rPr>
-              <w:instrText xml:space="preserve"> PAGEREF _Toc96973680 \h </w:instrText>
+              <w:instrText xml:space="preserve"> PAGEREF _Toc97227341 \h </w:instrText>
             </w:r>
             <w:r>
               <w:rPr>
@@ -929,7 +929,7 @@
               <w:lang/>
             </w:rPr>
           </w:pPr>
-          <w:hyperlink w:anchor="_Toc96973681" w:history="1">
+          <w:hyperlink w:anchor="_Toc97227342" w:history="1">
             <w:r>
               <w:rPr>
                 <w:rStyle w:val="Hyperlink"/>
@@ -975,7 +975,7 @@
                 <w:noProof/>
                 <w:webHidden/>
               </w:rPr>
-              <w:instrText xml:space="preserve"> PAGEREF _Toc96973681 \h </w:instrText>
+              <w:instrText xml:space="preserve"> PAGEREF _Toc97227342 \h </w:instrText>
             </w:r>
             <w:r>
               <w:rPr>
@@ -1018,7 +1018,7 @@
               <w:lang/>
             </w:rPr>
           </w:pPr>
-          <w:hyperlink w:anchor="_Toc96973682" w:history="1">
+          <w:hyperlink w:anchor="_Toc97227343" w:history="1">
             <w:r>
               <w:rPr>
                 <w:rStyle w:val="Hyperlink"/>
@@ -1046,7 +1046,7 @@
                 <w:noProof/>
                 <w:webHidden/>
               </w:rPr>
-              <w:instrText xml:space="preserve"> PAGEREF _Toc96973682 \h </w:instrText>
+              <w:instrText xml:space="preserve"> PAGEREF _Toc97227343 \h </w:instrText>
             </w:r>
             <w:r>
               <w:rPr>
@@ -1089,7 +1089,7 @@
               <w:lang/>
             </w:rPr>
           </w:pPr>
-          <w:hyperlink w:anchor="_Toc96973683" w:history="1">
+          <w:hyperlink w:anchor="_Toc97227344" w:history="1">
             <w:r>
               <w:rPr>
                 <w:rStyle w:val="Hyperlink"/>
@@ -1117,7 +1117,7 @@
                 <w:noProof/>
                 <w:webHidden/>
               </w:rPr>
-              <w:instrText xml:space="preserve"> PAGEREF _Toc96973683 \h </w:instrText>
+              <w:instrText xml:space="preserve"> PAGEREF _Toc97227344 \h </w:instrText>
             </w:r>
             <w:r>
               <w:rPr>
@@ -1161,7 +1161,7 @@
               <w:lang/>
             </w:rPr>
           </w:pPr>
-          <w:hyperlink w:anchor="_Toc96973684" w:history="1">
+          <w:hyperlink w:anchor="_Toc97227345" w:history="1">
             <w:r>
               <w:rPr>
                 <w:rStyle w:val="Hyperlink"/>
@@ -1207,7 +1207,7 @@
                 <w:noProof/>
                 <w:webHidden/>
               </w:rPr>
-              <w:instrText xml:space="preserve"> PAGEREF _Toc96973684 \h </w:instrText>
+              <w:instrText xml:space="preserve"> PAGEREF _Toc97227345 \h </w:instrText>
             </w:r>
             <w:r>
               <w:rPr>
@@ -1251,7 +1251,7 @@
               <w:lang/>
             </w:rPr>
           </w:pPr>
-          <w:hyperlink w:anchor="_Toc96973685" w:history="1">
+          <w:hyperlink w:anchor="_Toc97227346" w:history="1">
             <w:r>
               <w:rPr>
                 <w:rStyle w:val="Hyperlink"/>
@@ -1297,7 +1297,7 @@
                 <w:noProof/>
                 <w:webHidden/>
               </w:rPr>
-              <w:instrText xml:space="preserve"> PAGEREF _Toc96973685 \h </w:instrText>
+              <w:instrText xml:space="preserve"> PAGEREF _Toc97227346 \h </w:instrText>
             </w:r>
             <w:r>
               <w:rPr>
@@ -1341,7 +1341,7 @@
               <w:lang/>
             </w:rPr>
           </w:pPr>
-          <w:hyperlink w:anchor="_Toc96973686" w:history="1">
+          <w:hyperlink w:anchor="_Toc97227347" w:history="1">
             <w:r>
               <w:rPr>
                 <w:rStyle w:val="Hyperlink"/>
@@ -1387,7 +1387,7 @@
                 <w:noProof/>
                 <w:webHidden/>
               </w:rPr>
-              <w:instrText xml:space="preserve"> PAGEREF _Toc96973686 \h </w:instrText>
+              <w:instrText xml:space="preserve"> PAGEREF _Toc97227347 \h </w:instrText>
             </w:r>
             <w:r>
               <w:rPr>
@@ -1431,7 +1431,7 @@
               <w:lang/>
             </w:rPr>
           </w:pPr>
-          <w:hyperlink w:anchor="_Toc96973687" w:history="1">
+          <w:hyperlink w:anchor="_Toc97227348" w:history="1">
             <w:r>
               <w:rPr>
                 <w:rStyle w:val="Hyperlink"/>
@@ -1477,7 +1477,7 @@
                 <w:noProof/>
                 <w:webHidden/>
               </w:rPr>
-              <w:instrText xml:space="preserve"> PAGEREF _Toc96973687 \h </w:instrText>
+              <w:instrText xml:space="preserve"> PAGEREF _Toc97227348 \h </w:instrText>
             </w:r>
             <w:r>
               <w:rPr>
@@ -1497,7 +1497,7 @@
                 <w:noProof/>
                 <w:webHidden/>
               </w:rPr>
-              <w:t>5</w:t>
+              <w:t>4</w:t>
             </w:r>
             <w:r>
               <w:rPr>
@@ -1520,7 +1520,7 @@
               <w:lang/>
             </w:rPr>
           </w:pPr>
-          <w:hyperlink w:anchor="_Toc96973688" w:history="1">
+          <w:hyperlink w:anchor="_Toc97227349" w:history="1">
             <w:r>
               <w:rPr>
                 <w:rStyle w:val="Hyperlink"/>
@@ -1548,7 +1548,7 @@
                 <w:noProof/>
                 <w:webHidden/>
               </w:rPr>
-              <w:instrText xml:space="preserve"> PAGEREF _Toc96973688 \h </w:instrText>
+              <w:instrText xml:space="preserve"> PAGEREF _Toc97227349 \h </w:instrText>
             </w:r>
             <w:r>
               <w:rPr>
@@ -1568,7 +1568,7 @@
                 <w:noProof/>
                 <w:webHidden/>
               </w:rPr>
-              <w:t>5</w:t>
+              <w:t>4</w:t>
             </w:r>
             <w:r>
               <w:rPr>
@@ -1591,7 +1591,7 @@
               <w:lang/>
             </w:rPr>
           </w:pPr>
-          <w:hyperlink w:anchor="_Toc96973689" w:history="1">
+          <w:hyperlink w:anchor="_Toc97227350" w:history="1">
             <w:r>
               <w:rPr>
                 <w:rStyle w:val="Hyperlink"/>
@@ -1619,7 +1619,7 @@
                 <w:noProof/>
                 <w:webHidden/>
               </w:rPr>
-              <w:instrText xml:space="preserve"> PAGEREF _Toc96973689 \h </w:instrText>
+              <w:instrText xml:space="preserve"> PAGEREF _Toc97227350 \h </w:instrText>
             </w:r>
             <w:r>
               <w:rPr>
@@ -1639,7 +1639,7 @@
                 <w:noProof/>
                 <w:webHidden/>
               </w:rPr>
-              <w:t>5</w:t>
+              <w:t>4</w:t>
             </w:r>
             <w:r>
               <w:rPr>
@@ -1662,7 +1662,7 @@
               <w:lang/>
             </w:rPr>
           </w:pPr>
-          <w:hyperlink w:anchor="_Toc96973690" w:history="1">
+          <w:hyperlink w:anchor="_Toc97227351" w:history="1">
             <w:r>
               <w:rPr>
                 <w:rStyle w:val="Hyperlink"/>
@@ -1690,7 +1690,7 @@
                 <w:noProof/>
                 <w:webHidden/>
               </w:rPr>
-              <w:instrText xml:space="preserve"> PAGEREF _Toc96973690 \h </w:instrText>
+              <w:instrText xml:space="preserve"> PAGEREF _Toc97227351 \h </w:instrText>
             </w:r>
             <w:r>
               <w:rPr>
@@ -1733,7 +1733,7 @@
               <w:lang/>
             </w:rPr>
           </w:pPr>
-          <w:hyperlink w:anchor="_Toc96973691" w:history="1">
+          <w:hyperlink w:anchor="_Toc97227352" w:history="1">
             <w:r>
               <w:rPr>
                 <w:rStyle w:val="Hyperlink"/>
@@ -1761,7 +1761,7 @@
                 <w:noProof/>
                 <w:webHidden/>
               </w:rPr>
-              <w:instrText xml:space="preserve"> PAGEREF _Toc96973691 \h </w:instrText>
+              <w:instrText xml:space="preserve"> PAGEREF _Toc97227352 \h </w:instrText>
             </w:r>
             <w:r>
               <w:rPr>
@@ -1781,7 +1781,7 @@
                 <w:noProof/>
                 <w:webHidden/>
               </w:rPr>
-              <w:t>6</w:t>
+              <w:t>5</w:t>
             </w:r>
             <w:r>
               <w:rPr>
@@ -1804,7 +1804,7 @@
               <w:lang/>
             </w:rPr>
           </w:pPr>
-          <w:hyperlink w:anchor="_Toc96973692" w:history="1">
+          <w:hyperlink w:anchor="_Toc97227353" w:history="1">
             <w:r>
               <w:rPr>
                 <w:rStyle w:val="Hyperlink"/>
@@ -1832,7 +1832,7 @@
                 <w:noProof/>
                 <w:webHidden/>
               </w:rPr>
-              <w:instrText xml:space="preserve"> PAGEREF _Toc96973692 \h </w:instrText>
+              <w:instrText xml:space="preserve"> PAGEREF _Toc97227353 \h </w:instrText>
             </w:r>
             <w:r>
               <w:rPr>
@@ -1875,7 +1875,7 @@
               <w:lang/>
             </w:rPr>
           </w:pPr>
-          <w:hyperlink w:anchor="_Toc96973693" w:history="1">
+          <w:hyperlink w:anchor="_Toc97227354" w:history="1">
             <w:r>
               <w:rPr>
                 <w:rStyle w:val="Hyperlink"/>
@@ -1903,7 +1903,7 @@
                 <w:noProof/>
                 <w:webHidden/>
               </w:rPr>
-              <w:instrText xml:space="preserve"> PAGEREF _Toc96973693 \h </w:instrText>
+              <w:instrText xml:space="preserve"> PAGEREF _Toc97227354 \h </w:instrText>
             </w:r>
             <w:r>
               <w:rPr>
@@ -1923,7 +1923,7 @@
                 <w:noProof/>
                 <w:webHidden/>
               </w:rPr>
-              <w:t>7</w:t>
+              <w:t>6</w:t>
             </w:r>
             <w:r>
               <w:rPr>
@@ -1946,7 +1946,7 @@
               <w:lang/>
             </w:rPr>
           </w:pPr>
-          <w:hyperlink w:anchor="_Toc96973694" w:history="1">
+          <w:hyperlink w:anchor="_Toc97227355" w:history="1">
             <w:r>
               <w:rPr>
                 <w:rStyle w:val="Hyperlink"/>
@@ -1974,7 +1974,7 @@
                 <w:noProof/>
                 <w:webHidden/>
               </w:rPr>
-              <w:instrText xml:space="preserve"> PAGEREF _Toc96973694 \h </w:instrText>
+              <w:instrText xml:space="preserve"> PAGEREF _Toc97227355 \h </w:instrText>
             </w:r>
             <w:r>
               <w:rPr>
@@ -2017,7 +2017,7 @@
               <w:lang/>
             </w:rPr>
           </w:pPr>
-          <w:hyperlink w:anchor="_Toc96973695" w:history="1">
+          <w:hyperlink w:anchor="_Toc97227356" w:history="1">
             <w:r>
               <w:rPr>
                 <w:rStyle w:val="Hyperlink"/>
@@ -2045,7 +2045,7 @@
                 <w:noProof/>
                 <w:webHidden/>
               </w:rPr>
-              <w:instrText xml:space="preserve"> PAGEREF _Toc96973695 \h </w:instrText>
+              <w:instrText xml:space="preserve"> PAGEREF _Toc97227356 \h </w:instrText>
             </w:r>
             <w:r>
               <w:rPr>
@@ -2065,7 +2065,7 @@
                 <w:noProof/>
                 <w:webHidden/>
               </w:rPr>
-              <w:t>8</w:t>
+              <w:t>7</w:t>
             </w:r>
             <w:r>
               <w:rPr>
@@ -2088,7 +2088,7 @@
               <w:lang/>
             </w:rPr>
           </w:pPr>
-          <w:hyperlink w:anchor="_Toc96973696" w:history="1">
+          <w:hyperlink w:anchor="_Toc97227357" w:history="1">
             <w:r>
               <w:rPr>
                 <w:rStyle w:val="Hyperlink"/>
@@ -2116,7 +2116,7 @@
                 <w:noProof/>
                 <w:webHidden/>
               </w:rPr>
-              <w:instrText xml:space="preserve"> PAGEREF _Toc96973696 \h </w:instrText>
+              <w:instrText xml:space="preserve"> PAGEREF _Toc97227357 \h </w:instrText>
             </w:r>
             <w:r>
               <w:rPr>
@@ -2159,7 +2159,7 @@
               <w:lang/>
             </w:rPr>
           </w:pPr>
-          <w:hyperlink w:anchor="_Toc96973697" w:history="1">
+          <w:hyperlink w:anchor="_Toc97227358" w:history="1">
             <w:r>
               <w:rPr>
                 <w:rStyle w:val="Hyperlink"/>
@@ -2187,7 +2187,7 @@
                 <w:noProof/>
                 <w:webHidden/>
               </w:rPr>
-              <w:instrText xml:space="preserve"> PAGEREF _Toc96973697 \h </w:instrText>
+              <w:instrText xml:space="preserve"> PAGEREF _Toc97227358 \h </w:instrText>
             </w:r>
             <w:r>
               <w:rPr>
@@ -2207,7 +2207,7 @@
                 <w:noProof/>
                 <w:webHidden/>
               </w:rPr>
-              <w:t>9</w:t>
+              <w:t>8</w:t>
             </w:r>
             <w:r>
               <w:rPr>
@@ -2230,7 +2230,7 @@
               <w:lang/>
             </w:rPr>
           </w:pPr>
-          <w:hyperlink w:anchor="_Toc96973698" w:history="1">
+          <w:hyperlink w:anchor="_Toc97227359" w:history="1">
             <w:r>
               <w:rPr>
                 <w:rStyle w:val="Hyperlink"/>
@@ -2258,7 +2258,78 @@
                 <w:noProof/>
                 <w:webHidden/>
               </w:rPr>
-              <w:instrText xml:space="preserve"> PAGEREF _Toc96973698 \h </w:instrText>
+              <w:instrText xml:space="preserve"> PAGEREF _Toc97227359 \h </w:instrText>
+            </w:r>
+            <w:r>
+              <w:rPr>
+                <w:noProof/>
+                <w:webHidden/>
+              </w:rPr>
+            </w:r>
+            <w:r>
+              <w:rPr>
+                <w:noProof/>
+                <w:webHidden/>
+              </w:rPr>
+              <w:fldChar w:fldCharType="separate"/>
+            </w:r>
+            <w:r>
+              <w:rPr>
+                <w:noProof/>
+                <w:webHidden/>
+              </w:rPr>
+              <w:t>8</w:t>
+            </w:r>
+            <w:r>
+              <w:rPr>
+                <w:noProof/>
+                <w:webHidden/>
+              </w:rPr>
+              <w:fldChar w:fldCharType="end"/>
+            </w:r>
+          </w:hyperlink>
+        </w:p>
+        <w:p>
+          <w:pPr>
+            <w:pStyle w:val="TOC3"/>
+            <w:tabs>
+              <w:tab w:val="right" w:leader="dot" w:pos="9062"/>
+            </w:tabs>
+            <w:rPr>
+              <w:rFonts w:eastAsiaTheme="minorEastAsia"/>
+              <w:noProof/>
+              <w:lang/>
+            </w:rPr>
+          </w:pPr>
+          <w:hyperlink w:anchor="_Toc97227360" w:history="1">
+            <w:r>
+              <w:rPr>
+                <w:rStyle w:val="Hyperlink"/>
+                <w:noProof/>
+                <w:lang w:val="en-US"/>
+              </w:rPr>
+              <w:t>6.2.2 Trigger UpdateTotalPriceHeader</w:t>
+            </w:r>
+            <w:r>
+              <w:rPr>
+                <w:noProof/>
+                <w:webHidden/>
+              </w:rPr>
+              <w:tab/>
+            </w:r>
+            <w:r>
+              <w:rPr>
+                <w:noProof/>
+                <w:webHidden/>
+              </w:rPr>
+              <w:fldChar w:fldCharType="begin"/>
+            </w:r>
+            <w:r>
+              <w:rPr>
+                <w:noProof/>
+                <w:webHidden/>
+              </w:rPr>
+              <w:instrText xml:space="preserve"> PAGEREF _Toc97227360 \h </w:instrText>
             </w:r>
             <w:r>
               <w:rPr>
@@ -2301,7 +2372,7 @@
               <w:lang/>
             </w:rPr>
           </w:pPr>
-          <w:hyperlink w:anchor="_Toc96973699" w:history="1">
+          <w:hyperlink w:anchor="_Toc97227361" w:history="1">
             <w:r>
               <w:rPr>
                 <w:rStyle w:val="Hyperlink"/>
@@ -2329,7 +2400,7 @@
                 <w:noProof/>
                 <w:webHidden/>
               </w:rPr>
-              <w:instrText xml:space="preserve"> PAGEREF _Toc96973699 \h </w:instrText>
+              <w:instrText xml:space="preserve"> PAGEREF _Toc97227361 \h </w:instrText>
             </w:r>
             <w:r>
               <w:rPr>
@@ -2372,7 +2443,7 @@
               <w:lang/>
             </w:rPr>
           </w:pPr>
-          <w:hyperlink w:anchor="_Toc96973700" w:history="1">
+          <w:hyperlink w:anchor="_Toc97227362" w:history="1">
             <w:r>
               <w:rPr>
                 <w:rStyle w:val="Hyperlink"/>
@@ -2400,7 +2471,7 @@
                 <w:noProof/>
                 <w:webHidden/>
               </w:rPr>
-              <w:instrText xml:space="preserve"> PAGEREF _Toc96973700 \h </w:instrText>
+              <w:instrText xml:space="preserve"> PAGEREF _Toc97227362 \h </w:instrText>
             </w:r>
             <w:r>
               <w:rPr>
@@ -2443,7 +2514,7 @@
               <w:lang/>
             </w:rPr>
           </w:pPr>
-          <w:hyperlink w:anchor="_Toc96973701" w:history="1">
+          <w:hyperlink w:anchor="_Toc97227363" w:history="1">
             <w:r>
               <w:rPr>
                 <w:rStyle w:val="Hyperlink"/>
@@ -2471,7 +2542,7 @@
                 <w:noProof/>
                 <w:webHidden/>
               </w:rPr>
-              <w:instrText xml:space="preserve"> PAGEREF _Toc96973701 \h </w:instrText>
+              <w:instrText xml:space="preserve"> PAGEREF _Toc97227363 \h </w:instrText>
             </w:r>
             <w:r>
               <w:rPr>
@@ -2515,7 +2586,7 @@
               <w:lang/>
             </w:rPr>
           </w:pPr>
-          <w:hyperlink w:anchor="_Toc96973702" w:history="1">
+          <w:hyperlink w:anchor="_Toc97227364" w:history="1">
             <w:r>
               <w:rPr>
                 <w:rStyle w:val="Hyperlink"/>
@@ -2561,7 +2632,7 @@
                 <w:noProof/>
                 <w:webHidden/>
               </w:rPr>
-              <w:instrText xml:space="preserve"> PAGEREF _Toc96973702 \h </w:instrText>
+              <w:instrText xml:space="preserve"> PAGEREF _Toc97227364 \h </w:instrText>
             </w:r>
             <w:r>
               <w:rPr>
@@ -2605,7 +2676,7 @@
               <w:lang/>
             </w:rPr>
           </w:pPr>
-          <w:hyperlink w:anchor="_Toc96973703" w:history="1">
+          <w:hyperlink w:anchor="_Toc97227365" w:history="1">
             <w:r>
               <w:rPr>
                 <w:rStyle w:val="Hyperlink"/>
@@ -2651,7 +2722,7 @@
                 <w:noProof/>
                 <w:webHidden/>
               </w:rPr>
-              <w:instrText xml:space="preserve"> PAGEREF _Toc96973703 \h </w:instrText>
+              <w:instrText xml:space="preserve"> PAGEREF _Toc97227365 \h </w:instrText>
             </w:r>
             <w:r>
               <w:rPr>
@@ -2695,7 +2766,7 @@
               <w:lang/>
             </w:rPr>
           </w:pPr>
-          <w:hyperlink w:anchor="_Toc96973704" w:history="1">
+          <w:hyperlink w:anchor="_Toc97227366" w:history="1">
             <w:r>
               <w:rPr>
                 <w:rStyle w:val="Hyperlink"/>
@@ -2739,7 +2810,7 @@
                 <w:noProof/>
                 <w:webHidden/>
               </w:rPr>
-              <w:instrText xml:space="preserve"> PAGEREF _Toc96973704 \h </w:instrText>
+              <w:instrText xml:space="preserve"> PAGEREF _Toc97227366 \h </w:instrText>
             </w:r>
             <w:r>
               <w:rPr>
@@ -2782,7 +2853,7 @@
               <w:lang/>
             </w:rPr>
           </w:pPr>
-          <w:hyperlink w:anchor="_Toc96973705" w:history="1">
+          <w:hyperlink w:anchor="_Toc97227367" w:history="1">
             <w:r>
               <w:rPr>
                 <w:rStyle w:val="Hyperlink"/>
@@ -2810,7 +2881,7 @@
                 <w:noProof/>
                 <w:webHidden/>
               </w:rPr>
-              <w:instrText xml:space="preserve"> PAGEREF _Toc96973705 \h </w:instrText>
+              <w:instrText xml:space="preserve"> PAGEREF _Toc97227367 \h </w:instrText>
             </w:r>
             <w:r>
               <w:rPr>
@@ -2853,7 +2924,7 @@
               <w:lang/>
             </w:rPr>
           </w:pPr>
-          <w:hyperlink w:anchor="_Toc96973706" w:history="1">
+          <w:hyperlink w:anchor="_Toc97227368" w:history="1">
             <w:r>
               <w:rPr>
                 <w:rStyle w:val="Hyperlink"/>
@@ -2881,7 +2952,7 @@
                 <w:noProof/>
                 <w:webHidden/>
               </w:rPr>
-              <w:instrText xml:space="preserve"> PAGEREF _Toc96973706 \h </w:instrText>
+              <w:instrText xml:space="preserve"> PAGEREF _Toc97227368 \h </w:instrText>
             </w:r>
             <w:r>
               <w:rPr>
@@ -2924,7 +2995,7 @@
               <w:lang/>
             </w:rPr>
           </w:pPr>
-          <w:hyperlink w:anchor="_Toc96973707" w:history="1">
+          <w:hyperlink w:anchor="_Toc97227369" w:history="1">
             <w:r>
               <w:rPr>
                 <w:rStyle w:val="Hyperlink"/>
@@ -2952,7 +3023,7 @@
                 <w:noProof/>
                 <w:webHidden/>
               </w:rPr>
-              <w:instrText xml:space="preserve"> PAGEREF _Toc96973707 \h </w:instrText>
+              <w:instrText xml:space="preserve"> PAGEREF _Toc97227369 \h </w:instrText>
             </w:r>
             <w:r>
               <w:rPr>
@@ -2995,7 +3066,7 @@
               <w:lang/>
             </w:rPr>
           </w:pPr>
-          <w:hyperlink w:anchor="_Toc96973708" w:history="1">
+          <w:hyperlink w:anchor="_Toc97227370" w:history="1">
             <w:r>
               <w:rPr>
                 <w:rStyle w:val="Hyperlink"/>
@@ -3023,7 +3094,7 @@
                 <w:noProof/>
                 <w:webHidden/>
               </w:rPr>
-              <w:instrText xml:space="preserve"> PAGEREF _Toc96973708 \h </w:instrText>
+              <w:instrText xml:space="preserve"> PAGEREF _Toc97227370 \h </w:instrText>
             </w:r>
             <w:r>
               <w:rPr>
@@ -3066,7 +3137,7 @@
               <w:lang/>
             </w:rPr>
           </w:pPr>
-          <w:hyperlink w:anchor="_Toc96973709" w:history="1">
+          <w:hyperlink w:anchor="_Toc97227371" w:history="1">
             <w:r>
               <w:rPr>
                 <w:rStyle w:val="Hyperlink"/>
@@ -3094,7 +3165,7 @@
                 <w:noProof/>
                 <w:webHidden/>
               </w:rPr>
-              <w:instrText xml:space="preserve"> PAGEREF _Toc96973709 \h </w:instrText>
+              <w:instrText xml:space="preserve"> PAGEREF _Toc97227371 \h </w:instrText>
             </w:r>
             <w:r>
               <w:rPr>
@@ -3114,7 +3185,7 @@
                 <w:noProof/>
                 <w:webHidden/>
               </w:rPr>
-              <w:t>9</w:t>
+              <w:t>10</w:t>
             </w:r>
             <w:r>
               <w:rPr>
@@ -3137,7 +3208,7 @@
               <w:lang/>
             </w:rPr>
           </w:pPr>
-          <w:hyperlink w:anchor="_Toc96973710" w:history="1">
+          <w:hyperlink w:anchor="_Toc97227372" w:history="1">
             <w:r>
               <w:rPr>
                 <w:rStyle w:val="Hyperlink"/>
@@ -3165,7 +3236,7 @@
                 <w:noProof/>
                 <w:webHidden/>
               </w:rPr>
-              <w:instrText xml:space="preserve"> PAGEREF _Toc96973710 \h </w:instrText>
+              <w:instrText xml:space="preserve"> PAGEREF _Toc97227372 \h </w:instrText>
             </w:r>
             <w:r>
               <w:rPr>
@@ -3185,7 +3256,7 @@
                 <w:noProof/>
                 <w:webHidden/>
               </w:rPr>
-              <w:t>9</w:t>
+              <w:t>10</w:t>
             </w:r>
             <w:r>
               <w:rPr>
@@ -3208,7 +3279,7 @@
               <w:lang/>
             </w:rPr>
           </w:pPr>
-          <w:hyperlink w:anchor="_Toc96973711" w:history="1">
+          <w:hyperlink w:anchor="_Toc97227373" w:history="1">
             <w:r>
               <w:rPr>
                 <w:rStyle w:val="Hyperlink"/>
@@ -3236,7 +3307,7 @@
                 <w:noProof/>
                 <w:webHidden/>
               </w:rPr>
-              <w:instrText xml:space="preserve"> PAGEREF _Toc96973711 \h </w:instrText>
+              <w:instrText xml:space="preserve"> PAGEREF _Toc97227373 \h </w:instrText>
             </w:r>
             <w:r>
               <w:rPr>
@@ -3256,7 +3327,7 @@
                 <w:noProof/>
                 <w:webHidden/>
               </w:rPr>
-              <w:t>9</w:t>
+              <w:t>10</w:t>
             </w:r>
             <w:r>
               <w:rPr>
@@ -3279,7 +3350,7 @@
               <w:lang/>
             </w:rPr>
           </w:pPr>
-          <w:hyperlink w:anchor="_Toc96973712" w:history="1">
+          <w:hyperlink w:anchor="_Toc97227374" w:history="1">
             <w:r>
               <w:rPr>
                 <w:rStyle w:val="Hyperlink"/>
@@ -3307,7 +3378,7 @@
                 <w:noProof/>
                 <w:webHidden/>
               </w:rPr>
-              <w:instrText xml:space="preserve"> PAGEREF _Toc96973712 \h </w:instrText>
+              <w:instrText xml:space="preserve"> PAGEREF _Toc97227374 \h </w:instrText>
             </w:r>
             <w:r>
               <w:rPr>
@@ -3327,7 +3398,7 @@
                 <w:noProof/>
                 <w:webHidden/>
               </w:rPr>
-              <w:t>9</w:t>
+              <w:t>11</w:t>
             </w:r>
             <w:r>
               <w:rPr>
@@ -3350,7 +3421,7 @@
               <w:lang/>
             </w:rPr>
           </w:pPr>
-          <w:hyperlink w:anchor="_Toc96973713" w:history="1">
+          <w:hyperlink w:anchor="_Toc97227375" w:history="1">
             <w:r>
               <w:rPr>
                 <w:rStyle w:val="Hyperlink"/>
@@ -3378,7 +3449,7 @@
                 <w:noProof/>
                 <w:webHidden/>
               </w:rPr>
-              <w:instrText xml:space="preserve"> PAGEREF _Toc96973713 \h </w:instrText>
+              <w:instrText xml:space="preserve"> PAGEREF _Toc97227375 \h </w:instrText>
             </w:r>
             <w:r>
               <w:rPr>
@@ -3398,7 +3469,7 @@
                 <w:noProof/>
                 <w:webHidden/>
               </w:rPr>
-              <w:t>9</w:t>
+              <w:t>11</w:t>
             </w:r>
             <w:r>
               <w:rPr>
@@ -3421,7 +3492,7 @@
               <w:lang/>
             </w:rPr>
           </w:pPr>
-          <w:hyperlink w:anchor="_Toc96973714" w:history="1">
+          <w:hyperlink w:anchor="_Toc97227376" w:history="1">
             <w:r>
               <w:rPr>
                 <w:rStyle w:val="Hyperlink"/>
@@ -3449,7 +3520,7 @@
                 <w:noProof/>
                 <w:webHidden/>
               </w:rPr>
-              <w:instrText xml:space="preserve"> PAGEREF _Toc96973714 \h </w:instrText>
+              <w:instrText xml:space="preserve"> PAGEREF _Toc97227376 \h </w:instrText>
             </w:r>
             <w:r>
               <w:rPr>
@@ -3469,7 +3540,7 @@
                 <w:noProof/>
                 <w:webHidden/>
               </w:rPr>
-              <w:t>9</w:t>
+              <w:t>11</w:t>
             </w:r>
             <w:r>
               <w:rPr>
@@ -3494,7 +3565,6 @@
               <w:bCs/>
               <w:noProof/>
             </w:rPr>
-            <w:lastRenderedPageBreak/>
             <w:fldChar w:fldCharType="end"/>
           </w:r>
         </w:p>
@@ -3533,7 +3603,7 @@
           <w:lang w:val="en-US"/>
         </w:rPr>
       </w:pPr>
-      <w:bookmarkStart w:id="0" w:name="_Toc96973680"/>
+      <w:bookmarkStart w:id="0" w:name="_Toc97227341"/>
       <w:proofErr w:type="spellStart"/>
       <w:r>
         <w:rPr>
@@ -3635,7 +3705,7 @@
           <w:lang w:val="en-US"/>
         </w:rPr>
       </w:pPr>
-      <w:bookmarkStart w:id="1" w:name="_Toc96973681"/>
+      <w:bookmarkStart w:id="1" w:name="_Toc97227342"/>
       <w:proofErr w:type="spellStart"/>
       <w:r>
         <w:rPr>
@@ -3655,7 +3725,7 @@
           <w:lang w:val="en-US"/>
         </w:rPr>
       </w:pPr>
-      <w:bookmarkStart w:id="2" w:name="_Toc96973682"/>
+      <w:bookmarkStart w:id="2" w:name="_Toc97227343"/>
       <w:r>
         <w:rPr>
           <w:lang w:val="en-US"/>
@@ -5059,7 +5129,7 @@
           <w:lang w:val="en-US"/>
         </w:rPr>
       </w:pPr>
-      <w:bookmarkStart w:id="3" w:name="_Toc96973683"/>
+      <w:bookmarkStart w:id="3" w:name="_Toc97227344"/>
       <w:r>
         <w:rPr>
           <w:lang w:val="en-US"/>
@@ -5368,7 +5438,7 @@
           <w:lang w:val="en-US"/>
         </w:rPr>
       </w:pPr>
-      <w:bookmarkStart w:id="4" w:name="_Toc96973684"/>
+      <w:bookmarkStart w:id="4" w:name="_Toc97227345"/>
       <w:r>
         <w:rPr>
           <w:rFonts w:eastAsia="Yu Gothic Light" w:cstheme="majorHAnsi"/>
@@ -5404,7 +5474,7 @@
           <w:lang w:val="en-US"/>
         </w:rPr>
       </w:pPr>
-      <w:bookmarkStart w:id="5" w:name="_Toc96973685"/>
+      <w:bookmarkStart w:id="5" w:name="_Toc97227346"/>
       <w:r>
         <w:rPr>
           <w:rFonts w:eastAsia="Yu Gothic Light" w:cstheme="majorHAnsi"/>
@@ -5488,7 +5558,7 @@
           <w:lang w:val="en-US"/>
         </w:rPr>
       </w:pPr>
-      <w:bookmarkStart w:id="6" w:name="_Toc96973686"/>
+      <w:bookmarkStart w:id="6" w:name="_Toc97227347"/>
       <w:r>
         <w:rPr>
           <w:rFonts w:eastAsia="Yu Gothic Light" w:cstheme="majorHAnsi"/>
@@ -5572,7 +5642,7 @@
           <w:lang w:val="en-US"/>
         </w:rPr>
       </w:pPr>
-      <w:bookmarkStart w:id="7" w:name="_Toc96973687"/>
+      <w:bookmarkStart w:id="7" w:name="_Toc97227348"/>
       <w:r>
         <w:rPr>
           <w:rFonts w:eastAsia="Yu Gothic Light" w:cstheme="majorHAnsi"/>
@@ -5598,7 +5668,7 @@
           <w:lang w:val="en-US"/>
         </w:rPr>
       </w:pPr>
-      <w:bookmarkStart w:id="8" w:name="_Toc96973688"/>
+      <w:bookmarkStart w:id="8" w:name="_Toc97227349"/>
       <w:r>
         <w:rPr>
           <w:lang w:val="en-US"/>
@@ -5620,7 +5690,7 @@
           <w:lang w:val="en-US"/>
         </w:rPr>
       </w:pPr>
-      <w:bookmarkStart w:id="9" w:name="_Toc96973689"/>
+      <w:bookmarkStart w:id="9" w:name="_Toc97227350"/>
       <w:r>
         <w:rPr>
           <w:lang w:val="en-US"/>
@@ -5663,6 +5733,7 @@
       </w:pPr>
       <w:r>
         <w:rPr>
+          <w:noProof/>
           <w:lang w:val="en-US"/>
         </w:rPr>
         <w:drawing>
@@ -5734,10 +5805,10 @@
             <v:path o:extrusionok="f" gradientshapeok="t" o:connecttype="rect"/>
             <o:lock v:ext="edit" aspectratio="t"/>
           </v:shapetype>
-          <v:shape id="_x0000_i1077" type="#_x0000_t75" style="width:75pt;height:48.85pt" o:ole="">
+          <v:shape id="_x0000_i1025" type="#_x0000_t75" style="width:75pt;height:48.85pt" o:ole="">
             <v:imagedata r:id="rId20" o:title=""/>
           </v:shape>
-          <o:OLEObject Type="Embed" ProgID="Word.OpenDocumentText.12" ShapeID="_x0000_i1077" DrawAspect="Icon" ObjectID="_1707590142" r:id="rId21"/>
+          <o:OLEObject Type="Embed" ProgID="Word.OpenDocumentText.12" ShapeID="_x0000_i1025" DrawAspect="Icon" ObjectID="_1707840191" r:id="rId21"/>
         </w:object>
       </w:r>
     </w:p>
@@ -5748,7 +5819,7 @@
           <w:lang w:val="en-US"/>
         </w:rPr>
       </w:pPr>
-      <w:bookmarkStart w:id="11" w:name="_Toc96973690"/>
+      <w:bookmarkStart w:id="11" w:name="_Toc97227351"/>
       <w:r>
         <w:rPr>
           <w:lang w:val="en-US"/>
@@ -5791,14 +5862,13 @@
       </w:pPr>
       <w:r>
         <w:rPr>
-          <w:noProof/>
           <w:lang w:val="en-US"/>
         </w:rPr>
         <w:drawing>
-          <wp:inline distT="0" distB="0" distL="0" distR="0" wp14:anchorId="774EFDF9" wp14:editId="313179B5">
-            <wp:extent cx="5760720" cy="2272665"/>
+          <wp:inline distT="0" distB="0" distL="0" distR="0" wp14:anchorId="152E9607" wp14:editId="64CC211C">
+            <wp:extent cx="5760720" cy="2400300"/>
             <wp:effectExtent l="0" t="0" r="0" b="0"/>
-            <wp:docPr id="8" name="Picture 8"/>
+            <wp:docPr id="19" name="Picture 19"/>
             <wp:cNvGraphicFramePr>
               <a:graphicFrameLocks xmlns:a="http://schemas.openxmlformats.org/drawingml/2006/main" noChangeAspect="1"/>
             </wp:cNvGraphicFramePr>
@@ -5818,7 +5888,7 @@
                   <pic:spPr>
                     <a:xfrm>
                       <a:off x="0" y="0"/>
-                      <a:ext cx="5760720" cy="2272665"/>
+                      <a:ext cx="5760720" cy="2400300"/>
                     </a:xfrm>
                     <a:prstGeom prst="rect">
                       <a:avLst/>
@@ -5844,10 +5914,10 @@
           <w:lang w:val="en-US"/>
         </w:rPr>
         <w:object w:dxaOrig="1495" w:dyaOrig="979" w14:anchorId="4985D0D7">
-          <v:shape id="_x0000_i1026" type="#_x0000_t75" style="width:75pt;height:48.85pt" o:ole="">
+          <v:shape id="_x0000_i1046" type="#_x0000_t75" style="width:75pt;height:48.85pt" o:ole="">
             <v:imagedata r:id="rId23" o:title=""/>
           </v:shape>
-          <o:OLEObject Type="Embed" ProgID="Word.OpenDocumentText.12" ShapeID="_x0000_i1026" DrawAspect="Icon" ObjectID="_1707590143" r:id="rId24"/>
+          <o:OLEObject Type="Embed" ProgID="Word.OpenDocumentText.12" ShapeID="_x0000_i1046" DrawAspect="Icon" ObjectID="_1707840192" r:id="rId24"/>
         </w:object>
       </w:r>
     </w:p>
@@ -5858,7 +5928,7 @@
           <w:lang w:val="en-US"/>
         </w:rPr>
       </w:pPr>
-      <w:bookmarkStart w:id="13" w:name="_Toc96973691"/>
+      <w:bookmarkStart w:id="13" w:name="_Toc97227352"/>
       <w:r>
         <w:rPr>
           <w:lang w:val="en-US"/>
@@ -5957,7 +6027,7 @@
           <v:shape id="_x0000_i1027" type="#_x0000_t75" style="width:75pt;height:48.85pt" o:ole="">
             <v:imagedata r:id="rId26" o:title=""/>
           </v:shape>
-          <o:OLEObject Type="Embed" ProgID="Word.OpenDocumentText.12" ShapeID="_x0000_i1027" DrawAspect="Icon" ObjectID="_1707590144" r:id="rId27"/>
+          <o:OLEObject Type="Embed" ProgID="Word.OpenDocumentText.12" ShapeID="_x0000_i1027" DrawAspect="Icon" ObjectID="_1707840193" r:id="rId27"/>
         </w:object>
       </w:r>
     </w:p>
@@ -5968,7 +6038,7 @@
           <w:lang w:val="en-US"/>
         </w:rPr>
       </w:pPr>
-      <w:bookmarkStart w:id="15" w:name="_Toc96973692"/>
+      <w:bookmarkStart w:id="15" w:name="_Toc97227353"/>
       <w:r>
         <w:rPr>
           <w:lang w:val="en-US"/>
@@ -6074,7 +6144,7 @@
           <v:shape id="_x0000_i1028" type="#_x0000_t75" style="width:75pt;height:48.85pt" o:ole="">
             <v:imagedata r:id="rId29" o:title=""/>
           </v:shape>
-          <o:OLEObject Type="Embed" ProgID="Word.OpenDocumentText.12" ShapeID="_x0000_i1028" DrawAspect="Icon" ObjectID="_1707590145" r:id="rId30"/>
+          <o:OLEObject Type="Embed" ProgID="Word.OpenDocumentText.12" ShapeID="_x0000_i1028" DrawAspect="Icon" ObjectID="_1707840194" r:id="rId30"/>
         </w:object>
       </w:r>
     </w:p>
@@ -6085,7 +6155,7 @@
           <w:lang w:val="en-US"/>
         </w:rPr>
       </w:pPr>
-      <w:bookmarkStart w:id="17" w:name="_Toc96973693"/>
+      <w:bookmarkStart w:id="17" w:name="_Toc97227354"/>
       <w:r>
         <w:rPr>
           <w:lang w:val="en-US"/>
@@ -6192,7 +6262,7 @@
           <v:shape id="_x0000_i1029" type="#_x0000_t75" style="width:75pt;height:48.85pt" o:ole="">
             <v:imagedata r:id="rId32" o:title=""/>
           </v:shape>
-          <o:OLEObject Type="Embed" ProgID="Word.OpenDocumentText.12" ShapeID="_x0000_i1029" DrawAspect="Icon" ObjectID="_1707590146" r:id="rId33"/>
+          <o:OLEObject Type="Embed" ProgID="Word.OpenDocumentText.12" ShapeID="_x0000_i1029" DrawAspect="Icon" ObjectID="_1707840195" r:id="rId33"/>
         </w:object>
       </w:r>
     </w:p>
@@ -6203,7 +6273,7 @@
           <w:lang w:val="en-US"/>
         </w:rPr>
       </w:pPr>
-      <w:bookmarkStart w:id="19" w:name="_Toc96973694"/>
+      <w:bookmarkStart w:id="19" w:name="_Toc97227355"/>
       <w:r>
         <w:rPr>
           <w:lang w:val="en-US"/>
@@ -6303,7 +6373,7 @@
           <v:shape id="_x0000_i1030" type="#_x0000_t75" style="width:75pt;height:48.85pt" o:ole="">
             <v:imagedata r:id="rId35" o:title=""/>
           </v:shape>
-          <o:OLEObject Type="Embed" ProgID="Word.OpenDocumentText.12" ShapeID="_x0000_i1030" DrawAspect="Icon" ObjectID="_1707590147" r:id="rId36"/>
+          <o:OLEObject Type="Embed" ProgID="Word.OpenDocumentText.12" ShapeID="_x0000_i1030" DrawAspect="Icon" ObjectID="_1707840196" r:id="rId36"/>
         </w:object>
       </w:r>
     </w:p>
@@ -6314,7 +6384,7 @@
           <w:lang w:val="en-US"/>
         </w:rPr>
       </w:pPr>
-      <w:bookmarkStart w:id="21" w:name="_Toc96973695"/>
+      <w:bookmarkStart w:id="21" w:name="_Toc97227356"/>
       <w:r>
         <w:rPr>
           <w:lang w:val="en-US"/>
@@ -6426,13 +6496,13 @@
             <v:imagedata r:id="rId38" o:title=""/>
             <w10:wrap type="square" side="right"/>
           </v:shape>
-          <o:OLEObject Type="Embed" ProgID="Word.OpenDocumentText.12" ShapeID="_x0000_s1030" DrawAspect="Icon" ObjectID="_1707590151" r:id="rId39"/>
+          <o:OLEObject Type="Embed" ProgID="Word.OpenDocumentText.12" ShapeID="_x0000_s1030" DrawAspect="Icon" ObjectID="_1707840208" r:id="rId39"/>
         </w:object>
       </w:r>
     </w:p>
     <w:p>
       <w:pPr>
-        <w:pStyle w:val="Heading2"/>
+        <w:pStyle w:val="Heading3"/>
         <w:rPr>
           <w:lang w:val="en-US"/>
         </w:rPr>
@@ -6445,7 +6515,15 @@
           <w:lang w:val="en-US"/>
         </w:rPr>
       </w:pPr>
-      <w:bookmarkStart w:id="22" w:name="_Toc96973696"/>
+    </w:p>
+    <w:p>
+      <w:pPr>
+        <w:pStyle w:val="Heading3"/>
+        <w:rPr>
+          <w:lang w:val="en-US"/>
+        </w:rPr>
+      </w:pPr>
+      <w:bookmarkStart w:id="22" w:name="_Toc97227357"/>
       <w:r>
         <w:rPr>
           <w:lang w:val="en-US"/>
@@ -6564,7 +6642,7 @@
           <v:shape id="_x0000_i1032" type="#_x0000_t75" style="width:75pt;height:48.85pt" o:ole="">
             <v:imagedata r:id="rId41" o:title=""/>
           </v:shape>
-          <o:OLEObject Type="Embed" ProgID="Word.OpenDocumentText.12" ShapeID="_x0000_i1032" DrawAspect="Icon" ObjectID="_1707590148" r:id="rId42"/>
+          <o:OLEObject Type="Embed" ProgID="Word.OpenDocumentText.12" ShapeID="_x0000_i1032" DrawAspect="Icon" ObjectID="_1707840197" r:id="rId42"/>
         </w:object>
       </w:r>
     </w:p>
@@ -6575,7 +6653,7 @@
           <w:lang w:val="en-US"/>
         </w:rPr>
       </w:pPr>
-      <w:bookmarkStart w:id="24" w:name="_Toc96973697"/>
+      <w:bookmarkStart w:id="24" w:name="_Toc97227358"/>
       <w:r>
         <w:rPr>
           <w:lang w:val="en-US"/>
@@ -6591,7 +6669,7 @@
           <w:lang w:val="en-US"/>
         </w:rPr>
       </w:pPr>
-      <w:bookmarkStart w:id="25" w:name="_Toc96973698"/>
+      <w:bookmarkStart w:id="25" w:name="_Toc97227359"/>
       <w:r>
         <w:rPr>
           <w:lang w:val="en-US"/>
@@ -6622,6 +6700,7 @@
       </w:pPr>
       <w:r>
         <w:rPr>
+          <w:noProof/>
           <w:lang w:val="en-US"/>
         </w:rPr>
         <w:drawing>
@@ -6674,29 +6753,19 @@
           <w:lang w:val="en-US"/>
         </w:rPr>
         <w:object w:dxaOrig="1495" w:dyaOrig="979" w14:anchorId="73D009C8">
-          <v:shape id="_x0000_i1038" type="#_x0000_t75" style="width:74.55pt;height:48.85pt" o:ole="">
+          <v:shape id="_x0000_i1033" type="#_x0000_t75" style="width:74.55pt;height:48.85pt" o:ole="">
             <v:imagedata r:id="rId44" o:title=""/>
           </v:shape>
-          <o:OLEObject Type="Embed" ProgID="Word.OpenDocumentText.12" ShapeID="_x0000_i1038" DrawAspect="Icon" ObjectID="_1707590149" r:id="rId45"/>
+          <o:OLEObject Type="Embed" ProgID="Word.OpenDocumentText.12" ShapeID="_x0000_i1033" DrawAspect="Icon" ObjectID="_1707840198" r:id="rId45"/>
         </w:object>
       </w:r>
     </w:p>
     <w:p>
       <w:pPr>
-        <w:pStyle w:val="Heading2"/>
-        <w:rPr>
-          <w:lang w:val="en-US"/>
-        </w:rPr>
-      </w:pPr>
-      <w:bookmarkStart w:id="27" w:name="_Toc96973699"/>
-      <w:r>
-        <w:rPr>
-          <w:lang w:val="en-US"/>
-        </w:rPr>
-        <w:lastRenderedPageBreak/>
-        <w:t>6.3 Views</w:t>
-      </w:r>
-      <w:bookmarkEnd w:id="27"/>
+        <w:rPr>
+          <w:lang w:val="en-US"/>
+        </w:rPr>
+      </w:pPr>
     </w:p>
     <w:p>
       <w:pPr>
@@ -6705,183 +6774,26 @@
           <w:lang w:val="en-US"/>
         </w:rPr>
       </w:pPr>
-      <w:bookmarkStart w:id="28" w:name="_Toc96973700"/>
-      <w:r>
-        <w:rPr>
-          <w:lang w:val="en-US"/>
-        </w:rPr>
-        <w:t>6.3.1 View Top10SoldProducts</w:t>
-      </w:r>
-      <w:bookmarkEnd w:id="28"/>
-    </w:p>
-    <w:p>
-      <w:pPr>
-        <w:pStyle w:val="Heading3"/>
-        <w:rPr>
-          <w:lang w:val="en-US"/>
-        </w:rPr>
-      </w:pPr>
-      <w:bookmarkStart w:id="29" w:name="_Toc96973701"/>
-      <w:r>
-        <w:rPr>
-          <w:lang w:val="en-US"/>
-        </w:rPr>
-        <w:t xml:space="preserve">6.3.2 View </w:t>
+      <w:bookmarkStart w:id="27" w:name="_Toc97227360"/>
+      <w:r>
+        <w:rPr>
+          <w:lang w:val="en-US"/>
+        </w:rPr>
+        <w:lastRenderedPageBreak/>
+        <w:t xml:space="preserve">6.2.2 Trigger </w:t>
       </w:r>
       <w:proofErr w:type="spellStart"/>
       <w:r>
         <w:rPr>
           <w:lang w:val="en-US"/>
         </w:rPr>
-        <w:t>RevenuePerMonth</w:t>
-      </w:r>
-      <w:bookmarkEnd w:id="29"/>
+        <w:t>UpdateTotalPriceHeader</w:t>
+      </w:r>
+      <w:bookmarkEnd w:id="27"/>
       <w:proofErr w:type="spellEnd"/>
     </w:p>
     <w:p>
       <w:pPr>
-        <w:pStyle w:val="Heading1"/>
-        <w:numPr>
-          <w:ilvl w:val="0"/>
-          <w:numId w:val="37"/>
-        </w:numPr>
-        <w:rPr>
-          <w:rFonts w:cstheme="majorHAnsi"/>
-          <w:lang w:val="en-US"/>
-        </w:rPr>
-      </w:pPr>
-      <w:bookmarkStart w:id="30" w:name="_Toc96973702"/>
-      <w:r>
-        <w:rPr>
-          <w:rFonts w:eastAsia="Yu Gothic Light" w:cstheme="majorHAnsi"/>
-          <w:lang w:val="en-US"/>
-        </w:rPr>
-        <w:t>Security</w:t>
-      </w:r>
-      <w:bookmarkEnd w:id="30"/>
-    </w:p>
-    <w:p>
-      <w:pPr>
-        <w:pStyle w:val="Heading1"/>
-        <w:numPr>
-          <w:ilvl w:val="0"/>
-          <w:numId w:val="37"/>
-        </w:numPr>
-        <w:rPr>
-          <w:rFonts w:eastAsia="Yu Gothic Light" w:cstheme="majorHAnsi"/>
-          <w:lang w:val="en-US"/>
-        </w:rPr>
-      </w:pPr>
-      <w:bookmarkStart w:id="31" w:name="_Toc96973703"/>
-      <w:r>
-        <w:rPr>
-          <w:rFonts w:eastAsia="Yu Gothic Light" w:cstheme="majorHAnsi"/>
-          <w:lang w:val="en-US"/>
-        </w:rPr>
-        <w:t>Maintenance</w:t>
-      </w:r>
-      <w:bookmarkEnd w:id="31"/>
-    </w:p>
-    <w:p>
-      <w:pPr>
-        <w:pStyle w:val="Heading1"/>
-        <w:numPr>
-          <w:ilvl w:val="0"/>
-          <w:numId w:val="37"/>
-        </w:numPr>
-        <w:rPr>
-          <w:lang w:val="en-US"/>
-        </w:rPr>
-      </w:pPr>
-      <w:bookmarkStart w:id="32" w:name="_Toc96973704"/>
-      <w:proofErr w:type="spellStart"/>
-      <w:r>
-        <w:rPr>
-          <w:lang w:val="en-US"/>
-        </w:rPr>
-        <w:t>Installatie</w:t>
-      </w:r>
-      <w:bookmarkEnd w:id="32"/>
-      <w:proofErr w:type="spellEnd"/>
-    </w:p>
-    <w:p>
-      <w:pPr>
-        <w:pStyle w:val="Heading2"/>
-        <w:rPr>
-          <w:lang w:val="en-US"/>
-        </w:rPr>
-      </w:pPr>
-      <w:bookmarkStart w:id="33" w:name="_Toc96973705"/>
-      <w:r>
-        <w:rPr>
-          <w:lang w:val="en-US"/>
-        </w:rPr>
-        <w:t xml:space="preserve">9.2 </w:t>
-      </w:r>
-      <w:proofErr w:type="spellStart"/>
-      <w:r>
-        <w:rPr>
-          <w:lang w:val="en-US"/>
-        </w:rPr>
-        <w:t>Installatie</w:t>
-      </w:r>
-      <w:proofErr w:type="spellEnd"/>
-      <w:r>
-        <w:rPr>
-          <w:lang w:val="en-US"/>
-        </w:rPr>
-        <w:t xml:space="preserve"> </w:t>
-      </w:r>
-      <w:proofErr w:type="spellStart"/>
-      <w:r>
-        <w:rPr>
-          <w:lang w:val="en-US"/>
-        </w:rPr>
-        <w:t>handleiding</w:t>
-      </w:r>
-      <w:bookmarkEnd w:id="33"/>
-      <w:proofErr w:type="spellEnd"/>
-    </w:p>
-    <w:p>
-      <w:pPr>
-        <w:pStyle w:val="Heading2"/>
-        <w:rPr>
-          <w:lang w:val="en-US"/>
-        </w:rPr>
-      </w:pPr>
-      <w:bookmarkStart w:id="34" w:name="_Toc96973706"/>
-      <w:r>
-        <w:rPr>
-          <w:lang w:val="en-US"/>
-        </w:rPr>
-        <w:t xml:space="preserve">9.3 </w:t>
-      </w:r>
-      <w:r>
-        <w:rPr>
-          <w:lang w:val="en-US"/>
-        </w:rPr>
-        <w:t>Insert data</w:t>
-      </w:r>
-      <w:bookmarkEnd w:id="34"/>
-    </w:p>
-    <w:p>
-      <w:pPr>
-        <w:pStyle w:val="Heading3"/>
-        <w:rPr>
-          <w:lang w:val="en-US"/>
-        </w:rPr>
-      </w:pPr>
-      <w:bookmarkStart w:id="35" w:name="_Toc96973707"/>
-      <w:r>
-        <w:rPr>
-          <w:lang w:val="en-US"/>
-        </w:rPr>
-        <w:t>9.3.1 Insert Employees</w:t>
-      </w:r>
-      <w:bookmarkEnd w:id="35"/>
-    </w:p>
-    <w:p>
-      <w:pPr>
         <w:rPr>
           <w:lang w:val="en-US"/>
         </w:rPr>
@@ -6891,10 +6803,10 @@
           <w:lang w:val="en-US"/>
         </w:rPr>
         <w:drawing>
-          <wp:inline distT="0" distB="0" distL="0" distR="0" wp14:anchorId="0403131C" wp14:editId="1FFA51E5">
-            <wp:extent cx="5760720" cy="1376680"/>
+          <wp:inline distT="0" distB="0" distL="0" distR="0" wp14:anchorId="11C3F72E" wp14:editId="6CD7EFDE">
+            <wp:extent cx="5760720" cy="1106805"/>
             <wp:effectExtent l="0" t="0" r="0" b="0"/>
-            <wp:docPr id="18" name="Picture 18"/>
+            <wp:docPr id="25" name="Picture 25"/>
             <wp:cNvGraphicFramePr>
               <a:graphicFrameLocks xmlns:a="http://schemas.openxmlformats.org/drawingml/2006/main" noChangeAspect="1"/>
             </wp:cNvGraphicFramePr>
@@ -6914,6 +6826,272 @@
                   <pic:spPr>
                     <a:xfrm>
                       <a:off x="0" y="0"/>
+                      <a:ext cx="5760720" cy="1106805"/>
+                    </a:xfrm>
+                    <a:prstGeom prst="rect">
+                      <a:avLst/>
+                    </a:prstGeom>
+                  </pic:spPr>
+                </pic:pic>
+              </a:graphicData>
+            </a:graphic>
+          </wp:inline>
+        </w:drawing>
+      </w:r>
+    </w:p>
+    <w:bookmarkStart w:id="28" w:name="_MON_1707839460"/>
+    <w:bookmarkEnd w:id="28"/>
+    <w:p>
+      <w:pPr>
+        <w:rPr>
+          <w:lang w:val="en-US"/>
+        </w:rPr>
+      </w:pPr>
+      <w:r>
+        <w:rPr>
+          <w:lang w:val="en-US"/>
+        </w:rPr>
+        <w:object w:dxaOrig="1495" w:dyaOrig="979" w14:anchorId="1EF08A7F">
+          <v:shape id="_x0000_i1063" type="#_x0000_t75" style="width:74.55pt;height:48.85pt" o:ole="">
+            <v:imagedata r:id="rId47" o:title=""/>
+          </v:shape>
+          <o:OLEObject Type="Embed" ProgID="Word.OpenDocumentText.12" ShapeID="_x0000_i1063" DrawAspect="Icon" ObjectID="_1707840199" r:id="rId48"/>
+        </w:object>
+      </w:r>
+    </w:p>
+    <w:p>
+      <w:pPr>
+        <w:pStyle w:val="Heading2"/>
+        <w:rPr>
+          <w:lang w:val="en-US"/>
+        </w:rPr>
+      </w:pPr>
+      <w:bookmarkStart w:id="29" w:name="_Toc97227361"/>
+      <w:r>
+        <w:rPr>
+          <w:lang w:val="en-US"/>
+        </w:rPr>
+        <w:t>6.3 Views</w:t>
+      </w:r>
+      <w:bookmarkEnd w:id="29"/>
+    </w:p>
+    <w:p>
+      <w:pPr>
+        <w:pStyle w:val="Heading3"/>
+        <w:rPr>
+          <w:lang w:val="en-US"/>
+        </w:rPr>
+      </w:pPr>
+      <w:bookmarkStart w:id="30" w:name="_Toc97227362"/>
+      <w:r>
+        <w:rPr>
+          <w:lang w:val="en-US"/>
+        </w:rPr>
+        <w:t>6.3.1 View Top10SoldProducts</w:t>
+      </w:r>
+      <w:bookmarkEnd w:id="30"/>
+    </w:p>
+    <w:p>
+      <w:pPr>
+        <w:pStyle w:val="Heading3"/>
+        <w:rPr>
+          <w:lang w:val="en-US"/>
+        </w:rPr>
+      </w:pPr>
+      <w:bookmarkStart w:id="31" w:name="_Toc97227363"/>
+      <w:r>
+        <w:rPr>
+          <w:lang w:val="en-US"/>
+        </w:rPr>
+        <w:t xml:space="preserve">6.3.2 View </w:t>
+      </w:r>
+      <w:proofErr w:type="spellStart"/>
+      <w:r>
+        <w:rPr>
+          <w:lang w:val="en-US"/>
+        </w:rPr>
+        <w:t>RevenuePerMonth</w:t>
+      </w:r>
+      <w:bookmarkEnd w:id="31"/>
+      <w:proofErr w:type="spellEnd"/>
+    </w:p>
+    <w:p>
+      <w:pPr>
+        <w:pStyle w:val="Heading1"/>
+        <w:numPr>
+          <w:ilvl w:val="0"/>
+          <w:numId w:val="37"/>
+        </w:numPr>
+        <w:rPr>
+          <w:rFonts w:cstheme="majorHAnsi"/>
+          <w:lang w:val="en-US"/>
+        </w:rPr>
+      </w:pPr>
+      <w:bookmarkStart w:id="32" w:name="_Toc97227364"/>
+      <w:r>
+        <w:rPr>
+          <w:rFonts w:eastAsia="Yu Gothic Light" w:cstheme="majorHAnsi"/>
+          <w:lang w:val="en-US"/>
+        </w:rPr>
+        <w:t>Security</w:t>
+      </w:r>
+      <w:bookmarkEnd w:id="32"/>
+    </w:p>
+    <w:p>
+      <w:pPr>
+        <w:pStyle w:val="Heading1"/>
+        <w:numPr>
+          <w:ilvl w:val="0"/>
+          <w:numId w:val="37"/>
+        </w:numPr>
+        <w:rPr>
+          <w:rFonts w:eastAsia="Yu Gothic Light" w:cstheme="majorHAnsi"/>
+          <w:lang w:val="en-US"/>
+        </w:rPr>
+      </w:pPr>
+      <w:bookmarkStart w:id="33" w:name="_Toc97227365"/>
+      <w:r>
+        <w:rPr>
+          <w:rFonts w:eastAsia="Yu Gothic Light" w:cstheme="majorHAnsi"/>
+          <w:lang w:val="en-US"/>
+        </w:rPr>
+        <w:t>Maintenance</w:t>
+      </w:r>
+      <w:bookmarkEnd w:id="33"/>
+    </w:p>
+    <w:p>
+      <w:pPr>
+        <w:pStyle w:val="Heading1"/>
+        <w:numPr>
+          <w:ilvl w:val="0"/>
+          <w:numId w:val="37"/>
+        </w:numPr>
+        <w:rPr>
+          <w:lang w:val="en-US"/>
+        </w:rPr>
+      </w:pPr>
+      <w:bookmarkStart w:id="34" w:name="_Toc97227366"/>
+      <w:proofErr w:type="spellStart"/>
+      <w:r>
+        <w:rPr>
+          <w:lang w:val="en-US"/>
+        </w:rPr>
+        <w:t>Installatie</w:t>
+      </w:r>
+      <w:bookmarkEnd w:id="34"/>
+      <w:proofErr w:type="spellEnd"/>
+    </w:p>
+    <w:p>
+      <w:pPr>
+        <w:pStyle w:val="Heading2"/>
+        <w:rPr>
+          <w:lang w:val="en-US"/>
+        </w:rPr>
+      </w:pPr>
+      <w:bookmarkStart w:id="35" w:name="_Toc97227367"/>
+      <w:r>
+        <w:rPr>
+          <w:lang w:val="en-US"/>
+        </w:rPr>
+        <w:t xml:space="preserve">9.2 </w:t>
+      </w:r>
+      <w:proofErr w:type="spellStart"/>
+      <w:r>
+        <w:rPr>
+          <w:lang w:val="en-US"/>
+        </w:rPr>
+        <w:t>Installatie</w:t>
+      </w:r>
+      <w:proofErr w:type="spellEnd"/>
+      <w:r>
+        <w:rPr>
+          <w:lang w:val="en-US"/>
+        </w:rPr>
+        <w:t xml:space="preserve"> </w:t>
+      </w:r>
+      <w:proofErr w:type="spellStart"/>
+      <w:r>
+        <w:rPr>
+          <w:lang w:val="en-US"/>
+        </w:rPr>
+        <w:t>handleiding</w:t>
+      </w:r>
+      <w:bookmarkEnd w:id="35"/>
+      <w:proofErr w:type="spellEnd"/>
+    </w:p>
+    <w:p>
+      <w:pPr>
+        <w:pStyle w:val="Heading2"/>
+        <w:rPr>
+          <w:lang w:val="en-US"/>
+        </w:rPr>
+      </w:pPr>
+      <w:bookmarkStart w:id="36" w:name="_Toc97227368"/>
+      <w:r>
+        <w:rPr>
+          <w:lang w:val="en-US"/>
+        </w:rPr>
+        <w:t xml:space="preserve">9.3 </w:t>
+      </w:r>
+      <w:r>
+        <w:rPr>
+          <w:lang w:val="en-US"/>
+        </w:rPr>
+        <w:t>Insert data</w:t>
+      </w:r>
+      <w:bookmarkEnd w:id="36"/>
+    </w:p>
+    <w:p>
+      <w:pPr>
+        <w:pStyle w:val="Heading3"/>
+        <w:rPr>
+          <w:lang w:val="en-US"/>
+        </w:rPr>
+      </w:pPr>
+      <w:bookmarkStart w:id="37" w:name="_Toc97227369"/>
+      <w:r>
+        <w:rPr>
+          <w:lang w:val="en-US"/>
+        </w:rPr>
+        <w:t>9.3.1 Insert Employees</w:t>
+      </w:r>
+      <w:bookmarkEnd w:id="37"/>
+    </w:p>
+    <w:p>
+      <w:pPr>
+        <w:rPr>
+          <w:lang w:val="en-US"/>
+        </w:rPr>
+      </w:pPr>
+      <w:r>
+        <w:rPr>
+          <w:noProof/>
+          <w:lang w:val="en-US"/>
+        </w:rPr>
+        <w:drawing>
+          <wp:inline distT="0" distB="0" distL="0" distR="0" wp14:anchorId="0403131C" wp14:editId="1FFA51E5">
+            <wp:extent cx="5760720" cy="1376680"/>
+            <wp:effectExtent l="0" t="0" r="0" b="0"/>
+            <wp:docPr id="18" name="Picture 18"/>
+            <wp:cNvGraphicFramePr>
+              <a:graphicFrameLocks xmlns:a="http://schemas.openxmlformats.org/drawingml/2006/main" noChangeAspect="1"/>
+            </wp:cNvGraphicFramePr>
+            <a:graphic xmlns:a="http://schemas.openxmlformats.org/drawingml/2006/main">
+              <a:graphicData uri="http://schemas.openxmlformats.org/drawingml/2006/picture">
+                <pic:pic xmlns:pic="http://schemas.openxmlformats.org/drawingml/2006/picture">
+                  <pic:nvPicPr>
+                    <pic:cNvPr id="1" name=""/>
+                    <pic:cNvPicPr/>
+                  </pic:nvPicPr>
+                  <pic:blipFill>
+                    <a:blip r:embed="rId49"/>
+                    <a:stretch>
+                      <a:fillRect/>
+                    </a:stretch>
+                  </pic:blipFill>
+                  <pic:spPr>
+                    <a:xfrm>
+                      <a:off x="0" y="0"/>
                       <a:ext cx="5760720" cy="1376680"/>
                     </a:xfrm>
                     <a:prstGeom prst="rect">
@@ -6927,8 +7105,8 @@
         </w:drawing>
       </w:r>
     </w:p>
-    <w:bookmarkStart w:id="36" w:name="_MON_1707590051"/>
-    <w:bookmarkEnd w:id="36"/>
+    <w:bookmarkStart w:id="38" w:name="_MON_1707590051"/>
+    <w:bookmarkEnd w:id="38"/>
     <w:p>
       <w:pPr>
         <w:rPr>
@@ -6940,10 +7118,10 @@
           <w:lang w:val="en-US"/>
         </w:rPr>
         <w:object w:dxaOrig="1495" w:dyaOrig="979" w14:anchorId="40C6E1EB">
-          <v:shape id="_x0000_i1083" type="#_x0000_t75" style="width:74.55pt;height:48.85pt" o:ole="">
-            <v:imagedata r:id="rId47" o:title=""/>
+          <v:shape id="_x0000_i1034" type="#_x0000_t75" style="width:74.55pt;height:48.85pt" o:ole="">
+            <v:imagedata r:id="rId50" o:title=""/>
           </v:shape>
-          <o:OLEObject Type="Embed" ProgID="Word.OpenDocumentText.12" ShapeID="_x0000_i1083" DrawAspect="Icon" ObjectID="_1707590150" r:id="rId48"/>
+          <o:OLEObject Type="Embed" ProgID="Word.OpenDocumentText.12" ShapeID="_x0000_i1034" DrawAspect="Icon" ObjectID="_1707840200" r:id="rId51"/>
         </w:object>
       </w:r>
     </w:p>
@@ -6954,110 +7132,81 @@
           <w:lang w:val="en-US"/>
         </w:rPr>
       </w:pPr>
-      <w:bookmarkStart w:id="37" w:name="_Toc96973708"/>
-      <w:r>
-        <w:rPr>
-          <w:lang w:val="en-US"/>
-        </w:rPr>
-        <w:t>9.3.</w:t>
-      </w:r>
-      <w:r>
-        <w:rPr>
-          <w:lang w:val="en-US"/>
-        </w:rPr>
-        <w:t>2</w:t>
-      </w:r>
-      <w:r>
-        <w:rPr>
-          <w:lang w:val="en-US"/>
-        </w:rPr>
-        <w:t xml:space="preserve"> Insert Users</w:t>
-      </w:r>
-      <w:bookmarkEnd w:id="37"/>
-    </w:p>
-    <w:p>
-      <w:pPr>
-        <w:pStyle w:val="Heading3"/>
-        <w:rPr>
-          <w:lang w:val="en-US"/>
-        </w:rPr>
-      </w:pPr>
-      <w:bookmarkStart w:id="38" w:name="_Toc96973709"/>
-      <w:r>
-        <w:rPr>
-          <w:lang w:val="en-US"/>
-        </w:rPr>
-        <w:t>9.3.</w:t>
-      </w:r>
-      <w:r>
-        <w:rPr>
-          <w:lang w:val="en-US"/>
-        </w:rPr>
-        <w:t>3</w:t>
-      </w:r>
-      <w:r>
-        <w:rPr>
-          <w:lang w:val="en-US"/>
-        </w:rPr>
-        <w:t xml:space="preserve"> Insert Roles</w:t>
-      </w:r>
-      <w:bookmarkEnd w:id="38"/>
-    </w:p>
-    <w:p>
-      <w:pPr>
-        <w:pStyle w:val="Heading3"/>
-        <w:rPr>
-          <w:lang w:val="en-US"/>
-        </w:rPr>
-      </w:pPr>
-      <w:bookmarkStart w:id="39" w:name="_Toc96973710"/>
-      <w:r>
-        <w:rPr>
-          <w:lang w:val="en-US"/>
-        </w:rPr>
-        <w:t>9.3.</w:t>
-      </w:r>
-      <w:r>
-        <w:rPr>
-          <w:lang w:val="en-US"/>
-        </w:rPr>
-        <w:t>4</w:t>
-      </w:r>
-      <w:r>
-        <w:rPr>
-          <w:lang w:val="en-US"/>
-        </w:rPr>
-        <w:t xml:space="preserve"> Insert Employees-Roles</w:t>
+      <w:bookmarkStart w:id="39" w:name="_Toc97227370"/>
+      <w:r>
+        <w:rPr>
+          <w:lang w:val="en-US"/>
+        </w:rPr>
+        <w:t>9.3.2 Insert Users</w:t>
       </w:r>
       <w:bookmarkEnd w:id="39"/>
     </w:p>
     <w:p>
       <w:pPr>
-        <w:pStyle w:val="Heading3"/>
-        <w:rPr>
-          <w:lang w:val="en-US"/>
-        </w:rPr>
-      </w:pPr>
-      <w:bookmarkStart w:id="40" w:name="_Toc96973711"/>
-      <w:r>
-        <w:rPr>
-          <w:lang w:val="en-US"/>
-        </w:rPr>
-        <w:t>9.3.</w:t>
-      </w:r>
-      <w:r>
-        <w:rPr>
-          <w:lang w:val="en-US"/>
-        </w:rPr>
-        <w:t>5</w:t>
-      </w:r>
-      <w:r>
-        <w:rPr>
-          <w:lang w:val="en-US"/>
-        </w:rPr>
-        <w:t xml:space="preserve"> Insert Products</w:t>
-      </w:r>
-      <w:bookmarkEnd w:id="40"/>
+        <w:rPr>
+          <w:lang w:val="en-US"/>
+        </w:rPr>
+      </w:pPr>
+      <w:r>
+        <w:rPr>
+          <w:lang w:val="en-US"/>
+        </w:rPr>
+        <w:drawing>
+          <wp:inline distT="0" distB="0" distL="0" distR="0" wp14:anchorId="1DA0EE4B" wp14:editId="66D2563A">
+            <wp:extent cx="5760720" cy="864235"/>
+            <wp:effectExtent l="0" t="0" r="0" b="0"/>
+            <wp:docPr id="3" name="Picture 3"/>
+            <wp:cNvGraphicFramePr>
+              <a:graphicFrameLocks xmlns:a="http://schemas.openxmlformats.org/drawingml/2006/main" noChangeAspect="1"/>
+            </wp:cNvGraphicFramePr>
+            <a:graphic xmlns:a="http://schemas.openxmlformats.org/drawingml/2006/main">
+              <a:graphicData uri="http://schemas.openxmlformats.org/drawingml/2006/picture">
+                <pic:pic xmlns:pic="http://schemas.openxmlformats.org/drawingml/2006/picture">
+                  <pic:nvPicPr>
+                    <pic:cNvPr id="1" name=""/>
+                    <pic:cNvPicPr/>
+                  </pic:nvPicPr>
+                  <pic:blipFill>
+                    <a:blip r:embed="rId52"/>
+                    <a:stretch>
+                      <a:fillRect/>
+                    </a:stretch>
+                  </pic:blipFill>
+                  <pic:spPr>
+                    <a:xfrm>
+                      <a:off x="0" y="0"/>
+                      <a:ext cx="5760720" cy="864235"/>
+                    </a:xfrm>
+                    <a:prstGeom prst="rect">
+                      <a:avLst/>
+                    </a:prstGeom>
+                  </pic:spPr>
+                </pic:pic>
+              </a:graphicData>
+            </a:graphic>
+          </wp:inline>
+        </w:drawing>
+      </w:r>
+    </w:p>
+    <w:bookmarkStart w:id="40" w:name="_MON_1707824679"/>
+    <w:bookmarkEnd w:id="40"/>
+    <w:p>
+      <w:pPr>
+        <w:rPr>
+          <w:lang w:val="en-US"/>
+        </w:rPr>
+      </w:pPr>
+      <w:r>
+        <w:rPr>
+          <w:lang w:val="en-US"/>
+        </w:rPr>
+        <w:object w:dxaOrig="1495" w:dyaOrig="979" w14:anchorId="2750D52A">
+          <v:shape id="_x0000_i1036" type="#_x0000_t75" style="width:74.55pt;height:48.85pt" o:ole="">
+            <v:imagedata r:id="rId53" o:title=""/>
+          </v:shape>
+          <o:OLEObject Type="Embed" ProgID="Word.OpenDocumentText.12" ShapeID="_x0000_i1036" DrawAspect="Icon" ObjectID="_1707840201" r:id="rId54"/>
+        </w:object>
+      </w:r>
     </w:p>
     <w:p>
       <w:pPr>
@@ -7066,7 +7215,91 @@
           <w:lang w:val="en-US"/>
         </w:rPr>
       </w:pPr>
-      <w:bookmarkStart w:id="41" w:name="_Toc96973712"/>
+      <w:bookmarkStart w:id="41" w:name="_Toc97227371"/>
+      <w:r>
+        <w:rPr>
+          <w:lang w:val="en-US"/>
+        </w:rPr>
+        <w:lastRenderedPageBreak/>
+        <w:t>9.3.3 Insert Roles</w:t>
+      </w:r>
+      <w:bookmarkEnd w:id="41"/>
+    </w:p>
+    <w:p>
+      <w:pPr>
+        <w:rPr>
+          <w:lang w:val="en-US"/>
+        </w:rPr>
+      </w:pPr>
+      <w:r>
+        <w:rPr>
+          <w:lang w:val="en-US"/>
+        </w:rPr>
+        <w:drawing>
+          <wp:inline distT="0" distB="0" distL="0" distR="0" wp14:anchorId="4E408415" wp14:editId="5B7E043E">
+            <wp:extent cx="5760720" cy="1661795"/>
+            <wp:effectExtent l="0" t="0" r="0" b="0"/>
+            <wp:docPr id="5" name="Picture 5"/>
+            <wp:cNvGraphicFramePr>
+              <a:graphicFrameLocks xmlns:a="http://schemas.openxmlformats.org/drawingml/2006/main" noChangeAspect="1"/>
+            </wp:cNvGraphicFramePr>
+            <a:graphic xmlns:a="http://schemas.openxmlformats.org/drawingml/2006/main">
+              <a:graphicData uri="http://schemas.openxmlformats.org/drawingml/2006/picture">
+                <pic:pic xmlns:pic="http://schemas.openxmlformats.org/drawingml/2006/picture">
+                  <pic:nvPicPr>
+                    <pic:cNvPr id="1" name=""/>
+                    <pic:cNvPicPr/>
+                  </pic:nvPicPr>
+                  <pic:blipFill>
+                    <a:blip r:embed="rId55"/>
+                    <a:stretch>
+                      <a:fillRect/>
+                    </a:stretch>
+                  </pic:blipFill>
+                  <pic:spPr>
+                    <a:xfrm>
+                      <a:off x="0" y="0"/>
+                      <a:ext cx="5760720" cy="1661795"/>
+                    </a:xfrm>
+                    <a:prstGeom prst="rect">
+                      <a:avLst/>
+                    </a:prstGeom>
+                  </pic:spPr>
+                </pic:pic>
+              </a:graphicData>
+            </a:graphic>
+          </wp:inline>
+        </w:drawing>
+      </w:r>
+    </w:p>
+    <w:bookmarkStart w:id="42" w:name="_MON_1707826277"/>
+    <w:bookmarkEnd w:id="42"/>
+    <w:p>
+      <w:pPr>
+        <w:rPr>
+          <w:lang w:val="en-US"/>
+        </w:rPr>
+      </w:pPr>
+      <w:r>
+        <w:rPr>
+          <w:lang w:val="en-US"/>
+        </w:rPr>
+        <w:object w:dxaOrig="1495" w:dyaOrig="979" w14:anchorId="37D7823D">
+          <v:shape id="_x0000_i1040" type="#_x0000_t75" style="width:74.55pt;height:48.85pt" o:ole="">
+            <v:imagedata r:id="rId56" o:title=""/>
+          </v:shape>
+          <o:OLEObject Type="Embed" ProgID="Word.OpenDocumentText.12" ShapeID="_x0000_i1040" DrawAspect="Icon" ObjectID="_1707840202" r:id="rId57"/>
+        </w:object>
+      </w:r>
+    </w:p>
+    <w:p>
+      <w:pPr>
+        <w:pStyle w:val="Heading3"/>
+        <w:rPr>
+          <w:lang w:val="en-US"/>
+        </w:rPr>
+      </w:pPr>
+      <w:bookmarkStart w:id="43" w:name="_Toc97227372"/>
       <w:r>
         <w:rPr>
           <w:lang w:val="en-US"/>
@@ -7077,13 +7310,180 @@
         <w:rPr>
           <w:lang w:val="en-US"/>
         </w:rPr>
-        <w:t>6</w:t>
-      </w:r>
-      <w:r>
-        <w:rPr>
-          <w:lang w:val="en-US"/>
-        </w:rPr>
-        <w:t xml:space="preserve"> Insert </w:t>
+        <w:t>4</w:t>
+      </w:r>
+      <w:r>
+        <w:rPr>
+          <w:lang w:val="en-US"/>
+        </w:rPr>
+        <w:t xml:space="preserve"> Insert Employees-Roles</w:t>
+      </w:r>
+      <w:bookmarkEnd w:id="43"/>
+    </w:p>
+    <w:p>
+      <w:pPr>
+        <w:rPr>
+          <w:lang w:val="en-US"/>
+        </w:rPr>
+      </w:pPr>
+      <w:r>
+        <w:rPr>
+          <w:lang w:val="en-US"/>
+        </w:rPr>
+        <w:drawing>
+          <wp:inline distT="0" distB="0" distL="0" distR="0" wp14:anchorId="090C36B3" wp14:editId="349B2D1F">
+            <wp:extent cx="4218325" cy="1959480"/>
+            <wp:effectExtent l="0" t="0" r="0" b="3175"/>
+            <wp:docPr id="14" name="Picture 14"/>
+            <wp:cNvGraphicFramePr>
+              <a:graphicFrameLocks xmlns:a="http://schemas.openxmlformats.org/drawingml/2006/main" noChangeAspect="1"/>
+            </wp:cNvGraphicFramePr>
+            <a:graphic xmlns:a="http://schemas.openxmlformats.org/drawingml/2006/main">
+              <a:graphicData uri="http://schemas.openxmlformats.org/drawingml/2006/picture">
+                <pic:pic xmlns:pic="http://schemas.openxmlformats.org/drawingml/2006/picture">
+                  <pic:nvPicPr>
+                    <pic:cNvPr id="1" name=""/>
+                    <pic:cNvPicPr/>
+                  </pic:nvPicPr>
+                  <pic:blipFill>
+                    <a:blip r:embed="rId58"/>
+                    <a:stretch>
+                      <a:fillRect/>
+                    </a:stretch>
+                  </pic:blipFill>
+                  <pic:spPr>
+                    <a:xfrm>
+                      <a:off x="0" y="0"/>
+                      <a:ext cx="4218325" cy="1959480"/>
+                    </a:xfrm>
+                    <a:prstGeom prst="rect">
+                      <a:avLst/>
+                    </a:prstGeom>
+                  </pic:spPr>
+                </pic:pic>
+              </a:graphicData>
+            </a:graphic>
+          </wp:inline>
+        </w:drawing>
+      </w:r>
+    </w:p>
+    <w:bookmarkStart w:id="44" w:name="_MON_1707827769"/>
+    <w:bookmarkEnd w:id="44"/>
+    <w:p>
+      <w:pPr>
+        <w:rPr>
+          <w:lang w:val="en-US"/>
+        </w:rPr>
+      </w:pPr>
+      <w:r>
+        <w:rPr>
+          <w:lang w:val="en-US"/>
+        </w:rPr>
+        <w:object w:dxaOrig="1495" w:dyaOrig="979" w14:anchorId="3AB2CB8E">
+          <v:shape id="_x0000_i1044" type="#_x0000_t75" style="width:74.55pt;height:48.85pt" o:ole="">
+            <v:imagedata r:id="rId59" o:title=""/>
+          </v:shape>
+          <o:OLEObject Type="Embed" ProgID="Word.OpenDocumentText.12" ShapeID="_x0000_i1044" DrawAspect="Icon" ObjectID="_1707840203" r:id="rId60"/>
+        </w:object>
+      </w:r>
+    </w:p>
+    <w:p>
+      <w:pPr>
+        <w:pStyle w:val="Heading3"/>
+        <w:rPr>
+          <w:lang w:val="en-US"/>
+        </w:rPr>
+      </w:pPr>
+      <w:bookmarkStart w:id="45" w:name="_Toc97227373"/>
+      <w:r>
+        <w:rPr>
+          <w:lang w:val="en-US"/>
+        </w:rPr>
+        <w:t>9.3.5 Insert Products</w:t>
+      </w:r>
+      <w:bookmarkEnd w:id="45"/>
+    </w:p>
+    <w:p>
+      <w:pPr>
+        <w:rPr>
+          <w:lang w:val="en-US"/>
+        </w:rPr>
+      </w:pPr>
+      <w:r>
+        <w:rPr>
+          <w:lang w:val="en-US"/>
+        </w:rPr>
+        <w:drawing>
+          <wp:inline distT="0" distB="0" distL="0" distR="0" wp14:anchorId="032DE65A" wp14:editId="19382D99">
+            <wp:extent cx="5760720" cy="1802130"/>
+            <wp:effectExtent l="0" t="0" r="0" b="7620"/>
+            <wp:docPr id="20" name="Picture 20"/>
+            <wp:cNvGraphicFramePr>
+              <a:graphicFrameLocks xmlns:a="http://schemas.openxmlformats.org/drawingml/2006/main" noChangeAspect="1"/>
+            </wp:cNvGraphicFramePr>
+            <a:graphic xmlns:a="http://schemas.openxmlformats.org/drawingml/2006/main">
+              <a:graphicData uri="http://schemas.openxmlformats.org/drawingml/2006/picture">
+                <pic:pic xmlns:pic="http://schemas.openxmlformats.org/drawingml/2006/picture">
+                  <pic:nvPicPr>
+                    <pic:cNvPr id="1" name=""/>
+                    <pic:cNvPicPr/>
+                  </pic:nvPicPr>
+                  <pic:blipFill>
+                    <a:blip r:embed="rId61"/>
+                    <a:stretch>
+                      <a:fillRect/>
+                    </a:stretch>
+                  </pic:blipFill>
+                  <pic:spPr>
+                    <a:xfrm>
+                      <a:off x="0" y="0"/>
+                      <a:ext cx="5760720" cy="1802130"/>
+                    </a:xfrm>
+                    <a:prstGeom prst="rect">
+                      <a:avLst/>
+                    </a:prstGeom>
+                  </pic:spPr>
+                </pic:pic>
+              </a:graphicData>
+            </a:graphic>
+          </wp:inline>
+        </w:drawing>
+      </w:r>
+    </w:p>
+    <w:bookmarkStart w:id="46" w:name="_MON_1707830925"/>
+    <w:bookmarkEnd w:id="46"/>
+    <w:p>
+      <w:pPr>
+        <w:rPr>
+          <w:lang w:val="en-US"/>
+        </w:rPr>
+      </w:pPr>
+      <w:r>
+        <w:rPr>
+          <w:lang w:val="en-US"/>
+        </w:rPr>
+        <w:object w:dxaOrig="1495" w:dyaOrig="979" w14:anchorId="409BD3F6">
+          <v:shape id="_x0000_i1048" type="#_x0000_t75" style="width:74.55pt;height:48.85pt" o:ole="">
+            <v:imagedata r:id="rId62" o:title=""/>
+          </v:shape>
+          <o:OLEObject Type="Embed" ProgID="Word.OpenDocumentText.12" ShapeID="_x0000_i1048" DrawAspect="Icon" ObjectID="_1707840204" r:id="rId63"/>
+        </w:object>
+      </w:r>
+    </w:p>
+    <w:p>
+      <w:pPr>
+        <w:pStyle w:val="Heading3"/>
+        <w:rPr>
+          <w:lang w:val="en-US"/>
+        </w:rPr>
+      </w:pPr>
+      <w:bookmarkStart w:id="47" w:name="_Toc97227374"/>
+      <w:r>
+        <w:rPr>
+          <w:lang w:val="en-US"/>
+        </w:rPr>
+        <w:lastRenderedPageBreak/>
+        <w:t xml:space="preserve">9.3.6 Insert </w:t>
       </w:r>
       <w:proofErr w:type="spellStart"/>
       <w:r>
@@ -7092,17 +7492,84 @@
         </w:rPr>
         <w:t>ProductLogs</w:t>
       </w:r>
-      <w:bookmarkEnd w:id="41"/>
+      <w:bookmarkEnd w:id="47"/>
       <w:proofErr w:type="spellEnd"/>
     </w:p>
     <w:p>
       <w:pPr>
+        <w:rPr>
+          <w:lang w:val="en-US"/>
+        </w:rPr>
+      </w:pPr>
+      <w:r>
+        <w:rPr>
+          <w:lang w:val="en-US"/>
+        </w:rPr>
+        <w:drawing>
+          <wp:inline distT="0" distB="0" distL="0" distR="0" wp14:anchorId="62C31D3F" wp14:editId="31FA9241">
+            <wp:extent cx="5760720" cy="1473835"/>
+            <wp:effectExtent l="0" t="0" r="0" b="0"/>
+            <wp:docPr id="21" name="Picture 21"/>
+            <wp:cNvGraphicFramePr>
+              <a:graphicFrameLocks xmlns:a="http://schemas.openxmlformats.org/drawingml/2006/main" noChangeAspect="1"/>
+            </wp:cNvGraphicFramePr>
+            <a:graphic xmlns:a="http://schemas.openxmlformats.org/drawingml/2006/main">
+              <a:graphicData uri="http://schemas.openxmlformats.org/drawingml/2006/picture">
+                <pic:pic xmlns:pic="http://schemas.openxmlformats.org/drawingml/2006/picture">
+                  <pic:nvPicPr>
+                    <pic:cNvPr id="1" name=""/>
+                    <pic:cNvPicPr/>
+                  </pic:nvPicPr>
+                  <pic:blipFill>
+                    <a:blip r:embed="rId64"/>
+                    <a:stretch>
+                      <a:fillRect/>
+                    </a:stretch>
+                  </pic:blipFill>
+                  <pic:spPr>
+                    <a:xfrm>
+                      <a:off x="0" y="0"/>
+                      <a:ext cx="5760720" cy="1473835"/>
+                    </a:xfrm>
+                    <a:prstGeom prst="rect">
+                      <a:avLst/>
+                    </a:prstGeom>
+                  </pic:spPr>
+                </pic:pic>
+              </a:graphicData>
+            </a:graphic>
+          </wp:inline>
+        </w:drawing>
+      </w:r>
+    </w:p>
+    <w:bookmarkStart w:id="48" w:name="_MON_1707831541"/>
+    <w:bookmarkEnd w:id="48"/>
+    <w:p>
+      <w:pPr>
+        <w:rPr>
+          <w:lang w:val="en-US"/>
+        </w:rPr>
+      </w:pPr>
+      <w:r>
+        <w:rPr>
+          <w:lang w:val="en-US"/>
+        </w:rPr>
+        <w:object w:dxaOrig="1495" w:dyaOrig="979" w14:anchorId="5C29E5EF">
+          <v:shape id="_x0000_i1050" type="#_x0000_t75" style="width:74.55pt;height:48.85pt" o:ole="">
+            <v:imagedata r:id="rId65" o:title=""/>
+          </v:shape>
+          <o:OLEObject Type="Embed" ProgID="Word.OpenDocumentText.12" ShapeID="_x0000_i1050" DrawAspect="Icon" ObjectID="_1707840205" r:id="rId66"/>
+        </w:object>
+      </w:r>
+    </w:p>
+    <w:p>
+      <w:pPr>
         <w:pStyle w:val="Heading3"/>
         <w:rPr>
           <w:lang w:val="en-US"/>
         </w:rPr>
       </w:pPr>
-      <w:bookmarkStart w:id="42" w:name="_Toc96973713"/>
+      <w:bookmarkStart w:id="49" w:name="_Toc97227375"/>
       <w:r>
         <w:rPr>
           <w:lang w:val="en-US"/>
@@ -7128,17 +7595,84 @@
         </w:rPr>
         <w:t>OrderHeaders</w:t>
       </w:r>
-      <w:bookmarkEnd w:id="42"/>
+      <w:bookmarkEnd w:id="49"/>
       <w:proofErr w:type="spellEnd"/>
     </w:p>
     <w:p>
       <w:pPr>
+        <w:rPr>
+          <w:lang w:val="en-US"/>
+        </w:rPr>
+      </w:pPr>
+      <w:r>
+        <w:rPr>
+          <w:lang w:val="en-US"/>
+        </w:rPr>
+        <w:drawing>
+          <wp:inline distT="0" distB="0" distL="0" distR="0" wp14:anchorId="4623480F" wp14:editId="3758A714">
+            <wp:extent cx="5760720" cy="737870"/>
+            <wp:effectExtent l="0" t="0" r="0" b="5080"/>
+            <wp:docPr id="23" name="Picture 23"/>
+            <wp:cNvGraphicFramePr>
+              <a:graphicFrameLocks xmlns:a="http://schemas.openxmlformats.org/drawingml/2006/main" noChangeAspect="1"/>
+            </wp:cNvGraphicFramePr>
+            <a:graphic xmlns:a="http://schemas.openxmlformats.org/drawingml/2006/main">
+              <a:graphicData uri="http://schemas.openxmlformats.org/drawingml/2006/picture">
+                <pic:pic xmlns:pic="http://schemas.openxmlformats.org/drawingml/2006/picture">
+                  <pic:nvPicPr>
+                    <pic:cNvPr id="1" name=""/>
+                    <pic:cNvPicPr/>
+                  </pic:nvPicPr>
+                  <pic:blipFill>
+                    <a:blip r:embed="rId67"/>
+                    <a:stretch>
+                      <a:fillRect/>
+                    </a:stretch>
+                  </pic:blipFill>
+                  <pic:spPr>
+                    <a:xfrm>
+                      <a:off x="0" y="0"/>
+                      <a:ext cx="5760720" cy="737870"/>
+                    </a:xfrm>
+                    <a:prstGeom prst="rect">
+                      <a:avLst/>
+                    </a:prstGeom>
+                  </pic:spPr>
+                </pic:pic>
+              </a:graphicData>
+            </a:graphic>
+          </wp:inline>
+        </w:drawing>
+      </w:r>
+    </w:p>
+    <w:bookmarkStart w:id="50" w:name="_MON_1707831999"/>
+    <w:bookmarkEnd w:id="50"/>
+    <w:p>
+      <w:pPr>
+        <w:rPr>
+          <w:lang w:val="en-US"/>
+        </w:rPr>
+      </w:pPr>
+      <w:r>
+        <w:rPr>
+          <w:lang w:val="en-US"/>
+        </w:rPr>
+        <w:object w:dxaOrig="1495" w:dyaOrig="979" w14:anchorId="615B2644">
+          <v:shape id="_x0000_i1054" type="#_x0000_t75" style="width:74.55pt;height:48.85pt" o:ole="">
+            <v:imagedata r:id="rId68" o:title=""/>
+          </v:shape>
+          <o:OLEObject Type="Embed" ProgID="Word.OpenDocumentText.12" ShapeID="_x0000_i1054" DrawAspect="Icon" ObjectID="_1707840206" r:id="rId69"/>
+        </w:object>
+      </w:r>
+    </w:p>
+    <w:p>
+      <w:pPr>
         <w:pStyle w:val="Heading3"/>
         <w:rPr>
           <w:lang w:val="en-US"/>
         </w:rPr>
       </w:pPr>
-      <w:bookmarkStart w:id="43" w:name="_Toc96973714"/>
+      <w:bookmarkStart w:id="51" w:name="_Toc97227376"/>
       <w:r>
         <w:rPr>
           <w:lang w:val="en-US"/>
@@ -7164,7 +7698,7 @@
         </w:rPr>
         <w:t>OrderLines</w:t>
       </w:r>
-      <w:bookmarkEnd w:id="43"/>
+      <w:bookmarkEnd w:id="51"/>
       <w:proofErr w:type="spellEnd"/>
     </w:p>
     <w:p>
@@ -7173,6 +7707,66 @@
           <w:lang w:val="en-US"/>
         </w:rPr>
       </w:pPr>
+      <w:r>
+        <w:rPr>
+          <w:lang w:val="en-US"/>
+        </w:rPr>
+        <w:drawing>
+          <wp:inline distT="0" distB="0" distL="0" distR="0" wp14:anchorId="0E6907A0" wp14:editId="47EC365A">
+            <wp:extent cx="5760720" cy="1248410"/>
+            <wp:effectExtent l="0" t="0" r="0" b="8890"/>
+            <wp:docPr id="24" name="Picture 24"/>
+            <wp:cNvGraphicFramePr>
+              <a:graphicFrameLocks xmlns:a="http://schemas.openxmlformats.org/drawingml/2006/main" noChangeAspect="1"/>
+            </wp:cNvGraphicFramePr>
+            <a:graphic xmlns:a="http://schemas.openxmlformats.org/drawingml/2006/main">
+              <a:graphicData uri="http://schemas.openxmlformats.org/drawingml/2006/picture">
+                <pic:pic xmlns:pic="http://schemas.openxmlformats.org/drawingml/2006/picture">
+                  <pic:nvPicPr>
+                    <pic:cNvPr id="1" name=""/>
+                    <pic:cNvPicPr/>
+                  </pic:nvPicPr>
+                  <pic:blipFill>
+                    <a:blip r:embed="rId70"/>
+                    <a:stretch>
+                      <a:fillRect/>
+                    </a:stretch>
+                  </pic:blipFill>
+                  <pic:spPr>
+                    <a:xfrm>
+                      <a:off x="0" y="0"/>
+                      <a:ext cx="5760720" cy="1248410"/>
+                    </a:xfrm>
+                    <a:prstGeom prst="rect">
+                      <a:avLst/>
+                    </a:prstGeom>
+                  </pic:spPr>
+                </pic:pic>
+              </a:graphicData>
+            </a:graphic>
+          </wp:inline>
+        </w:drawing>
+      </w:r>
+    </w:p>
+    <w:bookmarkStart w:id="52" w:name="_MON_1707832438"/>
+    <w:bookmarkEnd w:id="52"/>
+    <w:p>
+      <w:pPr>
+        <w:rPr>
+          <w:lang w:val="en-US"/>
+        </w:rPr>
+      </w:pPr>
+      <w:r>
+        <w:rPr>
+          <w:lang w:val="en-US"/>
+        </w:rPr>
+        <w:object w:dxaOrig="1495" w:dyaOrig="979" w14:anchorId="6B5980B1">
+          <v:shape id="_x0000_i1056" type="#_x0000_t75" style="width:74.55pt;height:48.85pt" o:ole="">
+            <v:imagedata r:id="rId71" o:title=""/>
+          </v:shape>
+          <o:OLEObject Type="Embed" ProgID="Word.OpenDocumentText.12" ShapeID="_x0000_i1056" DrawAspect="Icon" ObjectID="_1707840207" r:id="rId72"/>
+        </w:object>
+      </w:r>
     </w:p>
     <w:p>
       <w:pPr>
@@ -7184,13 +7778,20 @@
     <w:p>
       <w:pPr>
         <w:rPr>
+          <w:lang w:val="en-US"/>
+        </w:rPr>
+      </w:pPr>
+    </w:p>
+    <w:p>
+      <w:pPr>
+        <w:rPr>
           <w:lang w:val="en-GB"/>
         </w:rPr>
       </w:pPr>
     </w:p>
     <w:sectPr>
-      <w:headerReference w:type="default" r:id="rId49"/>
-      <w:footerReference w:type="default" r:id="rId50"/>
+      <w:headerReference w:type="default" r:id="rId73"/>
+      <w:footerReference w:type="default" r:id="rId74"/>
       <w:pgSz w:w="11906" w:h="16838"/>
       <w:pgMar w:top="1417" w:right="1417" w:bottom="1417" w:left="1417" w:header="708" w:footer="708" w:gutter="0"/>
       <w:pgNumType w:start="1"/>
@@ -7390,7 +7991,7 @@
                 </wp:anchor>
               </w:drawing>
             </mc:Choice>
-            <mc:Fallback>
+            <mc:Fallback xmlns="">
               <w:pict>
                 <v:rect w14:anchorId="5EF804EE" id="Rechthoek 7" o:spid="_x0000_s1028" style="position:absolute;margin-left:0;margin-top:0;width:44.55pt;height:15.1pt;rotation:180;flip:x;z-index:251658240;visibility:visible;mso-wrap-style:square;mso-width-percent:0;mso-height-percent:0;mso-wrap-distance-left:9pt;mso-wrap-distance-top:0;mso-wrap-distance-right:9pt;mso-wrap-distance-bottom:0;mso-position-horizontal:center;mso-position-horizontal-relative:right-margin-area;mso-position-vertical:center;mso-position-vertical-relative:bottom-margin-area;mso-width-percent:0;mso-height-percent:0;mso-width-relative:page;mso-height-relative:bottom-margin-area;v-text-anchor:top" o:gfxdata="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" filled="f" fillcolor="#c0504d" stroked="f" strokecolor="#5c83b4" strokeweight="2.25pt">
                   <o:lock v:ext="edit" aspectratio="t"/>
@@ -13787,25 +14388,6 @@
 </file>
 
 <file path=customXml/item1.xml><?xml version="1.0" encoding="utf-8"?>
-<?mso-contentType ?>
-<FormTemplates xmlns="http://schemas.microsoft.com/sharepoint/v3/contenttype/forms">
-  <Display>DocumentLibraryForm</Display>
-  <Edit>DocumentLibraryForm</Edit>
-  <New>DocumentLibraryForm</New>
-</FormTemplates>
-</file>
-
-<file path=customXml/item2.xml><?xml version="1.0" encoding="utf-8"?>
-<b:Sources xmlns:b="http://schemas.openxmlformats.org/officeDocument/2006/bibliography" xmlns="http://schemas.openxmlformats.org/officeDocument/2006/bibliography" SelectedStyle="\APASixthEditionOfficeOnline.xsl" StyleName="APA" Version="6"/>
-</file>
-
-<file path=customXml/item3.xml><?xml version="1.0" encoding="utf-8"?>
-<p:properties xmlns:p="http://schemas.microsoft.com/office/2006/metadata/properties" xmlns:xsi="http://www.w3.org/2001/XMLSchema-instance" xmlns:pc="http://schemas.microsoft.com/office/infopath/2007/PartnerControls">
-  <documentManagement/>
-</p:properties>
-</file>
-
-<file path=customXml/item4.xml><?xml version="1.0" encoding="utf-8"?>
 <ct:contentTypeSchema xmlns:ct="http://schemas.microsoft.com/office/2006/metadata/contentType" xmlns:ma="http://schemas.microsoft.com/office/2006/metadata/properties/metaAttributes" ct:_="" ma:_="" ma:contentTypeName="Document" ma:contentTypeID="0x010100ADC47B1C69188A4D87C16E81D311DE42" ma:contentTypeVersion="6" ma:contentTypeDescription="Een nieuw document maken." ma:contentTypeScope="" ma:versionID="f8fbec6637abfaba5aa96af4980ab5fb">
   <xsd:schema xmlns:xsd="http://www.w3.org/2001/XMLSchema" xmlns:xs="http://www.w3.org/2001/XMLSchema" xmlns:p="http://schemas.microsoft.com/office/2006/metadata/properties" xmlns:ns2="3120fa58-32dc-4ec9-9db2-7686e5f7ad73" targetNamespace="http://schemas.microsoft.com/office/2006/metadata/properties" ma:root="true" ma:fieldsID="2a34ebab2da22b2cde0b094776902a9d" ns2:_="">
     <xsd:import namespace="3120fa58-32dc-4ec9-9db2-7686e5f7ad73"/>
@@ -13963,32 +14545,26 @@
 </ct:contentTypeSchema>
 </file>
 
-<file path=customXml/itemProps1.xml><?xml version="1.0" encoding="utf-8"?>
-<ds:datastoreItem xmlns:ds="http://schemas.openxmlformats.org/officeDocument/2006/customXml" ds:itemID="{48BF59B9-8DCA-4468-A6B8-F5BA53638E17}">
-  <ds:schemaRefs>
-    <ds:schemaRef ds:uri="http://schemas.microsoft.com/sharepoint/v3/contenttype/forms"/>
-  </ds:schemaRefs>
-</ds:datastoreItem>
+<file path=customXml/item2.xml><?xml version="1.0" encoding="utf-8"?>
+<p:properties xmlns:p="http://schemas.microsoft.com/office/2006/metadata/properties" xmlns:xsi="http://www.w3.org/2001/XMLSchema-instance" xmlns:pc="http://schemas.microsoft.com/office/infopath/2007/PartnerControls">
+  <documentManagement/>
+</p:properties>
 </file>
 
-<file path=customXml/itemProps2.xml><?xml version="1.0" encoding="utf-8"?>
-<ds:datastoreItem xmlns:ds="http://schemas.openxmlformats.org/officeDocument/2006/customXml" ds:itemID="{F52C1581-3585-45A6-98F3-AB422B283220}">
-  <ds:schemaRefs>
-    <ds:schemaRef ds:uri="http://schemas.openxmlformats.org/officeDocument/2006/bibliography"/>
-  </ds:schemaRefs>
-</ds:datastoreItem>
+<file path=customXml/item3.xml><?xml version="1.0" encoding="utf-8"?>
+<?mso-contentType ?>
+<FormTemplates xmlns="http://schemas.microsoft.com/sharepoint/v3/contenttype/forms">
+  <Display>DocumentLibraryForm</Display>
+  <Edit>DocumentLibraryForm</Edit>
+  <New>DocumentLibraryForm</New>
+</FormTemplates>
 </file>
 
-<file path=customXml/itemProps3.xml><?xml version="1.0" encoding="utf-8"?>
-<ds:datastoreItem xmlns:ds="http://schemas.openxmlformats.org/officeDocument/2006/customXml" ds:itemID="{96F02149-F870-4105-945A-CBDD5D122E5E}">
-  <ds:schemaRefs>
-    <ds:schemaRef ds:uri="http://schemas.microsoft.com/office/2006/metadata/properties"/>
-    <ds:schemaRef ds:uri="http://schemas.microsoft.com/office/infopath/2007/PartnerControls"/>
-  </ds:schemaRefs>
-</ds:datastoreItem>
+<file path=customXml/item4.xml><?xml version="1.0" encoding="utf-8"?>
+<b:Sources xmlns:b="http://schemas.openxmlformats.org/officeDocument/2006/bibliography" xmlns="http://schemas.openxmlformats.org/officeDocument/2006/bibliography" SelectedStyle="\APASixthEditionOfficeOnline.xsl" StyleName="APA" Version="6"/>
 </file>
 
-<file path=customXml/itemProps4.xml><?xml version="1.0" encoding="utf-8"?>
+<file path=customXml/itemProps1.xml><?xml version="1.0" encoding="utf-8"?>
 <ds:datastoreItem xmlns:ds="http://schemas.openxmlformats.org/officeDocument/2006/customXml" ds:itemID="{9E0A936B-90B3-45AF-911A-BD4F9C1764A2}">
   <ds:schemaRefs>
     <ds:schemaRef ds:uri="http://schemas.microsoft.com/office/2006/metadata/contentType"/>
@@ -14004,4 +14580,29 @@
     <ds:schemaRef ds:uri="http://schemas.microsoft.com/internal/obd"/>
   </ds:schemaRefs>
 </ds:datastoreItem>
+</file>
+
+<file path=customXml/itemProps2.xml><?xml version="1.0" encoding="utf-8"?>
+<ds:datastoreItem xmlns:ds="http://schemas.openxmlformats.org/officeDocument/2006/customXml" ds:itemID="{96F02149-F870-4105-945A-CBDD5D122E5E}">
+  <ds:schemaRefs>
+    <ds:schemaRef ds:uri="http://schemas.microsoft.com/office/2006/metadata/properties"/>
+    <ds:schemaRef ds:uri="http://schemas.microsoft.com/office/infopath/2007/PartnerControls"/>
+  </ds:schemaRefs>
+</ds:datastoreItem>
+</file>
+
+<file path=customXml/itemProps3.xml><?xml version="1.0" encoding="utf-8"?>
+<ds:datastoreItem xmlns:ds="http://schemas.openxmlformats.org/officeDocument/2006/customXml" ds:itemID="{48BF59B9-8DCA-4468-A6B8-F5BA53638E17}">
+  <ds:schemaRefs>
+    <ds:schemaRef ds:uri="http://schemas.microsoft.com/sharepoint/v3/contenttype/forms"/>
+  </ds:schemaRefs>
+</ds:datastoreItem>
+</file>
+
+<file path=customXml/itemProps4.xml><?xml version="1.0" encoding="utf-8"?>
+<ds:datastoreItem xmlns:ds="http://schemas.openxmlformats.org/officeDocument/2006/customXml" ds:itemID="{F52C1581-3585-45A6-98F3-AB422B283220}">
+  <ds:schemaRefs>
+    <ds:schemaRef ds:uri="http://schemas.openxmlformats.org/officeDocument/2006/bibliography"/>
+  </ds:schemaRefs>
+</ds:datastoreItem>
 </file>
</xml_diff>